<commit_message>
Added TOC and Add some Snapshot
</commit_message>
<xml_diff>
--- a/CHEAT SHEET - GIT.docx
+++ b/CHEAT SHEET - GIT.docx
@@ -6,17 +6,1693 @@
     <w:p>
       <w:pPr>
         <w:rPr>
-          <w:rFonts w:ascii="Times New Roman" w:eastAsia="Times New Roman" w:hAnsi="Times New Roman" w:cs="Times New Roman"/>
-        </w:rPr>
-      </w:pPr>
+          <w:lang w:val="en-US"/>
+        </w:rPr>
+      </w:pPr>
+    </w:p>
+    <w:p>
+      <w:pPr>
+        <w:rPr>
+          <w:rFonts w:ascii="Times New Roman" w:eastAsia="Times New Roman" w:hAnsi="Times New Roman" w:cs="Times New Roman"/>
+        </w:rPr>
+      </w:pPr>
+      <w:r>
+        <w:rPr>
+          <w:rFonts w:ascii="Times New Roman" w:eastAsia="Times New Roman" w:hAnsi="Times New Roman" w:cs="Times New Roman"/>
+          <w:noProof/>
+        </w:rPr>
+        <w:drawing>
+          <wp:anchor distT="0" distB="0" distL="114300" distR="114300" simplePos="0" relativeHeight="251658240" behindDoc="0" locked="0" layoutInCell="1" allowOverlap="1" wp14:anchorId="434409B7" wp14:editId="145ADE0D">
+            <wp:simplePos x="0" y="0"/>
+            <wp:positionH relativeFrom="column">
+              <wp:posOffset>187960</wp:posOffset>
+            </wp:positionH>
+            <wp:positionV relativeFrom="paragraph">
+              <wp:posOffset>80645</wp:posOffset>
+            </wp:positionV>
+            <wp:extent cx="1039906" cy="433585"/>
+            <wp:effectExtent l="0" t="0" r="1905" b="0"/>
+            <wp:wrapNone/>
+            <wp:docPr id="6" name="Picture 6" descr="Git | Jenkins plugin"/>
+            <wp:cNvGraphicFramePr>
+              <a:graphicFrameLocks xmlns:a="http://schemas.openxmlformats.org/drawingml/2006/main" noChangeAspect="1"/>
+            </wp:cNvGraphicFramePr>
+            <a:graphic xmlns:a="http://schemas.openxmlformats.org/drawingml/2006/main">
+              <a:graphicData uri="http://schemas.openxmlformats.org/drawingml/2006/picture">
+                <pic:pic xmlns:pic="http://schemas.openxmlformats.org/drawingml/2006/picture">
+                  <pic:nvPicPr>
+                    <pic:cNvPr id="0" name="Picture 3" descr="Git | Jenkins plugin"/>
+                    <pic:cNvPicPr>
+                      <a:picLocks noChangeAspect="1" noChangeArrowheads="1"/>
+                    </pic:cNvPicPr>
+                  </pic:nvPicPr>
+                  <pic:blipFill>
+                    <a:blip r:embed="rId7" cstate="print">
+                      <a:extLst>
+                        <a:ext uri="{28A0092B-C50C-407E-A947-70E740481C1C}">
+                          <a14:useLocalDpi xmlns:a14="http://schemas.microsoft.com/office/drawing/2010/main" val="0"/>
+                        </a:ext>
+                      </a:extLst>
+                    </a:blip>
+                    <a:srcRect/>
+                    <a:stretch>
+                      <a:fillRect/>
+                    </a:stretch>
+                  </pic:blipFill>
+                  <pic:spPr bwMode="auto">
+                    <a:xfrm>
+                      <a:off x="0" y="0"/>
+                      <a:ext cx="1039906" cy="433585"/>
+                    </a:xfrm>
+                    <a:prstGeom prst="rect">
+                      <a:avLst/>
+                    </a:prstGeom>
+                    <a:noFill/>
+                    <a:ln>
+                      <a:noFill/>
+                    </a:ln>
+                  </pic:spPr>
+                </pic:pic>
+              </a:graphicData>
+            </a:graphic>
+            <wp14:sizeRelH relativeFrom="page">
+              <wp14:pctWidth>0</wp14:pctWidth>
+            </wp14:sizeRelH>
+            <wp14:sizeRelV relativeFrom="page">
+              <wp14:pctHeight>0</wp14:pctHeight>
+            </wp14:sizeRelV>
+          </wp:anchor>
+        </w:drawing>
+      </w:r>
+    </w:p>
+    <w:p>
+      <w:pPr>
+        <w:rPr>
+          <w:rFonts w:ascii="Times New Roman" w:eastAsia="Times New Roman" w:hAnsi="Times New Roman" w:cs="Times New Roman"/>
+          <w:b/>
+          <w:bCs/>
+          <w:sz w:val="32"/>
+          <w:szCs w:val="32"/>
+        </w:rPr>
+      </w:pPr>
+      <w:r>
+        <w:rPr>
+          <w:rFonts w:ascii="Times New Roman" w:eastAsia="Times New Roman" w:hAnsi="Times New Roman" w:cs="Times New Roman"/>
+          <w:b/>
+          <w:bCs/>
+          <w:sz w:val="32"/>
+          <w:szCs w:val="32"/>
+        </w:rPr>
+        <w:t xml:space="preserve"> </w:t>
+      </w:r>
+      <w:r>
+        <w:rPr>
+          <w:rFonts w:ascii="Times New Roman" w:eastAsia="Times New Roman" w:hAnsi="Times New Roman" w:cs="Times New Roman"/>
+        </w:rPr>
+        <w:fldChar w:fldCharType="begin"/>
+      </w:r>
+      <w:r>
+        <w:rPr>
+          <w:rFonts w:ascii="Times New Roman" w:eastAsia="Times New Roman" w:hAnsi="Times New Roman" w:cs="Times New Roman"/>
+        </w:rPr>
+        <w:instrText xml:space="preserve"> INCLUDEPICTURE "https://camo.githubusercontent.com/6eaaae8defc78f268eaf0824350a66a1dfcb6aa77210d3dca069d1d1cefebc53/68747470733a2f2f6769742d73636d2e636f6d2f696d616765732f6c6f676f732f646f776e6c6f6164732f4769742d4c6f676f2d32436f6c6f722e706e67" \* MERGEFORMATINET </w:instrText>
+      </w:r>
+      <w:r>
+        <w:rPr>
+          <w:rFonts w:ascii="Times New Roman" w:eastAsia="Times New Roman" w:hAnsi="Times New Roman" w:cs="Times New Roman"/>
+        </w:rPr>
+        <w:fldChar w:fldCharType="end"/>
+      </w:r>
+      <w:r>
+        <w:rPr>
+          <w:rFonts w:ascii="Times New Roman" w:eastAsia="Times New Roman" w:hAnsi="Times New Roman" w:cs="Times New Roman"/>
+        </w:rPr>
+        <w:t xml:space="preserve">     </w:t>
+      </w:r>
+      <w:r>
+        <w:rPr>
+          <w:rFonts w:ascii="Times New Roman" w:eastAsia="Times New Roman" w:hAnsi="Times New Roman" w:cs="Times New Roman"/>
+          <w:b/>
+          <w:bCs/>
+          <w:sz w:val="32"/>
+          <w:szCs w:val="32"/>
+        </w:rPr>
+        <w:t xml:space="preserve"> </w:t>
+      </w:r>
+      <w:r>
+        <w:rPr>
+          <w:rFonts w:ascii="Times New Roman" w:eastAsia="Times New Roman" w:hAnsi="Times New Roman" w:cs="Times New Roman"/>
+          <w:b/>
+          <w:bCs/>
+          <w:sz w:val="32"/>
+          <w:szCs w:val="32"/>
+        </w:rPr>
+        <w:tab/>
+      </w:r>
+      <w:r>
+        <w:rPr>
+          <w:rFonts w:ascii="Times New Roman" w:eastAsia="Times New Roman" w:hAnsi="Times New Roman" w:cs="Times New Roman"/>
+          <w:b/>
+          <w:bCs/>
+          <w:sz w:val="32"/>
+          <w:szCs w:val="32"/>
+        </w:rPr>
+        <w:tab/>
+      </w:r>
+      <w:r>
+        <w:rPr>
+          <w:rFonts w:ascii="Times New Roman" w:eastAsia="Times New Roman" w:hAnsi="Times New Roman" w:cs="Times New Roman"/>
+          <w:b/>
+          <w:bCs/>
+          <w:sz w:val="32"/>
+          <w:szCs w:val="32"/>
+        </w:rPr>
+        <w:tab/>
+      </w:r>
+      <w:r>
+        <w:rPr>
+          <w:rFonts w:ascii="Times New Roman" w:eastAsia="Times New Roman" w:hAnsi="Times New Roman" w:cs="Times New Roman"/>
+          <w:b/>
+          <w:bCs/>
+          <w:color w:val="7F7F7F" w:themeColor="text1" w:themeTint="80"/>
+          <w:sz w:val="44"/>
+          <w:szCs w:val="44"/>
+        </w:rPr>
+        <w:t>CHEAT SHEAT</w:t>
+      </w:r>
+      <w:r>
+        <w:rPr>
+          <w:rFonts w:ascii="Times New Roman" w:eastAsia="Times New Roman" w:hAnsi="Times New Roman" w:cs="Times New Roman"/>
+          <w:b/>
+          <w:bCs/>
+          <w:color w:val="7F7F7F" w:themeColor="text1" w:themeTint="80"/>
+          <w:sz w:val="32"/>
+          <w:szCs w:val="32"/>
+        </w:rPr>
+        <w:br/>
+      </w:r>
+      <w:r>
+        <w:rPr>
+          <w:rFonts w:ascii="Times New Roman" w:eastAsia="Times New Roman" w:hAnsi="Times New Roman" w:cs="Times New Roman"/>
+          <w:b/>
+          <w:bCs/>
+          <w:sz w:val="32"/>
+          <w:szCs w:val="32"/>
+        </w:rPr>
+        <w:t>_________________________________________________________</w:t>
+      </w:r>
+    </w:p>
+    <w:p>
+      <w:pPr>
+        <w:rPr>
+          <w:rFonts w:ascii="Times New Roman" w:eastAsia="Times New Roman" w:hAnsi="Times New Roman" w:cs="Times New Roman"/>
+          <w:b/>
+          <w:bCs/>
+          <w:sz w:val="32"/>
+          <w:szCs w:val="32"/>
+        </w:rPr>
+      </w:pPr>
+    </w:p>
+    <w:p>
+      <w:pPr>
+        <w:jc w:val="center"/>
+        <w:rPr>
+          <w:rFonts w:ascii="Times New Roman" w:eastAsia="Times New Roman" w:hAnsi="Times New Roman" w:cs="Times New Roman"/>
+          <w:b/>
+          <w:bCs/>
+          <w:sz w:val="32"/>
+          <w:szCs w:val="32"/>
+        </w:rPr>
+      </w:pPr>
+      <w:r>
+        <w:rPr>
+          <w:rFonts w:ascii="Times New Roman" w:eastAsia="Times New Roman" w:hAnsi="Times New Roman" w:cs="Times New Roman"/>
+          <w:b/>
+          <w:bCs/>
+          <w:sz w:val="32"/>
+          <w:szCs w:val="32"/>
+        </w:rPr>
+        <w:t>TABLE OF CONTENTS</w:t>
+      </w:r>
+    </w:p>
+    <w:p>
+      <w:pPr>
+        <w:jc w:val="center"/>
+        <w:rPr>
+          <w:rFonts w:ascii="Times New Roman" w:eastAsia="Times New Roman" w:hAnsi="Times New Roman" w:cs="Times New Roman"/>
+          <w:b/>
+          <w:bCs/>
+          <w:sz w:val="32"/>
+          <w:szCs w:val="32"/>
+        </w:rPr>
+      </w:pPr>
+    </w:p>
+    <w:p>
+      <w:pPr>
+        <w:jc w:val="center"/>
+        <w:rPr>
+          <w:rFonts w:ascii="Times New Roman" w:eastAsia="Times New Roman" w:hAnsi="Times New Roman" w:cs="Times New Roman"/>
+          <w:b/>
+          <w:bCs/>
+          <w:sz w:val="32"/>
+          <w:szCs w:val="32"/>
+        </w:rPr>
+      </w:pPr>
+    </w:p>
+    <w:p>
+      <w:pPr>
+        <w:pStyle w:val="ListParagraph"/>
+        <w:numPr>
+          <w:ilvl w:val="0"/>
+          <w:numId w:val="1"/>
+        </w:numPr>
+        <w:rPr>
+          <w:rFonts w:ascii="Times New Roman" w:eastAsia="Times New Roman" w:hAnsi="Times New Roman" w:cs="Times New Roman"/>
+          <w:b/>
+          <w:bCs/>
+          <w:sz w:val="32"/>
+          <w:szCs w:val="32"/>
+        </w:rPr>
+      </w:pPr>
+      <w:r>
+        <w:rPr>
+          <w:rFonts w:ascii="Times New Roman" w:eastAsia="Times New Roman" w:hAnsi="Times New Roman" w:cs="Times New Roman"/>
+          <w:b/>
+          <w:bCs/>
+          <w:sz w:val="32"/>
+          <w:szCs w:val="32"/>
+        </w:rPr>
+        <w:t>Introduction</w:t>
+      </w:r>
+    </w:p>
+    <w:p>
+      <w:pPr>
+        <w:pStyle w:val="ListParagraph"/>
+        <w:numPr>
+          <w:ilvl w:val="0"/>
+          <w:numId w:val="1"/>
+        </w:numPr>
+        <w:rPr>
+          <w:rFonts w:ascii="Times New Roman" w:eastAsia="Times New Roman" w:hAnsi="Times New Roman" w:cs="Times New Roman"/>
+          <w:b/>
+          <w:bCs/>
+          <w:sz w:val="32"/>
+          <w:szCs w:val="32"/>
+        </w:rPr>
+      </w:pPr>
+      <w:r>
+        <w:rPr>
+          <w:rFonts w:ascii="Times New Roman" w:eastAsia="Times New Roman" w:hAnsi="Times New Roman" w:cs="Times New Roman"/>
+          <w:b/>
+          <w:bCs/>
+          <w:sz w:val="32"/>
+          <w:szCs w:val="32"/>
+        </w:rPr>
+        <w:t>Creating a Snapshot</w:t>
+      </w:r>
+    </w:p>
+    <w:p>
+      <w:pPr>
+        <w:pStyle w:val="ListParagraph"/>
+        <w:numPr>
+          <w:ilvl w:val="0"/>
+          <w:numId w:val="1"/>
+        </w:numPr>
+        <w:rPr>
+          <w:rFonts w:ascii="Times New Roman" w:eastAsia="Times New Roman" w:hAnsi="Times New Roman" w:cs="Times New Roman"/>
+          <w:b/>
+          <w:bCs/>
+          <w:sz w:val="32"/>
+          <w:szCs w:val="32"/>
+        </w:rPr>
+      </w:pPr>
+    </w:p>
+    <w:p>
+      <w:pPr>
+        <w:jc w:val="center"/>
+        <w:rPr>
+          <w:rFonts w:ascii="Times New Roman" w:eastAsia="Times New Roman" w:hAnsi="Times New Roman" w:cs="Times New Roman"/>
+          <w:b/>
+          <w:bCs/>
+          <w:sz w:val="32"/>
+          <w:szCs w:val="32"/>
+        </w:rPr>
+      </w:pPr>
+    </w:p>
+    <w:p>
+      <w:pPr>
+        <w:jc w:val="center"/>
+        <w:rPr>
+          <w:rFonts w:ascii="Times New Roman" w:eastAsia="Times New Roman" w:hAnsi="Times New Roman" w:cs="Times New Roman"/>
+          <w:b/>
+          <w:bCs/>
+          <w:sz w:val="32"/>
+          <w:szCs w:val="32"/>
+        </w:rPr>
+      </w:pPr>
+    </w:p>
+    <w:p>
+      <w:pPr>
+        <w:jc w:val="center"/>
+        <w:rPr>
+          <w:rFonts w:ascii="Times New Roman" w:eastAsia="Times New Roman" w:hAnsi="Times New Roman" w:cs="Times New Roman"/>
+          <w:b/>
+          <w:bCs/>
+          <w:sz w:val="32"/>
+          <w:szCs w:val="32"/>
+        </w:rPr>
+      </w:pPr>
+    </w:p>
+    <w:p>
+      <w:pPr>
+        <w:jc w:val="center"/>
+        <w:rPr>
+          <w:rFonts w:ascii="Times New Roman" w:eastAsia="Times New Roman" w:hAnsi="Times New Roman" w:cs="Times New Roman"/>
+          <w:b/>
+          <w:bCs/>
+          <w:sz w:val="32"/>
+          <w:szCs w:val="32"/>
+        </w:rPr>
+      </w:pPr>
+    </w:p>
+    <w:p>
+      <w:pPr>
+        <w:jc w:val="center"/>
+        <w:rPr>
+          <w:rFonts w:ascii="Times New Roman" w:eastAsia="Times New Roman" w:hAnsi="Times New Roman" w:cs="Times New Roman"/>
+          <w:b/>
+          <w:bCs/>
+          <w:sz w:val="32"/>
+          <w:szCs w:val="32"/>
+        </w:rPr>
+      </w:pPr>
+    </w:p>
+    <w:p>
+      <w:pPr>
+        <w:jc w:val="center"/>
+        <w:rPr>
+          <w:rFonts w:ascii="Times New Roman" w:eastAsia="Times New Roman" w:hAnsi="Times New Roman" w:cs="Times New Roman"/>
+          <w:b/>
+          <w:bCs/>
+          <w:sz w:val="32"/>
+          <w:szCs w:val="32"/>
+        </w:rPr>
+      </w:pPr>
+    </w:p>
+    <w:p>
+      <w:pPr>
+        <w:jc w:val="center"/>
+        <w:rPr>
+          <w:rFonts w:ascii="Times New Roman" w:eastAsia="Times New Roman" w:hAnsi="Times New Roman" w:cs="Times New Roman"/>
+          <w:b/>
+          <w:bCs/>
+          <w:sz w:val="32"/>
+          <w:szCs w:val="32"/>
+        </w:rPr>
+      </w:pPr>
+    </w:p>
+    <w:p>
+      <w:pPr>
+        <w:jc w:val="center"/>
+        <w:rPr>
+          <w:rFonts w:ascii="Times New Roman" w:eastAsia="Times New Roman" w:hAnsi="Times New Roman" w:cs="Times New Roman"/>
+          <w:b/>
+          <w:bCs/>
+          <w:sz w:val="32"/>
+          <w:szCs w:val="32"/>
+        </w:rPr>
+      </w:pPr>
+    </w:p>
+    <w:p>
+      <w:pPr>
+        <w:jc w:val="center"/>
+        <w:rPr>
+          <w:rFonts w:ascii="Times New Roman" w:eastAsia="Times New Roman" w:hAnsi="Times New Roman" w:cs="Times New Roman"/>
+          <w:b/>
+          <w:bCs/>
+          <w:sz w:val="32"/>
+          <w:szCs w:val="32"/>
+        </w:rPr>
+      </w:pPr>
+    </w:p>
+    <w:p>
+      <w:pPr>
+        <w:jc w:val="center"/>
+        <w:rPr>
+          <w:rFonts w:ascii="Times New Roman" w:eastAsia="Times New Roman" w:hAnsi="Times New Roman" w:cs="Times New Roman"/>
+          <w:b/>
+          <w:bCs/>
+          <w:sz w:val="32"/>
+          <w:szCs w:val="32"/>
+        </w:rPr>
+      </w:pPr>
+    </w:p>
+    <w:p>
+      <w:pPr>
+        <w:jc w:val="center"/>
+        <w:rPr>
+          <w:rFonts w:ascii="Times New Roman" w:eastAsia="Times New Roman" w:hAnsi="Times New Roman" w:cs="Times New Roman"/>
+          <w:b/>
+          <w:bCs/>
+          <w:sz w:val="32"/>
+          <w:szCs w:val="32"/>
+        </w:rPr>
+      </w:pPr>
+    </w:p>
+    <w:p>
+      <w:pPr>
+        <w:jc w:val="center"/>
+        <w:rPr>
+          <w:rFonts w:ascii="Times New Roman" w:eastAsia="Times New Roman" w:hAnsi="Times New Roman" w:cs="Times New Roman"/>
+          <w:b/>
+          <w:bCs/>
+          <w:sz w:val="32"/>
+          <w:szCs w:val="32"/>
+        </w:rPr>
+      </w:pPr>
+    </w:p>
+    <w:p>
+      <w:pPr>
+        <w:jc w:val="center"/>
+        <w:rPr>
+          <w:rFonts w:ascii="Times New Roman" w:eastAsia="Times New Roman" w:hAnsi="Times New Roman" w:cs="Times New Roman"/>
+          <w:b/>
+          <w:bCs/>
+          <w:sz w:val="32"/>
+          <w:szCs w:val="32"/>
+        </w:rPr>
+      </w:pPr>
+    </w:p>
+    <w:p>
+      <w:pPr>
+        <w:jc w:val="center"/>
+        <w:rPr>
+          <w:rFonts w:ascii="Times New Roman" w:eastAsia="Times New Roman" w:hAnsi="Times New Roman" w:cs="Times New Roman"/>
+          <w:b/>
+          <w:bCs/>
+          <w:sz w:val="32"/>
+          <w:szCs w:val="32"/>
+        </w:rPr>
+      </w:pPr>
+    </w:p>
+    <w:p>
+      <w:pPr>
+        <w:jc w:val="center"/>
+        <w:rPr>
+          <w:rFonts w:ascii="Times New Roman" w:eastAsia="Times New Roman" w:hAnsi="Times New Roman" w:cs="Times New Roman"/>
+          <w:b/>
+          <w:bCs/>
+          <w:sz w:val="32"/>
+          <w:szCs w:val="32"/>
+        </w:rPr>
+      </w:pPr>
+    </w:p>
+    <w:p>
+      <w:pPr>
+        <w:jc w:val="center"/>
+        <w:rPr>
+          <w:rFonts w:ascii="Times New Roman" w:eastAsia="Times New Roman" w:hAnsi="Times New Roman" w:cs="Times New Roman"/>
+          <w:b/>
+          <w:bCs/>
+          <w:sz w:val="32"/>
+          <w:szCs w:val="32"/>
+        </w:rPr>
+      </w:pPr>
+    </w:p>
+    <w:p>
+      <w:pPr>
+        <w:jc w:val="center"/>
+        <w:rPr>
+          <w:rFonts w:ascii="Times New Roman" w:eastAsia="Times New Roman" w:hAnsi="Times New Roman" w:cs="Times New Roman"/>
+          <w:b/>
+          <w:bCs/>
+          <w:sz w:val="32"/>
+          <w:szCs w:val="32"/>
+        </w:rPr>
+      </w:pPr>
+    </w:p>
+    <w:p>
+      <w:pPr>
+        <w:jc w:val="center"/>
+        <w:rPr>
+          <w:rFonts w:ascii="Times New Roman" w:eastAsia="Times New Roman" w:hAnsi="Times New Roman" w:cs="Times New Roman"/>
+          <w:b/>
+          <w:bCs/>
+          <w:sz w:val="32"/>
+          <w:szCs w:val="32"/>
+        </w:rPr>
+      </w:pPr>
+    </w:p>
+    <w:p>
+      <w:pPr>
+        <w:jc w:val="center"/>
+        <w:rPr>
+          <w:rFonts w:ascii="Times New Roman" w:eastAsia="Times New Roman" w:hAnsi="Times New Roman" w:cs="Times New Roman"/>
+          <w:b/>
+          <w:bCs/>
+          <w:sz w:val="32"/>
+          <w:szCs w:val="32"/>
+        </w:rPr>
+      </w:pPr>
+    </w:p>
+    <w:p>
+      <w:pPr>
+        <w:jc w:val="center"/>
+        <w:rPr>
+          <w:rFonts w:ascii="Times New Roman" w:eastAsia="Times New Roman" w:hAnsi="Times New Roman" w:cs="Times New Roman"/>
+          <w:b/>
+          <w:bCs/>
+          <w:sz w:val="32"/>
+          <w:szCs w:val="32"/>
+        </w:rPr>
+      </w:pPr>
+    </w:p>
+    <w:p>
+      <w:pPr>
+        <w:jc w:val="center"/>
+        <w:rPr>
+          <w:rFonts w:ascii="Times New Roman" w:eastAsia="Times New Roman" w:hAnsi="Times New Roman" w:cs="Times New Roman"/>
+          <w:b/>
+          <w:bCs/>
+          <w:sz w:val="32"/>
+          <w:szCs w:val="32"/>
+        </w:rPr>
+      </w:pPr>
+    </w:p>
+    <w:p>
+      <w:pPr>
+        <w:jc w:val="center"/>
+        <w:rPr>
+          <w:rFonts w:ascii="Times New Roman" w:eastAsia="Times New Roman" w:hAnsi="Times New Roman" w:cs="Times New Roman"/>
+          <w:b/>
+          <w:bCs/>
+          <w:sz w:val="32"/>
+          <w:szCs w:val="32"/>
+        </w:rPr>
+      </w:pPr>
+    </w:p>
+    <w:p>
+      <w:pPr>
+        <w:jc w:val="center"/>
+        <w:rPr>
+          <w:rFonts w:ascii="Times New Roman" w:eastAsia="Times New Roman" w:hAnsi="Times New Roman" w:cs="Times New Roman"/>
+          <w:b/>
+          <w:bCs/>
+          <w:sz w:val="32"/>
+          <w:szCs w:val="32"/>
+        </w:rPr>
+      </w:pPr>
+    </w:p>
+    <w:p>
+      <w:pPr>
+        <w:rPr>
+          <w:rFonts w:ascii="Times New Roman" w:eastAsia="Times New Roman" w:hAnsi="Times New Roman" w:cs="Times New Roman"/>
+          <w:b/>
+          <w:bCs/>
+          <w:sz w:val="32"/>
+          <w:szCs w:val="32"/>
+        </w:rPr>
+      </w:pPr>
+    </w:p>
+    <w:p>
+      <w:pPr>
+        <w:rPr>
+          <w:rFonts w:ascii="Times New Roman" w:eastAsia="Times New Roman" w:hAnsi="Times New Roman" w:cs="Times New Roman"/>
+          <w:b/>
+          <w:bCs/>
+          <w:sz w:val="32"/>
+          <w:szCs w:val="32"/>
+        </w:rPr>
+      </w:pPr>
+    </w:p>
+    <w:p>
+      <w:pPr>
+        <w:rPr>
+          <w:rFonts w:ascii="Times New Roman" w:eastAsia="Times New Roman" w:hAnsi="Times New Roman" w:cs="Times New Roman"/>
+          <w:b/>
+          <w:bCs/>
+          <w:color w:val="FF0000"/>
+          <w:sz w:val="44"/>
+          <w:szCs w:val="44"/>
+        </w:rPr>
+      </w:pPr>
+    </w:p>
+    <w:p>
+      <w:pPr>
+        <w:rPr>
+          <w:rFonts w:ascii="Times New Roman" w:eastAsia="Times New Roman" w:hAnsi="Times New Roman" w:cs="Times New Roman"/>
+          <w:b/>
+          <w:bCs/>
+          <w:color w:val="FF0000"/>
+          <w:sz w:val="44"/>
+          <w:szCs w:val="44"/>
+          <w:u w:val="single"/>
+        </w:rPr>
+      </w:pPr>
+      <w:r>
+        <w:rPr>
+          <w:rFonts w:ascii="Times New Roman" w:eastAsia="Times New Roman" w:hAnsi="Times New Roman" w:cs="Times New Roman"/>
+          <w:b/>
+          <w:bCs/>
+          <w:color w:val="FF0000"/>
+          <w:sz w:val="44"/>
+          <w:szCs w:val="44"/>
+          <w:u w:val="single"/>
+        </w:rPr>
+        <w:t>Creating Snapshots</w:t>
+      </w:r>
+    </w:p>
+    <w:p>
+      <w:pPr>
+        <w:rPr>
+          <w:rFonts w:ascii="Times New Roman" w:eastAsia="Times New Roman" w:hAnsi="Times New Roman" w:cs="Times New Roman"/>
+          <w:b/>
+          <w:bCs/>
+          <w:color w:val="FF0000"/>
+          <w:sz w:val="44"/>
+          <w:szCs w:val="44"/>
+        </w:rPr>
+      </w:pPr>
+    </w:p>
+    <w:p>
+      <w:pPr>
+        <w:spacing w:line="360" w:lineRule="auto"/>
+        <w:rPr>
+          <w:rFonts w:ascii="Times New Roman" w:eastAsia="Times New Roman" w:hAnsi="Times New Roman" w:cs="Times New Roman"/>
+          <w:b/>
+          <w:bCs/>
+          <w:color w:val="000000" w:themeColor="text1"/>
+          <w:sz w:val="36"/>
+          <w:szCs w:val="36"/>
+        </w:rPr>
+      </w:pPr>
+      <w:r>
+        <w:rPr>
+          <w:rFonts w:ascii="Times New Roman" w:eastAsia="Times New Roman" w:hAnsi="Times New Roman" w:cs="Times New Roman"/>
+          <w:b/>
+          <w:bCs/>
+          <w:color w:val="000000" w:themeColor="text1"/>
+          <w:sz w:val="36"/>
+          <w:szCs w:val="36"/>
+        </w:rPr>
+        <w:t>Initializing a repository</w:t>
+      </w:r>
+    </w:p>
+    <w:p>
+      <w:pPr>
+        <w:spacing w:line="360" w:lineRule="auto"/>
+        <w:rPr>
+          <w:rFonts w:ascii="Times New Roman" w:eastAsia="Times New Roman" w:hAnsi="Times New Roman" w:cs="Times New Roman"/>
+          <w:color w:val="595959" w:themeColor="text1" w:themeTint="A6"/>
+          <w:sz w:val="32"/>
+          <w:szCs w:val="32"/>
+        </w:rPr>
+      </w:pPr>
+      <w:r>
+        <w:rPr>
+          <w:rFonts w:ascii="Times New Roman" w:eastAsia="Times New Roman" w:hAnsi="Times New Roman" w:cs="Times New Roman"/>
+          <w:color w:val="595959" w:themeColor="text1" w:themeTint="A6"/>
+          <w:sz w:val="32"/>
+          <w:szCs w:val="32"/>
+        </w:rPr>
+        <w:t>git init</w:t>
+      </w:r>
+    </w:p>
+    <w:p>
+      <w:pPr>
+        <w:spacing w:line="360" w:lineRule="auto"/>
+        <w:rPr>
+          <w:rFonts w:ascii="Times New Roman" w:eastAsia="Times New Roman" w:hAnsi="Times New Roman" w:cs="Times New Roman"/>
+          <w:color w:val="595959" w:themeColor="text1" w:themeTint="A6"/>
+          <w:sz w:val="32"/>
+          <w:szCs w:val="32"/>
+        </w:rPr>
+      </w:pPr>
+    </w:p>
+    <w:p>
+      <w:pPr>
+        <w:spacing w:line="360" w:lineRule="auto"/>
+        <w:rPr>
+          <w:rFonts w:ascii="Times New Roman" w:eastAsia="Times New Roman" w:hAnsi="Times New Roman" w:cs="Times New Roman"/>
+          <w:b/>
+          <w:bCs/>
+          <w:color w:val="000000" w:themeColor="text1"/>
+          <w:sz w:val="36"/>
+          <w:szCs w:val="36"/>
+        </w:rPr>
+      </w:pPr>
+      <w:r>
+        <w:rPr>
+          <w:rFonts w:ascii="Times New Roman" w:eastAsia="Times New Roman" w:hAnsi="Times New Roman" w:cs="Times New Roman"/>
+          <w:b/>
+          <w:bCs/>
+          <w:color w:val="000000" w:themeColor="text1"/>
+          <w:sz w:val="36"/>
+          <w:szCs w:val="36"/>
+        </w:rPr>
+        <w:t>Staging files</w:t>
+      </w:r>
+    </w:p>
+    <w:p>
+      <w:pPr>
+        <w:spacing w:line="360" w:lineRule="auto"/>
+        <w:rPr>
+          <w:rFonts w:ascii="Times New Roman" w:eastAsia="Times New Roman" w:hAnsi="Times New Roman" w:cs="Times New Roman"/>
+          <w:color w:val="595959" w:themeColor="text1" w:themeTint="A6"/>
+          <w:sz w:val="32"/>
+          <w:szCs w:val="32"/>
+        </w:rPr>
+      </w:pPr>
+      <w:r>
+        <w:rPr>
+          <w:rFonts w:ascii="Times New Roman" w:eastAsia="Times New Roman" w:hAnsi="Times New Roman" w:cs="Times New Roman"/>
+          <w:color w:val="595959" w:themeColor="text1" w:themeTint="A6"/>
+          <w:sz w:val="32"/>
+          <w:szCs w:val="32"/>
+        </w:rPr>
+        <w:t xml:space="preserve">git </w:t>
+      </w:r>
+      <w:r>
+        <w:rPr>
+          <w:rFonts w:ascii="Times New Roman" w:eastAsia="Times New Roman" w:hAnsi="Times New Roman" w:cs="Times New Roman"/>
+          <w:color w:val="595959" w:themeColor="text1" w:themeTint="A6"/>
+          <w:sz w:val="32"/>
+          <w:szCs w:val="32"/>
+        </w:rPr>
+        <w:t xml:space="preserve">add </w:t>
+      </w:r>
+      <w:r>
+        <w:rPr>
+          <w:rFonts w:ascii="Times New Roman" w:eastAsia="Times New Roman" w:hAnsi="Times New Roman" w:cs="Times New Roman"/>
+          <w:color w:val="595959" w:themeColor="text1" w:themeTint="A6"/>
+          <w:sz w:val="32"/>
+          <w:szCs w:val="32"/>
+        </w:rPr>
+        <w:t>sample</w:t>
+      </w:r>
+      <w:r>
+        <w:rPr>
+          <w:rFonts w:ascii="Times New Roman" w:eastAsia="Times New Roman" w:hAnsi="Times New Roman" w:cs="Times New Roman"/>
+          <w:color w:val="595959" w:themeColor="text1" w:themeTint="A6"/>
+          <w:sz w:val="32"/>
+          <w:szCs w:val="32"/>
+        </w:rPr>
+        <w:t>.</w:t>
+      </w:r>
+      <w:r>
+        <w:rPr>
+          <w:rFonts w:ascii="Times New Roman" w:eastAsia="Times New Roman" w:hAnsi="Times New Roman" w:cs="Times New Roman"/>
+          <w:color w:val="595959" w:themeColor="text1" w:themeTint="A6"/>
+          <w:sz w:val="32"/>
+          <w:szCs w:val="32"/>
+        </w:rPr>
+        <w:t>html</w:t>
+      </w:r>
+      <w:r>
+        <w:rPr>
+          <w:rFonts w:ascii="Times New Roman" w:eastAsia="Times New Roman" w:hAnsi="Times New Roman" w:cs="Times New Roman"/>
+          <w:color w:val="595959" w:themeColor="text1" w:themeTint="A6"/>
+          <w:sz w:val="32"/>
+          <w:szCs w:val="32"/>
+        </w:rPr>
+        <w:tab/>
+      </w:r>
+      <w:r>
+        <w:rPr>
+          <w:rFonts w:ascii="Times New Roman" w:eastAsia="Times New Roman" w:hAnsi="Times New Roman" w:cs="Times New Roman"/>
+          <w:color w:val="595959" w:themeColor="text1" w:themeTint="A6"/>
+          <w:sz w:val="32"/>
+          <w:szCs w:val="32"/>
+        </w:rPr>
+        <w:tab/>
+      </w:r>
+      <w:r>
+        <w:rPr>
+          <w:rFonts w:ascii="Times New Roman" w:eastAsia="Times New Roman" w:hAnsi="Times New Roman" w:cs="Times New Roman"/>
+          <w:color w:val="595959" w:themeColor="text1" w:themeTint="A6"/>
+          <w:sz w:val="32"/>
+          <w:szCs w:val="32"/>
+        </w:rPr>
+        <w:tab/>
+      </w:r>
+      <w:r>
+        <w:rPr>
+          <w:rFonts w:ascii="Times New Roman" w:eastAsia="Times New Roman" w:hAnsi="Times New Roman" w:cs="Times New Roman"/>
+          <w:color w:val="595959" w:themeColor="text1" w:themeTint="A6"/>
+          <w:sz w:val="32"/>
+          <w:szCs w:val="32"/>
+        </w:rPr>
+        <w:tab/>
+        <w:t># Stages a single file</w:t>
+      </w:r>
+    </w:p>
+    <w:p>
+      <w:pPr>
+        <w:spacing w:line="360" w:lineRule="auto"/>
+        <w:rPr>
+          <w:rFonts w:ascii="Times New Roman" w:eastAsia="Times New Roman" w:hAnsi="Times New Roman" w:cs="Times New Roman"/>
+          <w:color w:val="595959" w:themeColor="text1" w:themeTint="A6"/>
+          <w:sz w:val="32"/>
+          <w:szCs w:val="32"/>
+        </w:rPr>
+      </w:pPr>
+      <w:r>
+        <w:rPr>
+          <w:rFonts w:ascii="Times New Roman" w:eastAsia="Times New Roman" w:hAnsi="Times New Roman" w:cs="Times New Roman"/>
+          <w:color w:val="595959" w:themeColor="text1" w:themeTint="A6"/>
+          <w:sz w:val="32"/>
+          <w:szCs w:val="32"/>
+        </w:rPr>
+        <w:t>git add</w:t>
+      </w:r>
+      <w:r>
+        <w:rPr>
+          <w:rFonts w:ascii="Times New Roman" w:eastAsia="Times New Roman" w:hAnsi="Times New Roman" w:cs="Times New Roman"/>
+          <w:color w:val="595959" w:themeColor="text1" w:themeTint="A6"/>
+          <w:sz w:val="32"/>
+          <w:szCs w:val="32"/>
+        </w:rPr>
+        <w:t xml:space="preserve"> sample.html sample2.html</w:t>
+      </w:r>
+      <w:r>
+        <w:rPr>
+          <w:rFonts w:ascii="Times New Roman" w:eastAsia="Times New Roman" w:hAnsi="Times New Roman" w:cs="Times New Roman"/>
+          <w:color w:val="595959" w:themeColor="text1" w:themeTint="A6"/>
+          <w:sz w:val="32"/>
+          <w:szCs w:val="32"/>
+        </w:rPr>
+        <w:tab/>
+        <w:t># Stages multiple files</w:t>
+      </w:r>
+      <w:r>
+        <w:rPr>
+          <w:rFonts w:ascii="Times New Roman" w:eastAsia="Times New Roman" w:hAnsi="Times New Roman" w:cs="Times New Roman"/>
+          <w:color w:val="595959" w:themeColor="text1" w:themeTint="A6"/>
+          <w:sz w:val="32"/>
+          <w:szCs w:val="32"/>
+        </w:rPr>
+        <w:tab/>
+      </w:r>
+      <w:r>
+        <w:rPr>
+          <w:rFonts w:ascii="Times New Roman" w:eastAsia="Times New Roman" w:hAnsi="Times New Roman" w:cs="Times New Roman"/>
+          <w:color w:val="595959" w:themeColor="text1" w:themeTint="A6"/>
+          <w:sz w:val="32"/>
+          <w:szCs w:val="32"/>
+        </w:rPr>
+        <w:tab/>
+      </w:r>
+    </w:p>
+    <w:p>
+      <w:pPr>
+        <w:spacing w:line="360" w:lineRule="auto"/>
+        <w:rPr>
+          <w:rFonts w:ascii="Times New Roman" w:eastAsia="Times New Roman" w:hAnsi="Times New Roman" w:cs="Times New Roman"/>
+          <w:color w:val="595959" w:themeColor="text1" w:themeTint="A6"/>
+          <w:sz w:val="32"/>
+          <w:szCs w:val="32"/>
+        </w:rPr>
+      </w:pPr>
+      <w:r>
+        <w:rPr>
+          <w:rFonts w:ascii="Times New Roman" w:eastAsia="Times New Roman" w:hAnsi="Times New Roman" w:cs="Times New Roman"/>
+          <w:color w:val="595959" w:themeColor="text1" w:themeTint="A6"/>
+          <w:sz w:val="32"/>
+          <w:szCs w:val="32"/>
+        </w:rPr>
+        <w:t>git add *.</w:t>
+      </w:r>
+      <w:r>
+        <w:rPr>
+          <w:rFonts w:ascii="Times New Roman" w:eastAsia="Times New Roman" w:hAnsi="Times New Roman" w:cs="Times New Roman"/>
+          <w:color w:val="595959" w:themeColor="text1" w:themeTint="A6"/>
+          <w:sz w:val="32"/>
+          <w:szCs w:val="32"/>
+        </w:rPr>
+        <w:t>html</w:t>
+      </w:r>
+      <w:r>
+        <w:rPr>
+          <w:rFonts w:ascii="Times New Roman" w:eastAsia="Times New Roman" w:hAnsi="Times New Roman" w:cs="Times New Roman"/>
+          <w:color w:val="595959" w:themeColor="text1" w:themeTint="A6"/>
+          <w:sz w:val="32"/>
+          <w:szCs w:val="32"/>
+        </w:rPr>
+        <w:tab/>
+      </w:r>
+      <w:r>
+        <w:rPr>
+          <w:rFonts w:ascii="Times New Roman" w:eastAsia="Times New Roman" w:hAnsi="Times New Roman" w:cs="Times New Roman"/>
+          <w:color w:val="595959" w:themeColor="text1" w:themeTint="A6"/>
+          <w:sz w:val="32"/>
+          <w:szCs w:val="32"/>
+        </w:rPr>
+        <w:tab/>
+      </w:r>
+      <w:r>
+        <w:rPr>
+          <w:rFonts w:ascii="Times New Roman" w:eastAsia="Times New Roman" w:hAnsi="Times New Roman" w:cs="Times New Roman"/>
+          <w:color w:val="595959" w:themeColor="text1" w:themeTint="A6"/>
+          <w:sz w:val="32"/>
+          <w:szCs w:val="32"/>
+        </w:rPr>
+        <w:tab/>
+      </w:r>
+      <w:r>
+        <w:rPr>
+          <w:rFonts w:ascii="Times New Roman" w:eastAsia="Times New Roman" w:hAnsi="Times New Roman" w:cs="Times New Roman"/>
+          <w:color w:val="595959" w:themeColor="text1" w:themeTint="A6"/>
+          <w:sz w:val="32"/>
+          <w:szCs w:val="32"/>
+        </w:rPr>
+        <w:tab/>
+      </w:r>
+      <w:r>
+        <w:rPr>
+          <w:rFonts w:ascii="Times New Roman" w:eastAsia="Times New Roman" w:hAnsi="Times New Roman" w:cs="Times New Roman"/>
+          <w:color w:val="595959" w:themeColor="text1" w:themeTint="A6"/>
+          <w:sz w:val="32"/>
+          <w:szCs w:val="32"/>
+        </w:rPr>
+        <w:tab/>
+      </w:r>
+      <w:r>
+        <w:rPr>
+          <w:rFonts w:ascii="Times New Roman" w:eastAsia="Times New Roman" w:hAnsi="Times New Roman" w:cs="Times New Roman"/>
+          <w:color w:val="595959" w:themeColor="text1" w:themeTint="A6"/>
+          <w:sz w:val="32"/>
+          <w:szCs w:val="32"/>
+        </w:rPr>
+        <w:t># Stages with a pattern</w:t>
+      </w:r>
+    </w:p>
+    <w:p>
+      <w:pPr>
+        <w:spacing w:line="360" w:lineRule="auto"/>
+        <w:ind w:left="5103" w:hanging="5040"/>
+        <w:rPr>
+          <w:rFonts w:ascii="Times New Roman" w:eastAsia="Times New Roman" w:hAnsi="Times New Roman" w:cs="Times New Roman"/>
+          <w:color w:val="595959" w:themeColor="text1" w:themeTint="A6"/>
+          <w:sz w:val="28"/>
+          <w:szCs w:val="28"/>
+        </w:rPr>
+      </w:pPr>
+      <w:r>
+        <w:rPr>
+          <w:rFonts w:ascii="Times New Roman" w:eastAsia="Times New Roman" w:hAnsi="Times New Roman" w:cs="Times New Roman"/>
+          <w:color w:val="595959" w:themeColor="text1" w:themeTint="A6"/>
+          <w:sz w:val="32"/>
+          <w:szCs w:val="32"/>
+        </w:rPr>
+        <w:t>git add .</w:t>
+      </w:r>
+      <w:r>
+        <w:rPr>
+          <w:rFonts w:ascii="Times New Roman" w:eastAsia="Times New Roman" w:hAnsi="Times New Roman" w:cs="Times New Roman"/>
+          <w:color w:val="595959" w:themeColor="text1" w:themeTint="A6"/>
+          <w:sz w:val="32"/>
+          <w:szCs w:val="32"/>
+        </w:rPr>
+        <w:tab/>
+        <w:t xml:space="preserve"># </w:t>
+      </w:r>
+      <w:r>
+        <w:rPr>
+          <w:rFonts w:ascii="Times New Roman" w:eastAsia="Times New Roman" w:hAnsi="Times New Roman" w:cs="Times New Roman"/>
+          <w:color w:val="595959" w:themeColor="text1" w:themeTint="A6"/>
+        </w:rPr>
+        <w:t xml:space="preserve">Stages </w:t>
+      </w:r>
+      <w:r>
+        <w:rPr>
+          <w:rFonts w:ascii="Times New Roman" w:eastAsia="Times New Roman" w:hAnsi="Times New Roman" w:cs="Times New Roman"/>
+          <w:color w:val="595959" w:themeColor="text1" w:themeTint="A6"/>
+        </w:rPr>
+        <w:t>all the content of your current dir</w:t>
+      </w:r>
+    </w:p>
+    <w:p>
+      <w:pPr>
+        <w:spacing w:line="360" w:lineRule="auto"/>
+        <w:ind w:left="5103" w:hanging="5040"/>
+        <w:rPr>
+          <w:rFonts w:ascii="Times New Roman" w:eastAsia="Times New Roman" w:hAnsi="Times New Roman" w:cs="Times New Roman"/>
+          <w:color w:val="595959" w:themeColor="text1" w:themeTint="A6"/>
+          <w:sz w:val="28"/>
+          <w:szCs w:val="28"/>
+        </w:rPr>
+      </w:pPr>
+      <w:r>
+        <w:rPr>
+          <w:rFonts w:ascii="Times New Roman" w:eastAsia="Times New Roman" w:hAnsi="Times New Roman" w:cs="Times New Roman"/>
+          <w:color w:val="595959" w:themeColor="text1" w:themeTint="A6"/>
+          <w:sz w:val="28"/>
+          <w:szCs w:val="28"/>
+        </w:rPr>
+        <w:tab/>
+      </w:r>
+    </w:p>
+    <w:p>
+      <w:pPr>
+        <w:spacing w:line="360" w:lineRule="auto"/>
+        <w:rPr>
+          <w:rFonts w:ascii="Times New Roman" w:eastAsia="Times New Roman" w:hAnsi="Times New Roman" w:cs="Times New Roman"/>
+          <w:b/>
+          <w:bCs/>
+          <w:color w:val="000000" w:themeColor="text1"/>
+          <w:sz w:val="36"/>
+          <w:szCs w:val="36"/>
+        </w:rPr>
+      </w:pPr>
+      <w:r>
+        <w:rPr>
+          <w:rFonts w:ascii="Times New Roman" w:eastAsia="Times New Roman" w:hAnsi="Times New Roman" w:cs="Times New Roman"/>
+          <w:b/>
+          <w:bCs/>
+          <w:color w:val="000000" w:themeColor="text1"/>
+          <w:sz w:val="36"/>
+          <w:szCs w:val="36"/>
+        </w:rPr>
+        <w:t>Viewing</w:t>
+      </w:r>
+      <w:r>
+        <w:rPr>
+          <w:rFonts w:ascii="Times New Roman" w:eastAsia="Times New Roman" w:hAnsi="Times New Roman" w:cs="Times New Roman"/>
+          <w:b/>
+          <w:bCs/>
+          <w:color w:val="000000" w:themeColor="text1"/>
+          <w:sz w:val="36"/>
+          <w:szCs w:val="36"/>
+        </w:rPr>
+        <w:t xml:space="preserve"> the Status</w:t>
+      </w:r>
+    </w:p>
+    <w:p>
+      <w:pPr>
+        <w:spacing w:line="360" w:lineRule="auto"/>
+        <w:rPr>
+          <w:rFonts w:ascii="Times New Roman" w:eastAsia="Times New Roman" w:hAnsi="Times New Roman" w:cs="Times New Roman"/>
+          <w:color w:val="595959" w:themeColor="text1" w:themeTint="A6"/>
+          <w:sz w:val="32"/>
+          <w:szCs w:val="32"/>
+        </w:rPr>
+      </w:pPr>
+      <w:r>
+        <w:rPr>
+          <w:rFonts w:ascii="Times New Roman" w:eastAsia="Times New Roman" w:hAnsi="Times New Roman" w:cs="Times New Roman"/>
+          <w:color w:val="595959" w:themeColor="text1" w:themeTint="A6"/>
+          <w:sz w:val="32"/>
+          <w:szCs w:val="32"/>
+        </w:rPr>
+        <w:t xml:space="preserve">git </w:t>
+      </w:r>
+      <w:r>
+        <w:rPr>
+          <w:rFonts w:ascii="Times New Roman" w:eastAsia="Times New Roman" w:hAnsi="Times New Roman" w:cs="Times New Roman"/>
+          <w:color w:val="595959" w:themeColor="text1" w:themeTint="A6"/>
+          <w:sz w:val="32"/>
+          <w:szCs w:val="32"/>
+        </w:rPr>
+        <w:t>status</w:t>
+      </w:r>
+      <w:r>
+        <w:rPr>
+          <w:rFonts w:ascii="Times New Roman" w:eastAsia="Times New Roman" w:hAnsi="Times New Roman" w:cs="Times New Roman"/>
+          <w:color w:val="595959" w:themeColor="text1" w:themeTint="A6"/>
+          <w:sz w:val="32"/>
+          <w:szCs w:val="32"/>
+        </w:rPr>
+        <w:tab/>
+      </w:r>
+      <w:r>
+        <w:rPr>
+          <w:rFonts w:ascii="Times New Roman" w:eastAsia="Times New Roman" w:hAnsi="Times New Roman" w:cs="Times New Roman"/>
+          <w:color w:val="595959" w:themeColor="text1" w:themeTint="A6"/>
+          <w:sz w:val="32"/>
+          <w:szCs w:val="32"/>
+        </w:rPr>
+        <w:tab/>
+      </w:r>
+      <w:r>
+        <w:rPr>
+          <w:rFonts w:ascii="Times New Roman" w:eastAsia="Times New Roman" w:hAnsi="Times New Roman" w:cs="Times New Roman"/>
+          <w:color w:val="595959" w:themeColor="text1" w:themeTint="A6"/>
+          <w:sz w:val="32"/>
+          <w:szCs w:val="32"/>
+        </w:rPr>
+        <w:tab/>
+      </w:r>
+      <w:r>
+        <w:rPr>
+          <w:rFonts w:ascii="Times New Roman" w:eastAsia="Times New Roman" w:hAnsi="Times New Roman" w:cs="Times New Roman"/>
+          <w:color w:val="595959" w:themeColor="text1" w:themeTint="A6"/>
+          <w:sz w:val="32"/>
+          <w:szCs w:val="32"/>
+        </w:rPr>
+        <w:tab/>
+      </w:r>
+      <w:r>
+        <w:rPr>
+          <w:rFonts w:ascii="Times New Roman" w:eastAsia="Times New Roman" w:hAnsi="Times New Roman" w:cs="Times New Roman"/>
+          <w:color w:val="595959" w:themeColor="text1" w:themeTint="A6"/>
+          <w:sz w:val="32"/>
+          <w:szCs w:val="32"/>
+        </w:rPr>
+        <w:tab/>
+      </w:r>
+      <w:r>
+        <w:rPr>
+          <w:rFonts w:ascii="Times New Roman" w:eastAsia="Times New Roman" w:hAnsi="Times New Roman" w:cs="Times New Roman"/>
+          <w:color w:val="595959" w:themeColor="text1" w:themeTint="A6"/>
+          <w:sz w:val="32"/>
+          <w:szCs w:val="32"/>
+        </w:rPr>
+        <w:tab/>
+        <w:t># View the full status</w:t>
+      </w:r>
+    </w:p>
+    <w:p>
+      <w:pPr>
+        <w:spacing w:line="360" w:lineRule="auto"/>
+        <w:rPr>
+          <w:rFonts w:ascii="Times New Roman" w:eastAsia="Times New Roman" w:hAnsi="Times New Roman" w:cs="Times New Roman"/>
+          <w:color w:val="595959" w:themeColor="text1" w:themeTint="A6"/>
+          <w:sz w:val="32"/>
+          <w:szCs w:val="32"/>
+        </w:rPr>
+      </w:pPr>
+      <w:r>
+        <w:rPr>
+          <w:rFonts w:ascii="Times New Roman" w:eastAsia="Times New Roman" w:hAnsi="Times New Roman" w:cs="Times New Roman"/>
+          <w:color w:val="595959" w:themeColor="text1" w:themeTint="A6"/>
+          <w:sz w:val="32"/>
+          <w:szCs w:val="32"/>
+        </w:rPr>
+        <w:t>git status -s</w:t>
+      </w:r>
+      <w:r>
+        <w:rPr>
+          <w:rFonts w:ascii="Times New Roman" w:eastAsia="Times New Roman" w:hAnsi="Times New Roman" w:cs="Times New Roman"/>
+          <w:color w:val="595959" w:themeColor="text1" w:themeTint="A6"/>
+          <w:sz w:val="32"/>
+          <w:szCs w:val="32"/>
+        </w:rPr>
+        <w:tab/>
+      </w:r>
+      <w:r>
+        <w:rPr>
+          <w:rFonts w:ascii="Times New Roman" w:eastAsia="Times New Roman" w:hAnsi="Times New Roman" w:cs="Times New Roman"/>
+          <w:color w:val="595959" w:themeColor="text1" w:themeTint="A6"/>
+          <w:sz w:val="32"/>
+          <w:szCs w:val="32"/>
+        </w:rPr>
+        <w:tab/>
+      </w:r>
+      <w:r>
+        <w:rPr>
+          <w:rFonts w:ascii="Times New Roman" w:eastAsia="Times New Roman" w:hAnsi="Times New Roman" w:cs="Times New Roman"/>
+          <w:color w:val="595959" w:themeColor="text1" w:themeTint="A6"/>
+          <w:sz w:val="32"/>
+          <w:szCs w:val="32"/>
+        </w:rPr>
+        <w:tab/>
+      </w:r>
+      <w:r>
+        <w:rPr>
+          <w:rFonts w:ascii="Times New Roman" w:eastAsia="Times New Roman" w:hAnsi="Times New Roman" w:cs="Times New Roman"/>
+          <w:color w:val="595959" w:themeColor="text1" w:themeTint="A6"/>
+          <w:sz w:val="32"/>
+          <w:szCs w:val="32"/>
+        </w:rPr>
+        <w:tab/>
+      </w:r>
+      <w:r>
+        <w:rPr>
+          <w:rFonts w:ascii="Times New Roman" w:eastAsia="Times New Roman" w:hAnsi="Times New Roman" w:cs="Times New Roman"/>
+          <w:color w:val="595959" w:themeColor="text1" w:themeTint="A6"/>
+          <w:sz w:val="32"/>
+          <w:szCs w:val="32"/>
+        </w:rPr>
+        <w:tab/>
+        <w:t># View the short status</w:t>
+      </w:r>
+    </w:p>
+    <w:p>
+      <w:pPr>
+        <w:spacing w:line="360" w:lineRule="auto"/>
+        <w:rPr>
+          <w:rFonts w:ascii="Times New Roman" w:eastAsia="Times New Roman" w:hAnsi="Times New Roman" w:cs="Times New Roman"/>
+          <w:color w:val="595959" w:themeColor="text1" w:themeTint="A6"/>
+          <w:sz w:val="32"/>
+          <w:szCs w:val="32"/>
+        </w:rPr>
+      </w:pPr>
+    </w:p>
+    <w:p>
+      <w:pPr>
+        <w:spacing w:line="360" w:lineRule="auto"/>
+        <w:rPr>
+          <w:rFonts w:ascii="Times New Roman" w:eastAsia="Times New Roman" w:hAnsi="Times New Roman" w:cs="Times New Roman"/>
+          <w:b/>
+          <w:bCs/>
+          <w:color w:val="000000" w:themeColor="text1"/>
+          <w:sz w:val="36"/>
+          <w:szCs w:val="36"/>
+        </w:rPr>
+      </w:pPr>
+      <w:r>
+        <w:rPr>
+          <w:rFonts w:ascii="Times New Roman" w:eastAsia="Times New Roman" w:hAnsi="Times New Roman" w:cs="Times New Roman"/>
+          <w:b/>
+          <w:bCs/>
+          <w:color w:val="000000" w:themeColor="text1"/>
+          <w:sz w:val="36"/>
+          <w:szCs w:val="36"/>
+        </w:rPr>
+        <w:t>Committing the staged files</w:t>
+      </w:r>
+    </w:p>
+    <w:p>
+      <w:pPr>
+        <w:spacing w:line="360" w:lineRule="auto"/>
+        <w:rPr>
+          <w:rFonts w:ascii="Times New Roman" w:eastAsia="Times New Roman" w:hAnsi="Times New Roman" w:cs="Times New Roman"/>
+          <w:color w:val="595959" w:themeColor="text1" w:themeTint="A6"/>
+          <w:sz w:val="28"/>
+          <w:szCs w:val="28"/>
+        </w:rPr>
+      </w:pPr>
+      <w:r>
+        <w:rPr>
+          <w:rFonts w:ascii="Times New Roman" w:eastAsia="Times New Roman" w:hAnsi="Times New Roman" w:cs="Times New Roman"/>
+          <w:color w:val="595959" w:themeColor="text1" w:themeTint="A6"/>
+          <w:sz w:val="32"/>
+          <w:szCs w:val="32"/>
+        </w:rPr>
+        <w:t xml:space="preserve">git </w:t>
+      </w:r>
+      <w:r>
+        <w:rPr>
+          <w:rFonts w:ascii="Times New Roman" w:eastAsia="Times New Roman" w:hAnsi="Times New Roman" w:cs="Times New Roman"/>
+          <w:color w:val="595959" w:themeColor="text1" w:themeTint="A6"/>
+          <w:sz w:val="32"/>
+          <w:szCs w:val="32"/>
+        </w:rPr>
+        <w:t>commit -m “Your Message”</w:t>
+      </w:r>
+      <w:r>
+        <w:rPr>
+          <w:rFonts w:ascii="Times New Roman" w:eastAsia="Times New Roman" w:hAnsi="Times New Roman" w:cs="Times New Roman"/>
+          <w:color w:val="595959" w:themeColor="text1" w:themeTint="A6"/>
+          <w:sz w:val="32"/>
+          <w:szCs w:val="32"/>
+        </w:rPr>
+        <w:tab/>
+      </w:r>
+      <w:r>
+        <w:rPr>
+          <w:rFonts w:ascii="Times New Roman" w:eastAsia="Times New Roman" w:hAnsi="Times New Roman" w:cs="Times New Roman"/>
+          <w:color w:val="595959" w:themeColor="text1" w:themeTint="A6"/>
+          <w:sz w:val="32"/>
+          <w:szCs w:val="32"/>
+        </w:rPr>
+        <w:tab/>
+        <w:t xml:space="preserve"># </w:t>
+      </w:r>
+      <w:r>
+        <w:rPr>
+          <w:rFonts w:ascii="Times New Roman" w:eastAsia="Times New Roman" w:hAnsi="Times New Roman" w:cs="Times New Roman"/>
+          <w:color w:val="595959" w:themeColor="text1" w:themeTint="A6"/>
+          <w:sz w:val="28"/>
+          <w:szCs w:val="28"/>
+        </w:rPr>
+        <w:t>Commits with one line of message</w:t>
+      </w:r>
+    </w:p>
+    <w:p>
+      <w:pPr>
+        <w:spacing w:line="360" w:lineRule="auto"/>
+        <w:rPr>
+          <w:rFonts w:ascii="Times New Roman" w:eastAsia="Times New Roman" w:hAnsi="Times New Roman" w:cs="Times New Roman"/>
+          <w:b/>
+          <w:bCs/>
+          <w:color w:val="000000" w:themeColor="text1"/>
+          <w:sz w:val="32"/>
+          <w:szCs w:val="32"/>
+        </w:rPr>
+      </w:pPr>
+      <w:r>
+        <w:rPr>
+          <w:rFonts w:ascii="Times New Roman" w:eastAsia="Times New Roman" w:hAnsi="Times New Roman" w:cs="Times New Roman"/>
+          <w:color w:val="595959" w:themeColor="text1" w:themeTint="A6"/>
+          <w:sz w:val="28"/>
+          <w:szCs w:val="28"/>
+        </w:rPr>
+        <w:t>git commit</w:t>
+      </w:r>
+      <w:r>
+        <w:rPr>
+          <w:rFonts w:ascii="Times New Roman" w:eastAsia="Times New Roman" w:hAnsi="Times New Roman" w:cs="Times New Roman"/>
+          <w:color w:val="595959" w:themeColor="text1" w:themeTint="A6"/>
+          <w:sz w:val="28"/>
+          <w:szCs w:val="28"/>
+        </w:rPr>
+        <w:tab/>
+      </w:r>
+      <w:r>
+        <w:rPr>
+          <w:rFonts w:ascii="Times New Roman" w:eastAsia="Times New Roman" w:hAnsi="Times New Roman" w:cs="Times New Roman"/>
+          <w:color w:val="595959" w:themeColor="text1" w:themeTint="A6"/>
+          <w:sz w:val="28"/>
+          <w:szCs w:val="28"/>
+        </w:rPr>
+        <w:tab/>
+      </w:r>
+      <w:r>
+        <w:rPr>
+          <w:rFonts w:ascii="Times New Roman" w:eastAsia="Times New Roman" w:hAnsi="Times New Roman" w:cs="Times New Roman"/>
+          <w:color w:val="595959" w:themeColor="text1" w:themeTint="A6"/>
+          <w:sz w:val="28"/>
+          <w:szCs w:val="28"/>
+        </w:rPr>
+        <w:tab/>
+      </w:r>
+      <w:r>
+        <w:rPr>
+          <w:rFonts w:ascii="Times New Roman" w:eastAsia="Times New Roman" w:hAnsi="Times New Roman" w:cs="Times New Roman"/>
+          <w:color w:val="595959" w:themeColor="text1" w:themeTint="A6"/>
+          <w:sz w:val="28"/>
+          <w:szCs w:val="28"/>
+        </w:rPr>
+        <w:tab/>
+      </w:r>
+      <w:r>
+        <w:rPr>
+          <w:rFonts w:ascii="Times New Roman" w:eastAsia="Times New Roman" w:hAnsi="Times New Roman" w:cs="Times New Roman"/>
+          <w:color w:val="595959" w:themeColor="text1" w:themeTint="A6"/>
+          <w:sz w:val="28"/>
+          <w:szCs w:val="28"/>
+        </w:rPr>
+        <w:tab/>
+      </w:r>
+      <w:r>
+        <w:rPr>
+          <w:rFonts w:ascii="Times New Roman" w:eastAsia="Times New Roman" w:hAnsi="Times New Roman" w:cs="Times New Roman"/>
+          <w:color w:val="595959" w:themeColor="text1" w:themeTint="A6"/>
+          <w:sz w:val="28"/>
+          <w:szCs w:val="28"/>
+        </w:rPr>
+        <w:tab/>
+        <w:t xml:space="preserve"># </w:t>
+      </w:r>
+      <w:r>
+        <w:rPr>
+          <w:rFonts w:ascii="Times New Roman" w:eastAsia="Times New Roman" w:hAnsi="Times New Roman" w:cs="Times New Roman"/>
+          <w:color w:val="595959" w:themeColor="text1" w:themeTint="A6"/>
+          <w:sz w:val="22"/>
+          <w:szCs w:val="22"/>
+        </w:rPr>
+        <w:t>Open the default editor to type long message</w:t>
+      </w:r>
+    </w:p>
+    <w:p>
+      <w:pPr>
+        <w:spacing w:line="360" w:lineRule="auto"/>
+        <w:rPr>
+          <w:rFonts w:ascii="Times New Roman" w:eastAsia="Times New Roman" w:hAnsi="Times New Roman" w:cs="Times New Roman"/>
+          <w:b/>
+          <w:bCs/>
+          <w:color w:val="000000" w:themeColor="text1"/>
+          <w:sz w:val="36"/>
+          <w:szCs w:val="36"/>
+        </w:rPr>
+      </w:pPr>
+    </w:p>
+    <w:p>
+      <w:pPr>
+        <w:spacing w:line="360" w:lineRule="auto"/>
+        <w:rPr>
+          <w:rFonts w:ascii="Times New Roman" w:eastAsia="Times New Roman" w:hAnsi="Times New Roman" w:cs="Times New Roman"/>
+          <w:b/>
+          <w:bCs/>
+          <w:color w:val="000000" w:themeColor="text1"/>
+          <w:sz w:val="36"/>
+          <w:szCs w:val="36"/>
+        </w:rPr>
+      </w:pPr>
+    </w:p>
+    <w:p>
+      <w:pPr>
+        <w:spacing w:line="360" w:lineRule="auto"/>
+        <w:rPr>
+          <w:rFonts w:ascii="Times New Roman" w:eastAsia="Times New Roman" w:hAnsi="Times New Roman" w:cs="Times New Roman"/>
+          <w:color w:val="595959" w:themeColor="text1" w:themeTint="A6"/>
+          <w:sz w:val="28"/>
+          <w:szCs w:val="28"/>
+        </w:rPr>
+      </w:pPr>
+    </w:p>
+    <w:p>
+      <w:pPr>
+        <w:spacing w:line="360" w:lineRule="auto"/>
+        <w:rPr>
+          <w:rFonts w:ascii="Times New Roman" w:eastAsia="Times New Roman" w:hAnsi="Times New Roman" w:cs="Times New Roman"/>
+          <w:b/>
+          <w:bCs/>
+          <w:color w:val="000000" w:themeColor="text1"/>
+          <w:sz w:val="36"/>
+          <w:szCs w:val="36"/>
+        </w:rPr>
+      </w:pPr>
+    </w:p>
+    <w:p>
+      <w:pPr>
+        <w:spacing w:line="360" w:lineRule="auto"/>
+        <w:rPr>
+          <w:rFonts w:ascii="Times New Roman" w:eastAsia="Times New Roman" w:hAnsi="Times New Roman" w:cs="Times New Roman"/>
+          <w:b/>
+          <w:bCs/>
+          <w:color w:val="000000" w:themeColor="text1"/>
+          <w:sz w:val="36"/>
+          <w:szCs w:val="36"/>
+        </w:rPr>
+      </w:pPr>
+      <w:r>
+        <w:rPr>
+          <w:rFonts w:ascii="Times New Roman" w:eastAsia="Times New Roman" w:hAnsi="Times New Roman" w:cs="Times New Roman"/>
+          <w:b/>
+          <w:bCs/>
+          <w:color w:val="000000" w:themeColor="text1"/>
+          <w:sz w:val="36"/>
+          <w:szCs w:val="36"/>
+        </w:rPr>
+        <w:t>Skipping the staging area</w:t>
+      </w:r>
+    </w:p>
+    <w:p>
+      <w:pPr>
+        <w:spacing w:line="360" w:lineRule="auto"/>
+        <w:rPr>
+          <w:rFonts w:ascii="Times New Roman" w:eastAsia="Times New Roman" w:hAnsi="Times New Roman" w:cs="Times New Roman"/>
+          <w:color w:val="595959" w:themeColor="text1" w:themeTint="A6"/>
+          <w:sz w:val="32"/>
+          <w:szCs w:val="32"/>
+        </w:rPr>
+      </w:pPr>
+      <w:r>
+        <w:rPr>
+          <w:rFonts w:ascii="Times New Roman" w:eastAsia="Times New Roman" w:hAnsi="Times New Roman" w:cs="Times New Roman"/>
+          <w:color w:val="595959" w:themeColor="text1" w:themeTint="A6"/>
+          <w:sz w:val="32"/>
+          <w:szCs w:val="32"/>
+        </w:rPr>
+        <w:t xml:space="preserve">git </w:t>
+      </w:r>
+      <w:r>
+        <w:rPr>
+          <w:rFonts w:ascii="Times New Roman" w:eastAsia="Times New Roman" w:hAnsi="Times New Roman" w:cs="Times New Roman"/>
+          <w:color w:val="595959" w:themeColor="text1" w:themeTint="A6"/>
+          <w:sz w:val="32"/>
+          <w:szCs w:val="32"/>
+        </w:rPr>
+        <w:t>commit -am “Message”</w:t>
+      </w:r>
+    </w:p>
+    <w:p>
+      <w:pPr>
+        <w:spacing w:line="360" w:lineRule="auto"/>
+        <w:rPr>
+          <w:rFonts w:ascii="Times New Roman" w:eastAsia="Times New Roman" w:hAnsi="Times New Roman" w:cs="Times New Roman"/>
+          <w:color w:val="595959" w:themeColor="text1" w:themeTint="A6"/>
+          <w:sz w:val="32"/>
+          <w:szCs w:val="32"/>
+        </w:rPr>
+      </w:pPr>
+    </w:p>
+    <w:p>
+      <w:pPr>
+        <w:rPr>
+          <w:rFonts w:ascii="Times New Roman" w:eastAsia="Times New Roman" w:hAnsi="Times New Roman" w:cs="Times New Roman"/>
+          <w:b/>
+          <w:bCs/>
+          <w:color w:val="FF0000"/>
+          <w:sz w:val="44"/>
+          <w:szCs w:val="44"/>
+        </w:rPr>
+      </w:pPr>
+    </w:p>
+    <w:p>
+      <w:pPr>
+        <w:rPr>
+          <w:rFonts w:ascii="Times New Roman" w:eastAsia="Times New Roman" w:hAnsi="Times New Roman" w:cs="Times New Roman"/>
+          <w:b/>
+          <w:bCs/>
+          <w:color w:val="FF0000"/>
+          <w:sz w:val="44"/>
+          <w:szCs w:val="44"/>
+        </w:rPr>
+      </w:pPr>
+    </w:p>
+    <w:p>
+      <w:pPr>
+        <w:jc w:val="center"/>
+        <w:rPr>
+          <w:rFonts w:ascii="Times New Roman" w:eastAsia="Times New Roman" w:hAnsi="Times New Roman" w:cs="Times New Roman"/>
+          <w:b/>
+          <w:bCs/>
+          <w:sz w:val="32"/>
+          <w:szCs w:val="32"/>
+        </w:rPr>
+      </w:pPr>
+    </w:p>
+    <w:p>
+      <w:pPr>
+        <w:jc w:val="center"/>
+        <w:rPr>
+          <w:rFonts w:ascii="Times New Roman" w:eastAsia="Times New Roman" w:hAnsi="Times New Roman" w:cs="Times New Roman"/>
+          <w:b/>
+          <w:bCs/>
+          <w:sz w:val="32"/>
+          <w:szCs w:val="32"/>
+        </w:rPr>
+      </w:pPr>
+    </w:p>
+    <w:p>
+      <w:pPr>
+        <w:jc w:val="center"/>
+        <w:rPr>
+          <w:rFonts w:ascii="Times New Roman" w:eastAsia="Times New Roman" w:hAnsi="Times New Roman" w:cs="Times New Roman"/>
+          <w:b/>
+          <w:bCs/>
+          <w:sz w:val="32"/>
+          <w:szCs w:val="32"/>
+        </w:rPr>
+      </w:pPr>
+    </w:p>
+    <w:p>
+      <w:pPr>
+        <w:jc w:val="center"/>
+        <w:rPr>
+          <w:rFonts w:ascii="Times New Roman" w:eastAsia="Times New Roman" w:hAnsi="Times New Roman" w:cs="Times New Roman"/>
+          <w:b/>
+          <w:bCs/>
+          <w:sz w:val="32"/>
+          <w:szCs w:val="32"/>
+        </w:rPr>
+      </w:pPr>
+    </w:p>
+    <w:p>
+      <w:pPr>
+        <w:jc w:val="center"/>
+        <w:rPr>
+          <w:rFonts w:ascii="Times New Roman" w:eastAsia="Times New Roman" w:hAnsi="Times New Roman" w:cs="Times New Roman"/>
+          <w:b/>
+          <w:bCs/>
+          <w:sz w:val="32"/>
+          <w:szCs w:val="32"/>
+        </w:rPr>
+      </w:pPr>
+    </w:p>
+    <w:p>
+      <w:pPr>
+        <w:jc w:val="center"/>
+        <w:rPr>
+          <w:rFonts w:ascii="Times New Roman" w:eastAsia="Times New Roman" w:hAnsi="Times New Roman" w:cs="Times New Roman"/>
+          <w:b/>
+          <w:bCs/>
+          <w:sz w:val="32"/>
+          <w:szCs w:val="32"/>
+        </w:rPr>
+      </w:pPr>
+    </w:p>
+    <w:p>
+      <w:pPr>
+        <w:jc w:val="center"/>
+        <w:rPr>
+          <w:rFonts w:ascii="Times New Roman" w:eastAsia="Times New Roman" w:hAnsi="Times New Roman" w:cs="Times New Roman"/>
+          <w:b/>
+          <w:bCs/>
+          <w:sz w:val="32"/>
+          <w:szCs w:val="32"/>
+        </w:rPr>
+      </w:pPr>
+    </w:p>
+    <w:p>
+      <w:pPr>
+        <w:jc w:val="center"/>
+        <w:rPr>
+          <w:rFonts w:ascii="Times New Roman" w:eastAsia="Times New Roman" w:hAnsi="Times New Roman" w:cs="Times New Roman"/>
+          <w:b/>
+          <w:bCs/>
+          <w:sz w:val="32"/>
+          <w:szCs w:val="32"/>
+        </w:rPr>
+      </w:pPr>
+    </w:p>
+    <w:p>
+      <w:pPr>
+        <w:rPr>
+          <w:rFonts w:ascii="Times New Roman" w:eastAsia="Times New Roman" w:hAnsi="Times New Roman" w:cs="Times New Roman"/>
+        </w:rPr>
+      </w:pPr>
+      <w:r>
+        <w:rPr>
+          <w:rFonts w:ascii="Times New Roman" w:eastAsia="Times New Roman" w:hAnsi="Times New Roman" w:cs="Times New Roman"/>
+          <w:b/>
+          <w:bCs/>
+          <w:sz w:val="32"/>
+          <w:szCs w:val="32"/>
+        </w:rPr>
+        <w:fldChar w:fldCharType="begin"/>
+      </w:r>
+      <w:r>
+        <w:rPr>
+          <w:rFonts w:ascii="Times New Roman" w:eastAsia="Times New Roman" w:hAnsi="Times New Roman" w:cs="Times New Roman"/>
+          <w:b/>
+          <w:bCs/>
+          <w:sz w:val="32"/>
+          <w:szCs w:val="32"/>
+        </w:rPr>
+        <w:instrText xml:space="preserve"> INCLUDEPICTURE "https://camo.githubusercontent.com/6eaaae8defc78f268eaf0824350a66a1dfcb6aa77210d3dca069d1d1cefebc53/68747470733a2f2f6769742d73636d2e636f6d2f696d616765732f6c6f676f732f646f776e6c6f6164732f4769742d4c6f676f2d32436f6c6f722e706e67" \* MERGEFORMATINET </w:instrText>
+      </w:r>
+      <w:r>
+        <w:rPr>
+          <w:rFonts w:ascii="Times New Roman" w:eastAsia="Times New Roman" w:hAnsi="Times New Roman" w:cs="Times New Roman"/>
+          <w:b/>
+          <w:bCs/>
+          <w:sz w:val="32"/>
+          <w:szCs w:val="32"/>
+        </w:rPr>
+        <w:fldChar w:fldCharType="end"/>
+      </w:r>
     </w:p>
     <w:sectPr>
-      <w:headerReference w:type="even" r:id="rId7"/>
-      <w:headerReference w:type="default" r:id="rId8"/>
-      <w:footerReference w:type="even" r:id="rId9"/>
-      <w:footerReference w:type="default" r:id="rId10"/>
-      <w:headerReference w:type="first" r:id="rId11"/>
-      <w:footerReference w:type="first" r:id="rId12"/>
+      <w:headerReference w:type="even" r:id="rId8"/>
+      <w:headerReference w:type="default" r:id="rId9"/>
+      <w:footerReference w:type="even" r:id="rId10"/>
+      <w:footerReference w:type="default" r:id="rId11"/>
+      <w:headerReference w:type="first" r:id="rId12"/>
+      <w:footerReference w:type="first" r:id="rId13"/>
       <w:pgSz w:w="12240" w:h="15840"/>
       <w:pgMar w:top="1440" w:right="1440" w:bottom="1440" w:left="1440" w:header="709" w:footer="709" w:gutter="0"/>
       <w:cols w:space="708"/>

</xml_diff>

<commit_message>
Added some initial Introduction
</commit_message>
<xml_diff>
--- a/CHEAT SHEET - GIT.docx
+++ b/CHEAT SHEET - GIT.docx
@@ -663,48 +663,199 @@
           <w:sz w:val="36"/>
           <w:szCs w:val="36"/>
         </w:rPr>
-        <w:t>What is Git?</w:t>
-      </w:r>
-    </w:p>
-    <w:p>
-      <w:pPr>
-        <w:jc w:val="center"/>
-        <w:rPr>
-          <w:rFonts w:ascii="Times New Roman" w:eastAsia="Times New Roman" w:hAnsi="Times New Roman" w:cs="Times New Roman"/>
-          <w:b/>
-          <w:bCs/>
-          <w:sz w:val="32"/>
-          <w:szCs w:val="32"/>
-        </w:rPr>
-      </w:pPr>
-    </w:p>
-    <w:p>
-      <w:pPr>
-        <w:jc w:val="center"/>
-        <w:rPr>
-          <w:rFonts w:ascii="Times New Roman" w:eastAsia="Times New Roman" w:hAnsi="Times New Roman" w:cs="Times New Roman"/>
-          <w:b/>
-          <w:bCs/>
-          <w:sz w:val="32"/>
-          <w:szCs w:val="32"/>
-        </w:rPr>
-      </w:pPr>
-    </w:p>
-    <w:p>
-      <w:pPr>
-        <w:jc w:val="center"/>
-        <w:rPr>
-          <w:rFonts w:ascii="Times New Roman" w:eastAsia="Times New Roman" w:hAnsi="Times New Roman" w:cs="Times New Roman"/>
-          <w:b/>
-          <w:bCs/>
-          <w:sz w:val="32"/>
-          <w:szCs w:val="32"/>
-        </w:rPr>
-      </w:pPr>
-    </w:p>
-    <w:p>
-      <w:pPr>
-        <w:jc w:val="center"/>
+        <w:t>What is</w:t>
+      </w:r>
+      <w:r>
+        <w:rPr>
+          <w:rFonts w:ascii="Times New Roman" w:eastAsia="Times New Roman" w:hAnsi="Times New Roman" w:cs="Times New Roman"/>
+          <w:b/>
+          <w:bCs/>
+          <w:color w:val="000000" w:themeColor="text1"/>
+          <w:sz w:val="36"/>
+          <w:szCs w:val="36"/>
+        </w:rPr>
+        <w:t xml:space="preserve"> Version Control?</w:t>
+      </w:r>
+    </w:p>
+    <w:p>
+      <w:pPr>
+        <w:spacing w:line="360" w:lineRule="auto"/>
+        <w:rPr>
+          <w:rFonts w:ascii="Times New Roman" w:eastAsia="Times New Roman" w:hAnsi="Times New Roman" w:cs="Times New Roman"/>
+          <w:color w:val="000000" w:themeColor="text1"/>
+          <w:sz w:val="32"/>
+          <w:szCs w:val="32"/>
+        </w:rPr>
+      </w:pPr>
+      <w:r>
+        <w:rPr>
+          <w:rFonts w:ascii="Times New Roman" w:eastAsia="Times New Roman" w:hAnsi="Times New Roman" w:cs="Times New Roman"/>
+          <w:color w:val="000000" w:themeColor="text1"/>
+          <w:sz w:val="32"/>
+          <w:szCs w:val="32"/>
+        </w:rPr>
+        <w:t>Version control, also known as source control, is the practice of tracking and managing changes to software code. Version control systems are software tools that help software teams manage changes to source code over time.</w:t>
+      </w:r>
+    </w:p>
+    <w:p>
+      <w:pPr>
+        <w:rPr>
+          <w:rFonts w:ascii="Times New Roman" w:eastAsia="Times New Roman" w:hAnsi="Times New Roman" w:cs="Times New Roman"/>
+          <w:b/>
+          <w:bCs/>
+          <w:sz w:val="32"/>
+          <w:szCs w:val="32"/>
+        </w:rPr>
+      </w:pPr>
+    </w:p>
+    <w:p>
+      <w:pPr>
+        <w:spacing w:line="360" w:lineRule="auto"/>
+        <w:rPr>
+          <w:rFonts w:ascii="Times New Roman" w:eastAsia="Times New Roman" w:hAnsi="Times New Roman" w:cs="Times New Roman"/>
+          <w:b/>
+          <w:bCs/>
+          <w:color w:val="000000" w:themeColor="text1"/>
+          <w:sz w:val="36"/>
+          <w:szCs w:val="36"/>
+        </w:rPr>
+      </w:pPr>
+      <w:r>
+        <w:rPr>
+          <w:rFonts w:ascii="Times New Roman" w:eastAsia="Times New Roman" w:hAnsi="Times New Roman" w:cs="Times New Roman"/>
+          <w:b/>
+          <w:bCs/>
+          <w:color w:val="000000" w:themeColor="text1"/>
+          <w:sz w:val="36"/>
+          <w:szCs w:val="36"/>
+        </w:rPr>
+        <w:t>2 Types of</w:t>
+      </w:r>
+      <w:r>
+        <w:rPr>
+          <w:rFonts w:ascii="Times New Roman" w:eastAsia="Times New Roman" w:hAnsi="Times New Roman" w:cs="Times New Roman"/>
+          <w:b/>
+          <w:bCs/>
+          <w:color w:val="000000" w:themeColor="text1"/>
+          <w:sz w:val="36"/>
+          <w:szCs w:val="36"/>
+        </w:rPr>
+        <w:t xml:space="preserve"> </w:t>
+      </w:r>
+      <w:r>
+        <w:rPr>
+          <w:rFonts w:ascii="Times New Roman" w:eastAsia="Times New Roman" w:hAnsi="Times New Roman" w:cs="Times New Roman"/>
+          <w:b/>
+          <w:bCs/>
+          <w:color w:val="000000" w:themeColor="text1"/>
+          <w:sz w:val="36"/>
+          <w:szCs w:val="36"/>
+        </w:rPr>
+        <w:t>version c</w:t>
+      </w:r>
+      <w:r>
+        <w:rPr>
+          <w:rFonts w:ascii="Times New Roman" w:eastAsia="Times New Roman" w:hAnsi="Times New Roman" w:cs="Times New Roman"/>
+          <w:b/>
+          <w:bCs/>
+          <w:color w:val="000000" w:themeColor="text1"/>
+          <w:sz w:val="36"/>
+          <w:szCs w:val="36"/>
+        </w:rPr>
+        <w:t>ontrol</w:t>
+      </w:r>
+      <w:r>
+        <w:rPr>
+          <w:rFonts w:ascii="Times New Roman" w:eastAsia="Times New Roman" w:hAnsi="Times New Roman" w:cs="Times New Roman"/>
+          <w:b/>
+          <w:bCs/>
+          <w:color w:val="000000" w:themeColor="text1"/>
+          <w:sz w:val="36"/>
+          <w:szCs w:val="36"/>
+        </w:rPr>
+        <w:t xml:space="preserve"> system</w:t>
+      </w:r>
+      <w:r>
+        <w:rPr>
+          <w:rFonts w:ascii="Times New Roman" w:eastAsia="Times New Roman" w:hAnsi="Times New Roman" w:cs="Times New Roman"/>
+          <w:b/>
+          <w:bCs/>
+          <w:color w:val="000000" w:themeColor="text1"/>
+          <w:sz w:val="36"/>
+          <w:szCs w:val="36"/>
+        </w:rPr>
+        <w:t>?</w:t>
+      </w:r>
+    </w:p>
+    <w:p>
+      <w:pPr>
+        <w:pStyle w:val="ListParagraph"/>
+        <w:numPr>
+          <w:ilvl w:val="0"/>
+          <w:numId w:val="3"/>
+        </w:numPr>
+        <w:spacing w:line="360" w:lineRule="auto"/>
+        <w:rPr>
+          <w:rFonts w:ascii="Times New Roman" w:eastAsia="Times New Roman" w:hAnsi="Times New Roman" w:cs="Times New Roman"/>
+          <w:b/>
+          <w:bCs/>
+          <w:color w:val="000000" w:themeColor="text1"/>
+          <w:sz w:val="32"/>
+          <w:szCs w:val="32"/>
+        </w:rPr>
+      </w:pPr>
+      <w:r>
+        <w:rPr>
+          <w:rFonts w:ascii="Times New Roman" w:eastAsia="Times New Roman" w:hAnsi="Times New Roman" w:cs="Times New Roman"/>
+          <w:color w:val="000000" w:themeColor="text1"/>
+          <w:sz w:val="32"/>
+          <w:szCs w:val="32"/>
+        </w:rPr>
+        <w:t>Centralized</w:t>
+      </w:r>
+    </w:p>
+    <w:p>
+      <w:pPr>
+        <w:pStyle w:val="ListParagraph"/>
+        <w:numPr>
+          <w:ilvl w:val="0"/>
+          <w:numId w:val="3"/>
+        </w:numPr>
+        <w:spacing w:line="360" w:lineRule="auto"/>
+        <w:rPr>
+          <w:rFonts w:ascii="Times New Roman" w:eastAsia="Times New Roman" w:hAnsi="Times New Roman" w:cs="Times New Roman"/>
+          <w:b/>
+          <w:bCs/>
+          <w:color w:val="000000" w:themeColor="text1"/>
+          <w:sz w:val="32"/>
+          <w:szCs w:val="32"/>
+        </w:rPr>
+      </w:pPr>
+      <w:r>
+        <w:rPr>
+          <w:rFonts w:ascii="Times New Roman" w:eastAsia="Times New Roman" w:hAnsi="Times New Roman" w:cs="Times New Roman"/>
+          <w:color w:val="000000" w:themeColor="text1"/>
+          <w:sz w:val="32"/>
+          <w:szCs w:val="32"/>
+        </w:rPr>
+        <w:t>Distributed</w:t>
+      </w:r>
+    </w:p>
+    <w:p>
+      <w:pPr>
+        <w:spacing w:line="360" w:lineRule="auto"/>
+        <w:rPr>
+          <w:rFonts w:ascii="Times New Roman" w:eastAsia="Times New Roman" w:hAnsi="Times New Roman" w:cs="Times New Roman"/>
+          <w:b/>
+          <w:bCs/>
+          <w:color w:val="000000" w:themeColor="text1"/>
+          <w:sz w:val="32"/>
+          <w:szCs w:val="32"/>
+        </w:rPr>
+      </w:pPr>
+    </w:p>
+    <w:p>
+      <w:pPr>
         <w:rPr>
           <w:rFonts w:ascii="Times New Roman" w:eastAsia="Times New Roman" w:hAnsi="Times New Roman" w:cs="Times New Roman"/>
           <w:b/>
@@ -1099,6 +1250,7 @@
     </w:p>
     <w:p>
       <w:pPr>
+        <w:ind w:firstLine="720"/>
         <w:rPr>
           <w:rFonts w:ascii="Times New Roman" w:eastAsia="Times New Roman" w:hAnsi="Times New Roman" w:cs="Times New Roman"/>
           <w:b/>
@@ -1106,6 +1258,7 @@
           <w:color w:val="FF0000"/>
           <w:sz w:val="44"/>
           <w:szCs w:val="44"/>
+          <w:u w:val="single"/>
         </w:rPr>
       </w:pPr>
     </w:p>
@@ -1130,7 +1283,7 @@
           <w:sz w:val="36"/>
           <w:szCs w:val="36"/>
         </w:rPr>
-        <w:t>Initializing a repository</w:t>
+        <w:t>Helpful Message</w:t>
       </w:r>
     </w:p>
     <w:p>
@@ -1150,19 +1303,98 @@
           <w:sz w:val="32"/>
           <w:szCs w:val="32"/>
         </w:rPr>
-        <w:t>git init</w:t>
-      </w:r>
-    </w:p>
-    <w:p>
-      <w:pPr>
-        <w:spacing w:line="360" w:lineRule="auto"/>
-        <w:rPr>
-          <w:rFonts w:ascii="Times New Roman" w:eastAsia="Times New Roman" w:hAnsi="Times New Roman" w:cs="Times New Roman"/>
-          <w:color w:val="595959" w:themeColor="text1" w:themeTint="A6"/>
-          <w:sz w:val="32"/>
-          <w:szCs w:val="32"/>
-        </w:rPr>
-      </w:pPr>
+        <w:t>gi</w:t>
+      </w:r>
+      <w:r>
+        <w:rPr>
+          <w:rFonts w:ascii="Times New Roman" w:eastAsia="Times New Roman" w:hAnsi="Times New Roman" w:cs="Times New Roman"/>
+          <w:color w:val="595959" w:themeColor="text1" w:themeTint="A6"/>
+          <w:sz w:val="32"/>
+          <w:szCs w:val="32"/>
+        </w:rPr>
+        <w:t>t</w:t>
+      </w:r>
+      <w:r>
+        <w:rPr>
+          <w:rFonts w:ascii="Times New Roman" w:eastAsia="Times New Roman" w:hAnsi="Times New Roman" w:cs="Times New Roman"/>
+          <w:color w:val="595959" w:themeColor="text1" w:themeTint="A6"/>
+          <w:sz w:val="32"/>
+          <w:szCs w:val="32"/>
+        </w:rPr>
+        <w:t xml:space="preserve"> –help</w:t>
+      </w:r>
+      <w:r>
+        <w:rPr>
+          <w:rFonts w:ascii="Times New Roman" w:eastAsia="Times New Roman" w:hAnsi="Times New Roman" w:cs="Times New Roman"/>
+          <w:color w:val="595959" w:themeColor="text1" w:themeTint="A6"/>
+          <w:sz w:val="32"/>
+          <w:szCs w:val="32"/>
+        </w:rPr>
+        <w:tab/>
+      </w:r>
+      <w:r>
+        <w:rPr>
+          <w:rFonts w:ascii="Times New Roman" w:eastAsia="Times New Roman" w:hAnsi="Times New Roman" w:cs="Times New Roman"/>
+          <w:color w:val="595959" w:themeColor="text1" w:themeTint="A6"/>
+          <w:sz w:val="32"/>
+          <w:szCs w:val="32"/>
+        </w:rPr>
+        <w:tab/>
+      </w:r>
+      <w:r>
+        <w:rPr>
+          <w:rFonts w:ascii="Times New Roman" w:eastAsia="Times New Roman" w:hAnsi="Times New Roman" w:cs="Times New Roman"/>
+          <w:color w:val="595959" w:themeColor="text1" w:themeTint="A6"/>
+          <w:sz w:val="32"/>
+          <w:szCs w:val="32"/>
+        </w:rPr>
+        <w:tab/>
+      </w:r>
+      <w:r>
+        <w:rPr>
+          <w:rFonts w:ascii="Times New Roman" w:eastAsia="Times New Roman" w:hAnsi="Times New Roman" w:cs="Times New Roman"/>
+          <w:color w:val="595959" w:themeColor="text1" w:themeTint="A6"/>
+          <w:sz w:val="32"/>
+          <w:szCs w:val="32"/>
+        </w:rPr>
+        <w:tab/>
+      </w:r>
+      <w:r>
+        <w:rPr>
+          <w:rFonts w:ascii="Times New Roman" w:eastAsia="Times New Roman" w:hAnsi="Times New Roman" w:cs="Times New Roman"/>
+          <w:color w:val="595959" w:themeColor="text1" w:themeTint="A6"/>
+          <w:sz w:val="32"/>
+          <w:szCs w:val="32"/>
+        </w:rPr>
+        <w:tab/>
+      </w:r>
+      <w:r>
+        <w:rPr>
+          <w:rFonts w:ascii="Times New Roman" w:eastAsia="Times New Roman" w:hAnsi="Times New Roman" w:cs="Times New Roman"/>
+          <w:color w:val="595959" w:themeColor="text1" w:themeTint="A6"/>
+          <w:sz w:val="32"/>
+          <w:szCs w:val="32"/>
+        </w:rPr>
+        <w:tab/>
+      </w:r>
+      <w:r>
+        <w:rPr>
+          <w:rFonts w:ascii="Times New Roman" w:eastAsia="Times New Roman" w:hAnsi="Times New Roman" w:cs="Times New Roman"/>
+          <w:color w:val="595959" w:themeColor="text1" w:themeTint="A6"/>
+          <w:sz w:val="32"/>
+          <w:szCs w:val="32"/>
+        </w:rPr>
+        <w:t xml:space="preserve"># </w:t>
+      </w:r>
+      <w:r>
+        <w:rPr>
+          <w:rFonts w:ascii="Times New Roman" w:eastAsia="Times New Roman" w:hAnsi="Times New Roman" w:cs="Times New Roman"/>
+          <w:color w:val="595959" w:themeColor="text1" w:themeTint="A6"/>
+          <w:sz w:val="32"/>
+          <w:szCs w:val="32"/>
+        </w:rPr>
+        <w:t>Display help in full version</w:t>
+      </w:r>
     </w:p>
     <w:p>
       <w:pPr>
@@ -1179,317 +1411,123 @@
       <w:r>
         <w:rPr>
           <w:rFonts w:ascii="Times New Roman" w:eastAsia="Times New Roman" w:hAnsi="Times New Roman" w:cs="Times New Roman"/>
+          <w:color w:val="595959" w:themeColor="text1" w:themeTint="A6"/>
+          <w:sz w:val="32"/>
+          <w:szCs w:val="32"/>
+        </w:rPr>
+        <w:t>git -h</w:t>
+      </w:r>
+      <w:r>
+        <w:rPr>
+          <w:rFonts w:ascii="Times New Roman" w:eastAsia="Times New Roman" w:hAnsi="Times New Roman" w:cs="Times New Roman"/>
+          <w:color w:val="595959" w:themeColor="text1" w:themeTint="A6"/>
+          <w:sz w:val="32"/>
+          <w:szCs w:val="32"/>
+        </w:rPr>
+        <w:tab/>
+      </w:r>
+      <w:r>
+        <w:rPr>
+          <w:rFonts w:ascii="Times New Roman" w:eastAsia="Times New Roman" w:hAnsi="Times New Roman" w:cs="Times New Roman"/>
+          <w:color w:val="595959" w:themeColor="text1" w:themeTint="A6"/>
+          <w:sz w:val="32"/>
+          <w:szCs w:val="32"/>
+        </w:rPr>
+        <w:tab/>
+      </w:r>
+      <w:r>
+        <w:rPr>
+          <w:rFonts w:ascii="Times New Roman" w:eastAsia="Times New Roman" w:hAnsi="Times New Roman" w:cs="Times New Roman"/>
+          <w:color w:val="595959" w:themeColor="text1" w:themeTint="A6"/>
+          <w:sz w:val="32"/>
+          <w:szCs w:val="32"/>
+        </w:rPr>
+        <w:tab/>
+      </w:r>
+      <w:r>
+        <w:rPr>
+          <w:rFonts w:ascii="Times New Roman" w:eastAsia="Times New Roman" w:hAnsi="Times New Roman" w:cs="Times New Roman"/>
+          <w:color w:val="595959" w:themeColor="text1" w:themeTint="A6"/>
+          <w:sz w:val="32"/>
+          <w:szCs w:val="32"/>
+        </w:rPr>
+        <w:tab/>
+      </w:r>
+      <w:r>
+        <w:rPr>
+          <w:rFonts w:ascii="Times New Roman" w:eastAsia="Times New Roman" w:hAnsi="Times New Roman" w:cs="Times New Roman"/>
+          <w:color w:val="595959" w:themeColor="text1" w:themeTint="A6"/>
+          <w:sz w:val="32"/>
+          <w:szCs w:val="32"/>
+        </w:rPr>
+        <w:tab/>
+      </w:r>
+      <w:r>
+        <w:rPr>
+          <w:rFonts w:ascii="Times New Roman" w:eastAsia="Times New Roman" w:hAnsi="Times New Roman" w:cs="Times New Roman"/>
+          <w:color w:val="595959" w:themeColor="text1" w:themeTint="A6"/>
+          <w:sz w:val="32"/>
+          <w:szCs w:val="32"/>
+        </w:rPr>
+        <w:tab/>
+      </w:r>
+      <w:r>
+        <w:rPr>
+          <w:rFonts w:ascii="Times New Roman" w:eastAsia="Times New Roman" w:hAnsi="Times New Roman" w:cs="Times New Roman"/>
+          <w:color w:val="595959" w:themeColor="text1" w:themeTint="A6"/>
+          <w:sz w:val="32"/>
+          <w:szCs w:val="32"/>
+        </w:rPr>
+        <w:tab/>
+      </w:r>
+      <w:r>
+        <w:rPr>
+          <w:rFonts w:ascii="Times New Roman" w:eastAsia="Times New Roman" w:hAnsi="Times New Roman" w:cs="Times New Roman"/>
+          <w:color w:val="595959" w:themeColor="text1" w:themeTint="A6"/>
+          <w:sz w:val="32"/>
+          <w:szCs w:val="32"/>
+        </w:rPr>
+        <w:t># Display help in shorter version</w:t>
+      </w:r>
+    </w:p>
+    <w:p>
+      <w:pPr>
+        <w:rPr>
+          <w:rFonts w:ascii="Times New Roman" w:eastAsia="Times New Roman" w:hAnsi="Times New Roman" w:cs="Times New Roman"/>
+          <w:b/>
+          <w:bCs/>
+          <w:color w:val="FF0000"/>
+          <w:sz w:val="44"/>
+          <w:szCs w:val="44"/>
+          <w:u w:val="single"/>
+        </w:rPr>
+      </w:pPr>
+    </w:p>
+    <w:p>
+      <w:pPr>
+        <w:rPr>
+          <w:rFonts w:ascii="Times New Roman" w:eastAsia="Times New Roman" w:hAnsi="Times New Roman" w:cs="Times New Roman"/>
+          <w:b/>
+          <w:bCs/>
+          <w:color w:val="FF0000"/>
+          <w:sz w:val="44"/>
+          <w:szCs w:val="44"/>
+        </w:rPr>
+      </w:pPr>
+    </w:p>
+    <w:p>
+      <w:pPr>
+        <w:spacing w:line="360" w:lineRule="auto"/>
+        <w:rPr>
+          <w:rFonts w:ascii="Times New Roman" w:eastAsia="Times New Roman" w:hAnsi="Times New Roman" w:cs="Times New Roman"/>
           <w:b/>
           <w:bCs/>
           <w:color w:val="000000" w:themeColor="text1"/>
           <w:sz w:val="36"/>
           <w:szCs w:val="36"/>
         </w:rPr>
-        <w:t>Staging files</w:t>
-      </w:r>
-    </w:p>
-    <w:p>
-      <w:pPr>
-        <w:spacing w:line="360" w:lineRule="auto"/>
-        <w:rPr>
-          <w:rFonts w:ascii="Times New Roman" w:eastAsia="Times New Roman" w:hAnsi="Times New Roman" w:cs="Times New Roman"/>
-          <w:color w:val="595959" w:themeColor="text1" w:themeTint="A6"/>
-          <w:sz w:val="32"/>
-          <w:szCs w:val="32"/>
-        </w:rPr>
-      </w:pPr>
-      <w:r>
-        <w:rPr>
-          <w:rFonts w:ascii="Times New Roman" w:eastAsia="Times New Roman" w:hAnsi="Times New Roman" w:cs="Times New Roman"/>
-          <w:color w:val="595959" w:themeColor="text1" w:themeTint="A6"/>
-          <w:sz w:val="32"/>
-          <w:szCs w:val="32"/>
-        </w:rPr>
-        <w:t xml:space="preserve">git </w:t>
-      </w:r>
-      <w:r>
-        <w:rPr>
-          <w:rFonts w:ascii="Times New Roman" w:eastAsia="Times New Roman" w:hAnsi="Times New Roman" w:cs="Times New Roman"/>
-          <w:color w:val="595959" w:themeColor="text1" w:themeTint="A6"/>
-          <w:sz w:val="32"/>
-          <w:szCs w:val="32"/>
-        </w:rPr>
-        <w:t xml:space="preserve">add </w:t>
-      </w:r>
-      <w:r>
-        <w:rPr>
-          <w:rFonts w:ascii="Times New Roman" w:eastAsia="Times New Roman" w:hAnsi="Times New Roman" w:cs="Times New Roman"/>
-          <w:color w:val="595959" w:themeColor="text1" w:themeTint="A6"/>
-          <w:sz w:val="32"/>
-          <w:szCs w:val="32"/>
-        </w:rPr>
-        <w:t>sample</w:t>
-      </w:r>
-      <w:r>
-        <w:rPr>
-          <w:rFonts w:ascii="Times New Roman" w:eastAsia="Times New Roman" w:hAnsi="Times New Roman" w:cs="Times New Roman"/>
-          <w:color w:val="595959" w:themeColor="text1" w:themeTint="A6"/>
-          <w:sz w:val="32"/>
-          <w:szCs w:val="32"/>
-        </w:rPr>
-        <w:t>.</w:t>
-      </w:r>
-      <w:r>
-        <w:rPr>
-          <w:rFonts w:ascii="Times New Roman" w:eastAsia="Times New Roman" w:hAnsi="Times New Roman" w:cs="Times New Roman"/>
-          <w:color w:val="595959" w:themeColor="text1" w:themeTint="A6"/>
-          <w:sz w:val="32"/>
-          <w:szCs w:val="32"/>
-        </w:rPr>
-        <w:t>html</w:t>
-      </w:r>
-      <w:r>
-        <w:rPr>
-          <w:rFonts w:ascii="Times New Roman" w:eastAsia="Times New Roman" w:hAnsi="Times New Roman" w:cs="Times New Roman"/>
-          <w:color w:val="595959" w:themeColor="text1" w:themeTint="A6"/>
-          <w:sz w:val="32"/>
-          <w:szCs w:val="32"/>
-        </w:rPr>
-        <w:tab/>
-      </w:r>
-      <w:r>
-        <w:rPr>
-          <w:rFonts w:ascii="Times New Roman" w:eastAsia="Times New Roman" w:hAnsi="Times New Roman" w:cs="Times New Roman"/>
-          <w:color w:val="595959" w:themeColor="text1" w:themeTint="A6"/>
-          <w:sz w:val="32"/>
-          <w:szCs w:val="32"/>
-        </w:rPr>
-        <w:tab/>
-      </w:r>
-      <w:r>
-        <w:rPr>
-          <w:rFonts w:ascii="Times New Roman" w:eastAsia="Times New Roman" w:hAnsi="Times New Roman" w:cs="Times New Roman"/>
-          <w:color w:val="595959" w:themeColor="text1" w:themeTint="A6"/>
-          <w:sz w:val="32"/>
-          <w:szCs w:val="32"/>
-        </w:rPr>
-        <w:tab/>
-      </w:r>
-      <w:r>
-        <w:rPr>
-          <w:rFonts w:ascii="Times New Roman" w:eastAsia="Times New Roman" w:hAnsi="Times New Roman" w:cs="Times New Roman"/>
-          <w:color w:val="595959" w:themeColor="text1" w:themeTint="A6"/>
-          <w:sz w:val="32"/>
-          <w:szCs w:val="32"/>
-        </w:rPr>
-        <w:tab/>
-        <w:t># Stages a single file</w:t>
-      </w:r>
-    </w:p>
-    <w:p>
-      <w:pPr>
-        <w:spacing w:line="360" w:lineRule="auto"/>
-        <w:rPr>
-          <w:rFonts w:ascii="Times New Roman" w:eastAsia="Times New Roman" w:hAnsi="Times New Roman" w:cs="Times New Roman"/>
-          <w:color w:val="595959" w:themeColor="text1" w:themeTint="A6"/>
-          <w:sz w:val="32"/>
-          <w:szCs w:val="32"/>
-        </w:rPr>
-      </w:pPr>
-      <w:r>
-        <w:rPr>
-          <w:rFonts w:ascii="Times New Roman" w:eastAsia="Times New Roman" w:hAnsi="Times New Roman" w:cs="Times New Roman"/>
-          <w:color w:val="595959" w:themeColor="text1" w:themeTint="A6"/>
-          <w:sz w:val="32"/>
-          <w:szCs w:val="32"/>
-        </w:rPr>
-        <w:t>git add</w:t>
-      </w:r>
-      <w:r>
-        <w:rPr>
-          <w:rFonts w:ascii="Times New Roman" w:eastAsia="Times New Roman" w:hAnsi="Times New Roman" w:cs="Times New Roman"/>
-          <w:color w:val="595959" w:themeColor="text1" w:themeTint="A6"/>
-          <w:sz w:val="32"/>
-          <w:szCs w:val="32"/>
-        </w:rPr>
-        <w:t xml:space="preserve"> sample.html sample2.html</w:t>
-      </w:r>
-      <w:r>
-        <w:rPr>
-          <w:rFonts w:ascii="Times New Roman" w:eastAsia="Times New Roman" w:hAnsi="Times New Roman" w:cs="Times New Roman"/>
-          <w:color w:val="595959" w:themeColor="text1" w:themeTint="A6"/>
-          <w:sz w:val="32"/>
-          <w:szCs w:val="32"/>
-        </w:rPr>
-        <w:tab/>
-        <w:t># Stages multiple files</w:t>
-      </w:r>
-      <w:r>
-        <w:rPr>
-          <w:rFonts w:ascii="Times New Roman" w:eastAsia="Times New Roman" w:hAnsi="Times New Roman" w:cs="Times New Roman"/>
-          <w:color w:val="595959" w:themeColor="text1" w:themeTint="A6"/>
-          <w:sz w:val="32"/>
-          <w:szCs w:val="32"/>
-        </w:rPr>
-        <w:tab/>
-      </w:r>
-      <w:r>
-        <w:rPr>
-          <w:rFonts w:ascii="Times New Roman" w:eastAsia="Times New Roman" w:hAnsi="Times New Roman" w:cs="Times New Roman"/>
-          <w:color w:val="595959" w:themeColor="text1" w:themeTint="A6"/>
-          <w:sz w:val="32"/>
-          <w:szCs w:val="32"/>
-        </w:rPr>
-        <w:tab/>
-      </w:r>
-    </w:p>
-    <w:p>
-      <w:pPr>
-        <w:spacing w:line="360" w:lineRule="auto"/>
-        <w:rPr>
-          <w:rFonts w:ascii="Times New Roman" w:eastAsia="Times New Roman" w:hAnsi="Times New Roman" w:cs="Times New Roman"/>
-          <w:color w:val="595959" w:themeColor="text1" w:themeTint="A6"/>
-          <w:sz w:val="32"/>
-          <w:szCs w:val="32"/>
-        </w:rPr>
-      </w:pPr>
-      <w:r>
-        <w:rPr>
-          <w:rFonts w:ascii="Times New Roman" w:eastAsia="Times New Roman" w:hAnsi="Times New Roman" w:cs="Times New Roman"/>
-          <w:color w:val="595959" w:themeColor="text1" w:themeTint="A6"/>
-          <w:sz w:val="32"/>
-          <w:szCs w:val="32"/>
-        </w:rPr>
-        <w:t>git add *.</w:t>
-      </w:r>
-      <w:r>
-        <w:rPr>
-          <w:rFonts w:ascii="Times New Roman" w:eastAsia="Times New Roman" w:hAnsi="Times New Roman" w:cs="Times New Roman"/>
-          <w:color w:val="595959" w:themeColor="text1" w:themeTint="A6"/>
-          <w:sz w:val="32"/>
-          <w:szCs w:val="32"/>
-        </w:rPr>
-        <w:t>html</w:t>
-      </w:r>
-      <w:r>
-        <w:rPr>
-          <w:rFonts w:ascii="Times New Roman" w:eastAsia="Times New Roman" w:hAnsi="Times New Roman" w:cs="Times New Roman"/>
-          <w:color w:val="595959" w:themeColor="text1" w:themeTint="A6"/>
-          <w:sz w:val="32"/>
-          <w:szCs w:val="32"/>
-        </w:rPr>
-        <w:tab/>
-      </w:r>
-      <w:r>
-        <w:rPr>
-          <w:rFonts w:ascii="Times New Roman" w:eastAsia="Times New Roman" w:hAnsi="Times New Roman" w:cs="Times New Roman"/>
-          <w:color w:val="595959" w:themeColor="text1" w:themeTint="A6"/>
-          <w:sz w:val="32"/>
-          <w:szCs w:val="32"/>
-        </w:rPr>
-        <w:tab/>
-      </w:r>
-      <w:r>
-        <w:rPr>
-          <w:rFonts w:ascii="Times New Roman" w:eastAsia="Times New Roman" w:hAnsi="Times New Roman" w:cs="Times New Roman"/>
-          <w:color w:val="595959" w:themeColor="text1" w:themeTint="A6"/>
-          <w:sz w:val="32"/>
-          <w:szCs w:val="32"/>
-        </w:rPr>
-        <w:tab/>
-      </w:r>
-      <w:r>
-        <w:rPr>
-          <w:rFonts w:ascii="Times New Roman" w:eastAsia="Times New Roman" w:hAnsi="Times New Roman" w:cs="Times New Roman"/>
-          <w:color w:val="595959" w:themeColor="text1" w:themeTint="A6"/>
-          <w:sz w:val="32"/>
-          <w:szCs w:val="32"/>
-        </w:rPr>
-        <w:tab/>
-      </w:r>
-      <w:r>
-        <w:rPr>
-          <w:rFonts w:ascii="Times New Roman" w:eastAsia="Times New Roman" w:hAnsi="Times New Roman" w:cs="Times New Roman"/>
-          <w:color w:val="595959" w:themeColor="text1" w:themeTint="A6"/>
-          <w:sz w:val="32"/>
-          <w:szCs w:val="32"/>
-        </w:rPr>
-        <w:tab/>
-      </w:r>
-      <w:r>
-        <w:rPr>
-          <w:rFonts w:ascii="Times New Roman" w:eastAsia="Times New Roman" w:hAnsi="Times New Roman" w:cs="Times New Roman"/>
-          <w:color w:val="595959" w:themeColor="text1" w:themeTint="A6"/>
-          <w:sz w:val="32"/>
-          <w:szCs w:val="32"/>
-        </w:rPr>
-        <w:t># Stages with a pattern</w:t>
-      </w:r>
-    </w:p>
-    <w:p>
-      <w:pPr>
-        <w:spacing w:line="360" w:lineRule="auto"/>
-        <w:ind w:left="5103" w:hanging="5040"/>
-        <w:rPr>
-          <w:rFonts w:ascii="Times New Roman" w:eastAsia="Times New Roman" w:hAnsi="Times New Roman" w:cs="Times New Roman"/>
-          <w:color w:val="595959" w:themeColor="text1" w:themeTint="A6"/>
-          <w:sz w:val="28"/>
-          <w:szCs w:val="28"/>
-        </w:rPr>
-      </w:pPr>
-      <w:r>
-        <w:rPr>
-          <w:rFonts w:ascii="Times New Roman" w:eastAsia="Times New Roman" w:hAnsi="Times New Roman" w:cs="Times New Roman"/>
-          <w:color w:val="595959" w:themeColor="text1" w:themeTint="A6"/>
-          <w:sz w:val="32"/>
-          <w:szCs w:val="32"/>
-        </w:rPr>
-        <w:t>git add .</w:t>
-      </w:r>
-      <w:r>
-        <w:rPr>
-          <w:rFonts w:ascii="Times New Roman" w:eastAsia="Times New Roman" w:hAnsi="Times New Roman" w:cs="Times New Roman"/>
-          <w:color w:val="595959" w:themeColor="text1" w:themeTint="A6"/>
-          <w:sz w:val="32"/>
-          <w:szCs w:val="32"/>
-        </w:rPr>
-        <w:tab/>
-        <w:t xml:space="preserve"># </w:t>
-      </w:r>
-      <w:r>
-        <w:rPr>
-          <w:rFonts w:ascii="Times New Roman" w:eastAsia="Times New Roman" w:hAnsi="Times New Roman" w:cs="Times New Roman"/>
-          <w:color w:val="595959" w:themeColor="text1" w:themeTint="A6"/>
-        </w:rPr>
-        <w:t xml:space="preserve">Stages </w:t>
-      </w:r>
-      <w:r>
-        <w:rPr>
-          <w:rFonts w:ascii="Times New Roman" w:eastAsia="Times New Roman" w:hAnsi="Times New Roman" w:cs="Times New Roman"/>
-          <w:color w:val="595959" w:themeColor="text1" w:themeTint="A6"/>
-        </w:rPr>
-        <w:t>all the content of your current dir</w:t>
-      </w:r>
-    </w:p>
-    <w:p>
-      <w:pPr>
-        <w:spacing w:line="360" w:lineRule="auto"/>
-        <w:ind w:left="5103" w:hanging="5040"/>
-        <w:rPr>
-          <w:rFonts w:ascii="Times New Roman" w:eastAsia="Times New Roman" w:hAnsi="Times New Roman" w:cs="Times New Roman"/>
-          <w:color w:val="595959" w:themeColor="text1" w:themeTint="A6"/>
-          <w:sz w:val="28"/>
-          <w:szCs w:val="28"/>
-        </w:rPr>
-      </w:pPr>
-      <w:r>
-        <w:rPr>
-          <w:rFonts w:ascii="Times New Roman" w:eastAsia="Times New Roman" w:hAnsi="Times New Roman" w:cs="Times New Roman"/>
-          <w:color w:val="595959" w:themeColor="text1" w:themeTint="A6"/>
-          <w:sz w:val="28"/>
-          <w:szCs w:val="28"/>
-        </w:rPr>
-        <w:tab/>
-      </w:r>
-    </w:p>
-    <w:p>
-      <w:pPr>
-        <w:spacing w:line="360" w:lineRule="auto"/>
+      </w:pPr>
+      <w:r>
         <w:rPr>
           <w:rFonts w:ascii="Times New Roman" w:eastAsia="Times New Roman" w:hAnsi="Times New Roman" w:cs="Times New Roman"/>
           <w:b/>
@@ -1498,8 +1536,43 @@
           <w:sz w:val="36"/>
           <w:szCs w:val="36"/>
         </w:rPr>
-      </w:pPr>
-      <w:r>
+        <w:t>Initializing a repository</w:t>
+      </w:r>
+    </w:p>
+    <w:p>
+      <w:pPr>
+        <w:spacing w:line="360" w:lineRule="auto"/>
+        <w:rPr>
+          <w:rFonts w:ascii="Times New Roman" w:eastAsia="Times New Roman" w:hAnsi="Times New Roman" w:cs="Times New Roman"/>
+          <w:color w:val="595959" w:themeColor="text1" w:themeTint="A6"/>
+          <w:sz w:val="32"/>
+          <w:szCs w:val="32"/>
+        </w:rPr>
+      </w:pPr>
+      <w:r>
+        <w:rPr>
+          <w:rFonts w:ascii="Times New Roman" w:eastAsia="Times New Roman" w:hAnsi="Times New Roman" w:cs="Times New Roman"/>
+          <w:color w:val="595959" w:themeColor="text1" w:themeTint="A6"/>
+          <w:sz w:val="32"/>
+          <w:szCs w:val="32"/>
+        </w:rPr>
+        <w:t>git init</w:t>
+      </w:r>
+    </w:p>
+    <w:p>
+      <w:pPr>
+        <w:spacing w:line="360" w:lineRule="auto"/>
+        <w:rPr>
+          <w:rFonts w:ascii="Times New Roman" w:eastAsia="Times New Roman" w:hAnsi="Times New Roman" w:cs="Times New Roman"/>
+          <w:color w:val="595959" w:themeColor="text1" w:themeTint="A6"/>
+          <w:sz w:val="32"/>
+          <w:szCs w:val="32"/>
+        </w:rPr>
+      </w:pPr>
+    </w:p>
+    <w:p>
+      <w:pPr>
+        <w:spacing w:line="360" w:lineRule="auto"/>
         <w:rPr>
           <w:rFonts w:ascii="Times New Roman" w:eastAsia="Times New Roman" w:hAnsi="Times New Roman" w:cs="Times New Roman"/>
           <w:b/>
@@ -1508,8 +1581,7 @@
           <w:sz w:val="36"/>
           <w:szCs w:val="36"/>
         </w:rPr>
-        <w:t>Viewing</w:t>
-      </w:r>
+      </w:pPr>
       <w:r>
         <w:rPr>
           <w:rFonts w:ascii="Times New Roman" w:eastAsia="Times New Roman" w:hAnsi="Times New Roman" w:cs="Times New Roman"/>
@@ -1519,7 +1591,7 @@
           <w:sz w:val="36"/>
           <w:szCs w:val="36"/>
         </w:rPr>
-        <w:t xml:space="preserve"> the Status</w:t>
+        <w:t>Staging files</w:t>
       </w:r>
     </w:p>
     <w:p>
@@ -1548,62 +1620,71 @@
           <w:sz w:val="32"/>
           <w:szCs w:val="32"/>
         </w:rPr>
-        <w:t>status</w:t>
-      </w:r>
-      <w:r>
-        <w:rPr>
-          <w:rFonts w:ascii="Times New Roman" w:eastAsia="Times New Roman" w:hAnsi="Times New Roman" w:cs="Times New Roman"/>
-          <w:color w:val="595959" w:themeColor="text1" w:themeTint="A6"/>
-          <w:sz w:val="32"/>
-          <w:szCs w:val="32"/>
-        </w:rPr>
-        <w:tab/>
-      </w:r>
-      <w:r>
-        <w:rPr>
-          <w:rFonts w:ascii="Times New Roman" w:eastAsia="Times New Roman" w:hAnsi="Times New Roman" w:cs="Times New Roman"/>
-          <w:color w:val="595959" w:themeColor="text1" w:themeTint="A6"/>
-          <w:sz w:val="32"/>
-          <w:szCs w:val="32"/>
-        </w:rPr>
-        <w:tab/>
-      </w:r>
-      <w:r>
-        <w:rPr>
-          <w:rFonts w:ascii="Times New Roman" w:eastAsia="Times New Roman" w:hAnsi="Times New Roman" w:cs="Times New Roman"/>
-          <w:color w:val="595959" w:themeColor="text1" w:themeTint="A6"/>
-          <w:sz w:val="32"/>
-          <w:szCs w:val="32"/>
-        </w:rPr>
-        <w:tab/>
-      </w:r>
-      <w:r>
-        <w:rPr>
-          <w:rFonts w:ascii="Times New Roman" w:eastAsia="Times New Roman" w:hAnsi="Times New Roman" w:cs="Times New Roman"/>
-          <w:color w:val="595959" w:themeColor="text1" w:themeTint="A6"/>
-          <w:sz w:val="32"/>
-          <w:szCs w:val="32"/>
-        </w:rPr>
-        <w:tab/>
-      </w:r>
-      <w:r>
-        <w:rPr>
-          <w:rFonts w:ascii="Times New Roman" w:eastAsia="Times New Roman" w:hAnsi="Times New Roman" w:cs="Times New Roman"/>
-          <w:color w:val="595959" w:themeColor="text1" w:themeTint="A6"/>
-          <w:sz w:val="32"/>
-          <w:szCs w:val="32"/>
-        </w:rPr>
-        <w:tab/>
-      </w:r>
-      <w:r>
-        <w:rPr>
-          <w:rFonts w:ascii="Times New Roman" w:eastAsia="Times New Roman" w:hAnsi="Times New Roman" w:cs="Times New Roman"/>
-          <w:color w:val="595959" w:themeColor="text1" w:themeTint="A6"/>
-          <w:sz w:val="32"/>
-          <w:szCs w:val="32"/>
-        </w:rPr>
-        <w:tab/>
-        <w:t># View the full status</w:t>
+        <w:t xml:space="preserve">add </w:t>
+      </w:r>
+      <w:r>
+        <w:rPr>
+          <w:rFonts w:ascii="Times New Roman" w:eastAsia="Times New Roman" w:hAnsi="Times New Roman" w:cs="Times New Roman"/>
+          <w:color w:val="595959" w:themeColor="text1" w:themeTint="A6"/>
+          <w:sz w:val="32"/>
+          <w:szCs w:val="32"/>
+        </w:rPr>
+        <w:t>sample</w:t>
+      </w:r>
+      <w:r>
+        <w:rPr>
+          <w:rFonts w:ascii="Times New Roman" w:eastAsia="Times New Roman" w:hAnsi="Times New Roman" w:cs="Times New Roman"/>
+          <w:color w:val="595959" w:themeColor="text1" w:themeTint="A6"/>
+          <w:sz w:val="32"/>
+          <w:szCs w:val="32"/>
+        </w:rPr>
+        <w:t>.</w:t>
+      </w:r>
+      <w:r>
+        <w:rPr>
+          <w:rFonts w:ascii="Times New Roman" w:eastAsia="Times New Roman" w:hAnsi="Times New Roman" w:cs="Times New Roman"/>
+          <w:color w:val="595959" w:themeColor="text1" w:themeTint="A6"/>
+          <w:sz w:val="32"/>
+          <w:szCs w:val="32"/>
+        </w:rPr>
+        <w:t>html</w:t>
+      </w:r>
+      <w:r>
+        <w:rPr>
+          <w:rFonts w:ascii="Times New Roman" w:eastAsia="Times New Roman" w:hAnsi="Times New Roman" w:cs="Times New Roman"/>
+          <w:color w:val="595959" w:themeColor="text1" w:themeTint="A6"/>
+          <w:sz w:val="32"/>
+          <w:szCs w:val="32"/>
+        </w:rPr>
+        <w:tab/>
+      </w:r>
+      <w:r>
+        <w:rPr>
+          <w:rFonts w:ascii="Times New Roman" w:eastAsia="Times New Roman" w:hAnsi="Times New Roman" w:cs="Times New Roman"/>
+          <w:color w:val="595959" w:themeColor="text1" w:themeTint="A6"/>
+          <w:sz w:val="32"/>
+          <w:szCs w:val="32"/>
+        </w:rPr>
+        <w:tab/>
+      </w:r>
+      <w:r>
+        <w:rPr>
+          <w:rFonts w:ascii="Times New Roman" w:eastAsia="Times New Roman" w:hAnsi="Times New Roman" w:cs="Times New Roman"/>
+          <w:color w:val="595959" w:themeColor="text1" w:themeTint="A6"/>
+          <w:sz w:val="32"/>
+          <w:szCs w:val="32"/>
+        </w:rPr>
+        <w:tab/>
+      </w:r>
+      <w:r>
+        <w:rPr>
+          <w:rFonts w:ascii="Times New Roman" w:eastAsia="Times New Roman" w:hAnsi="Times New Roman" w:cs="Times New Roman"/>
+          <w:color w:val="595959" w:themeColor="text1" w:themeTint="A6"/>
+          <w:sz w:val="32"/>
+          <w:szCs w:val="32"/>
+        </w:rPr>
+        <w:tab/>
+        <w:t># Stages a single file</w:t>
       </w:r>
     </w:p>
     <w:p>
@@ -1623,53 +1704,45 @@
           <w:sz w:val="32"/>
           <w:szCs w:val="32"/>
         </w:rPr>
-        <w:t>git status -s</w:t>
-      </w:r>
-      <w:r>
-        <w:rPr>
-          <w:rFonts w:ascii="Times New Roman" w:eastAsia="Times New Roman" w:hAnsi="Times New Roman" w:cs="Times New Roman"/>
-          <w:color w:val="595959" w:themeColor="text1" w:themeTint="A6"/>
-          <w:sz w:val="32"/>
-          <w:szCs w:val="32"/>
-        </w:rPr>
-        <w:tab/>
-      </w:r>
-      <w:r>
-        <w:rPr>
-          <w:rFonts w:ascii="Times New Roman" w:eastAsia="Times New Roman" w:hAnsi="Times New Roman" w:cs="Times New Roman"/>
-          <w:color w:val="595959" w:themeColor="text1" w:themeTint="A6"/>
-          <w:sz w:val="32"/>
-          <w:szCs w:val="32"/>
-        </w:rPr>
-        <w:tab/>
-      </w:r>
-      <w:r>
-        <w:rPr>
-          <w:rFonts w:ascii="Times New Roman" w:eastAsia="Times New Roman" w:hAnsi="Times New Roman" w:cs="Times New Roman"/>
-          <w:color w:val="595959" w:themeColor="text1" w:themeTint="A6"/>
-          <w:sz w:val="32"/>
-          <w:szCs w:val="32"/>
-        </w:rPr>
-        <w:tab/>
-      </w:r>
-      <w:r>
-        <w:rPr>
-          <w:rFonts w:ascii="Times New Roman" w:eastAsia="Times New Roman" w:hAnsi="Times New Roman" w:cs="Times New Roman"/>
-          <w:color w:val="595959" w:themeColor="text1" w:themeTint="A6"/>
-          <w:sz w:val="32"/>
-          <w:szCs w:val="32"/>
-        </w:rPr>
-        <w:tab/>
-      </w:r>
-      <w:r>
-        <w:rPr>
-          <w:rFonts w:ascii="Times New Roman" w:eastAsia="Times New Roman" w:hAnsi="Times New Roman" w:cs="Times New Roman"/>
-          <w:color w:val="595959" w:themeColor="text1" w:themeTint="A6"/>
-          <w:sz w:val="32"/>
-          <w:szCs w:val="32"/>
-        </w:rPr>
-        <w:tab/>
-        <w:t># View the short status</w:t>
+        <w:lastRenderedPageBreak/>
+        <w:t>git add</w:t>
+      </w:r>
+      <w:r>
+        <w:rPr>
+          <w:rFonts w:ascii="Times New Roman" w:eastAsia="Times New Roman" w:hAnsi="Times New Roman" w:cs="Times New Roman"/>
+          <w:color w:val="595959" w:themeColor="text1" w:themeTint="A6"/>
+          <w:sz w:val="32"/>
+          <w:szCs w:val="32"/>
+        </w:rPr>
+        <w:t xml:space="preserve"> sample.html sample2.html</w:t>
+      </w:r>
+      <w:r>
+        <w:rPr>
+          <w:rFonts w:ascii="Times New Roman" w:eastAsia="Times New Roman" w:hAnsi="Times New Roman" w:cs="Times New Roman"/>
+          <w:color w:val="595959" w:themeColor="text1" w:themeTint="A6"/>
+          <w:sz w:val="32"/>
+          <w:szCs w:val="32"/>
+        </w:rPr>
+        <w:tab/>
+        <w:t># Stages multiple files</w:t>
+      </w:r>
+      <w:r>
+        <w:rPr>
+          <w:rFonts w:ascii="Times New Roman" w:eastAsia="Times New Roman" w:hAnsi="Times New Roman" w:cs="Times New Roman"/>
+          <w:color w:val="595959" w:themeColor="text1" w:themeTint="A6"/>
+          <w:sz w:val="32"/>
+          <w:szCs w:val="32"/>
+        </w:rPr>
+        <w:tab/>
+      </w:r>
+      <w:r>
+        <w:rPr>
+          <w:rFonts w:ascii="Times New Roman" w:eastAsia="Times New Roman" w:hAnsi="Times New Roman" w:cs="Times New Roman"/>
+          <w:color w:val="595959" w:themeColor="text1" w:themeTint="A6"/>
+          <w:sz w:val="32"/>
+          <w:szCs w:val="32"/>
+        </w:rPr>
+        <w:tab/>
       </w:r>
     </w:p>
     <w:p>
@@ -1682,6 +1755,144 @@
           <w:szCs w:val="32"/>
         </w:rPr>
       </w:pPr>
+      <w:r>
+        <w:rPr>
+          <w:rFonts w:ascii="Times New Roman" w:eastAsia="Times New Roman" w:hAnsi="Times New Roman" w:cs="Times New Roman"/>
+          <w:color w:val="595959" w:themeColor="text1" w:themeTint="A6"/>
+          <w:sz w:val="32"/>
+          <w:szCs w:val="32"/>
+        </w:rPr>
+        <w:t>git add *.</w:t>
+      </w:r>
+      <w:r>
+        <w:rPr>
+          <w:rFonts w:ascii="Times New Roman" w:eastAsia="Times New Roman" w:hAnsi="Times New Roman" w:cs="Times New Roman"/>
+          <w:color w:val="595959" w:themeColor="text1" w:themeTint="A6"/>
+          <w:sz w:val="32"/>
+          <w:szCs w:val="32"/>
+        </w:rPr>
+        <w:t>html</w:t>
+      </w:r>
+      <w:r>
+        <w:rPr>
+          <w:rFonts w:ascii="Times New Roman" w:eastAsia="Times New Roman" w:hAnsi="Times New Roman" w:cs="Times New Roman"/>
+          <w:color w:val="595959" w:themeColor="text1" w:themeTint="A6"/>
+          <w:sz w:val="32"/>
+          <w:szCs w:val="32"/>
+        </w:rPr>
+        <w:tab/>
+      </w:r>
+      <w:r>
+        <w:rPr>
+          <w:rFonts w:ascii="Times New Roman" w:eastAsia="Times New Roman" w:hAnsi="Times New Roman" w:cs="Times New Roman"/>
+          <w:color w:val="595959" w:themeColor="text1" w:themeTint="A6"/>
+          <w:sz w:val="32"/>
+          <w:szCs w:val="32"/>
+        </w:rPr>
+        <w:tab/>
+      </w:r>
+      <w:r>
+        <w:rPr>
+          <w:rFonts w:ascii="Times New Roman" w:eastAsia="Times New Roman" w:hAnsi="Times New Roman" w:cs="Times New Roman"/>
+          <w:color w:val="595959" w:themeColor="text1" w:themeTint="A6"/>
+          <w:sz w:val="32"/>
+          <w:szCs w:val="32"/>
+        </w:rPr>
+        <w:tab/>
+      </w:r>
+      <w:r>
+        <w:rPr>
+          <w:rFonts w:ascii="Times New Roman" w:eastAsia="Times New Roman" w:hAnsi="Times New Roman" w:cs="Times New Roman"/>
+          <w:color w:val="595959" w:themeColor="text1" w:themeTint="A6"/>
+          <w:sz w:val="32"/>
+          <w:szCs w:val="32"/>
+        </w:rPr>
+        <w:tab/>
+      </w:r>
+      <w:r>
+        <w:rPr>
+          <w:rFonts w:ascii="Times New Roman" w:eastAsia="Times New Roman" w:hAnsi="Times New Roman" w:cs="Times New Roman"/>
+          <w:color w:val="595959" w:themeColor="text1" w:themeTint="A6"/>
+          <w:sz w:val="32"/>
+          <w:szCs w:val="32"/>
+        </w:rPr>
+        <w:tab/>
+      </w:r>
+      <w:r>
+        <w:rPr>
+          <w:rFonts w:ascii="Times New Roman" w:eastAsia="Times New Roman" w:hAnsi="Times New Roman" w:cs="Times New Roman"/>
+          <w:color w:val="595959" w:themeColor="text1" w:themeTint="A6"/>
+          <w:sz w:val="32"/>
+          <w:szCs w:val="32"/>
+        </w:rPr>
+        <w:t># Stages with a pattern</w:t>
+      </w:r>
+    </w:p>
+    <w:p>
+      <w:pPr>
+        <w:spacing w:line="360" w:lineRule="auto"/>
+        <w:ind w:left="5103" w:hanging="5040"/>
+        <w:rPr>
+          <w:rFonts w:ascii="Times New Roman" w:eastAsia="Times New Roman" w:hAnsi="Times New Roman" w:cs="Times New Roman"/>
+          <w:color w:val="595959" w:themeColor="text1" w:themeTint="A6"/>
+          <w:sz w:val="28"/>
+          <w:szCs w:val="28"/>
+        </w:rPr>
+      </w:pPr>
+      <w:r>
+        <w:rPr>
+          <w:rFonts w:ascii="Times New Roman" w:eastAsia="Times New Roman" w:hAnsi="Times New Roman" w:cs="Times New Roman"/>
+          <w:color w:val="595959" w:themeColor="text1" w:themeTint="A6"/>
+          <w:sz w:val="32"/>
+          <w:szCs w:val="32"/>
+        </w:rPr>
+        <w:t>git add .</w:t>
+      </w:r>
+      <w:r>
+        <w:rPr>
+          <w:rFonts w:ascii="Times New Roman" w:eastAsia="Times New Roman" w:hAnsi="Times New Roman" w:cs="Times New Roman"/>
+          <w:color w:val="595959" w:themeColor="text1" w:themeTint="A6"/>
+          <w:sz w:val="32"/>
+          <w:szCs w:val="32"/>
+        </w:rPr>
+        <w:tab/>
+        <w:t xml:space="preserve"># </w:t>
+      </w:r>
+      <w:r>
+        <w:rPr>
+          <w:rFonts w:ascii="Times New Roman" w:eastAsia="Times New Roman" w:hAnsi="Times New Roman" w:cs="Times New Roman"/>
+          <w:color w:val="595959" w:themeColor="text1" w:themeTint="A6"/>
+        </w:rPr>
+        <w:t xml:space="preserve">Stages </w:t>
+      </w:r>
+      <w:r>
+        <w:rPr>
+          <w:rFonts w:ascii="Times New Roman" w:eastAsia="Times New Roman" w:hAnsi="Times New Roman" w:cs="Times New Roman"/>
+          <w:color w:val="595959" w:themeColor="text1" w:themeTint="A6"/>
+        </w:rPr>
+        <w:t>all the content of your current dir</w:t>
+      </w:r>
+    </w:p>
+    <w:p>
+      <w:pPr>
+        <w:spacing w:line="360" w:lineRule="auto"/>
+        <w:ind w:left="5103" w:hanging="5040"/>
+        <w:rPr>
+          <w:rFonts w:ascii="Times New Roman" w:eastAsia="Times New Roman" w:hAnsi="Times New Roman" w:cs="Times New Roman"/>
+          <w:color w:val="595959" w:themeColor="text1" w:themeTint="A6"/>
+          <w:sz w:val="28"/>
+          <w:szCs w:val="28"/>
+        </w:rPr>
+      </w:pPr>
+      <w:r>
+        <w:rPr>
+          <w:rFonts w:ascii="Times New Roman" w:eastAsia="Times New Roman" w:hAnsi="Times New Roman" w:cs="Times New Roman"/>
+          <w:color w:val="595959" w:themeColor="text1" w:themeTint="A6"/>
+          <w:sz w:val="28"/>
+          <w:szCs w:val="28"/>
+        </w:rPr>
+        <w:tab/>
+      </w:r>
     </w:p>
     <w:p>
       <w:pPr>
@@ -1704,155 +1915,9 @@
           <w:sz w:val="36"/>
           <w:szCs w:val="36"/>
         </w:rPr>
-        <w:t>Committing the staged files</w:t>
-      </w:r>
-    </w:p>
-    <w:p>
-      <w:pPr>
-        <w:spacing w:line="360" w:lineRule="auto"/>
-        <w:rPr>
-          <w:rFonts w:ascii="Times New Roman" w:eastAsia="Times New Roman" w:hAnsi="Times New Roman" w:cs="Times New Roman"/>
-          <w:color w:val="595959" w:themeColor="text1" w:themeTint="A6"/>
-          <w:sz w:val="28"/>
-          <w:szCs w:val="28"/>
-        </w:rPr>
-      </w:pPr>
-      <w:r>
-        <w:rPr>
-          <w:rFonts w:ascii="Times New Roman" w:eastAsia="Times New Roman" w:hAnsi="Times New Roman" w:cs="Times New Roman"/>
-          <w:color w:val="595959" w:themeColor="text1" w:themeTint="A6"/>
-          <w:sz w:val="32"/>
-          <w:szCs w:val="32"/>
-        </w:rPr>
-        <w:t xml:space="preserve">git </w:t>
-      </w:r>
-      <w:r>
-        <w:rPr>
-          <w:rFonts w:ascii="Times New Roman" w:eastAsia="Times New Roman" w:hAnsi="Times New Roman" w:cs="Times New Roman"/>
-          <w:color w:val="595959" w:themeColor="text1" w:themeTint="A6"/>
-          <w:sz w:val="32"/>
-          <w:szCs w:val="32"/>
-        </w:rPr>
-        <w:t>commit -m “Your Message”</w:t>
-      </w:r>
-      <w:r>
-        <w:rPr>
-          <w:rFonts w:ascii="Times New Roman" w:eastAsia="Times New Roman" w:hAnsi="Times New Roman" w:cs="Times New Roman"/>
-          <w:color w:val="595959" w:themeColor="text1" w:themeTint="A6"/>
-          <w:sz w:val="32"/>
-          <w:szCs w:val="32"/>
-        </w:rPr>
-        <w:tab/>
-      </w:r>
-      <w:r>
-        <w:rPr>
-          <w:rFonts w:ascii="Times New Roman" w:eastAsia="Times New Roman" w:hAnsi="Times New Roman" w:cs="Times New Roman"/>
-          <w:color w:val="595959" w:themeColor="text1" w:themeTint="A6"/>
-          <w:sz w:val="32"/>
-          <w:szCs w:val="32"/>
-        </w:rPr>
-        <w:tab/>
-        <w:t xml:space="preserve"># </w:t>
-      </w:r>
-      <w:r>
-        <w:rPr>
-          <w:rFonts w:ascii="Times New Roman" w:eastAsia="Times New Roman" w:hAnsi="Times New Roman" w:cs="Times New Roman"/>
-          <w:color w:val="595959" w:themeColor="text1" w:themeTint="A6"/>
-          <w:sz w:val="28"/>
-          <w:szCs w:val="28"/>
-        </w:rPr>
-        <w:t>Commits with one line of message</w:t>
-      </w:r>
-    </w:p>
-    <w:p>
-      <w:pPr>
-        <w:spacing w:line="360" w:lineRule="auto"/>
-        <w:rPr>
-          <w:rFonts w:ascii="Times New Roman" w:eastAsia="Times New Roman" w:hAnsi="Times New Roman" w:cs="Times New Roman"/>
-          <w:b/>
-          <w:bCs/>
-          <w:color w:val="000000" w:themeColor="text1"/>
-          <w:sz w:val="32"/>
-          <w:szCs w:val="32"/>
-        </w:rPr>
-      </w:pPr>
-      <w:r>
-        <w:rPr>
-          <w:rFonts w:ascii="Times New Roman" w:eastAsia="Times New Roman" w:hAnsi="Times New Roman" w:cs="Times New Roman"/>
-          <w:color w:val="595959" w:themeColor="text1" w:themeTint="A6"/>
-          <w:sz w:val="28"/>
-          <w:szCs w:val="28"/>
-        </w:rPr>
-        <w:t>git commit</w:t>
-      </w:r>
-      <w:r>
-        <w:rPr>
-          <w:rFonts w:ascii="Times New Roman" w:eastAsia="Times New Roman" w:hAnsi="Times New Roman" w:cs="Times New Roman"/>
-          <w:color w:val="595959" w:themeColor="text1" w:themeTint="A6"/>
-          <w:sz w:val="28"/>
-          <w:szCs w:val="28"/>
-        </w:rPr>
-        <w:tab/>
-      </w:r>
-      <w:r>
-        <w:rPr>
-          <w:rFonts w:ascii="Times New Roman" w:eastAsia="Times New Roman" w:hAnsi="Times New Roman" w:cs="Times New Roman"/>
-          <w:color w:val="595959" w:themeColor="text1" w:themeTint="A6"/>
-          <w:sz w:val="28"/>
-          <w:szCs w:val="28"/>
-        </w:rPr>
-        <w:tab/>
-      </w:r>
-      <w:r>
-        <w:rPr>
-          <w:rFonts w:ascii="Times New Roman" w:eastAsia="Times New Roman" w:hAnsi="Times New Roman" w:cs="Times New Roman"/>
-          <w:color w:val="595959" w:themeColor="text1" w:themeTint="A6"/>
-          <w:sz w:val="28"/>
-          <w:szCs w:val="28"/>
-        </w:rPr>
-        <w:tab/>
-      </w:r>
-      <w:r>
-        <w:rPr>
-          <w:rFonts w:ascii="Times New Roman" w:eastAsia="Times New Roman" w:hAnsi="Times New Roman" w:cs="Times New Roman"/>
-          <w:color w:val="595959" w:themeColor="text1" w:themeTint="A6"/>
-          <w:sz w:val="28"/>
-          <w:szCs w:val="28"/>
-        </w:rPr>
-        <w:tab/>
-      </w:r>
-      <w:r>
-        <w:rPr>
-          <w:rFonts w:ascii="Times New Roman" w:eastAsia="Times New Roman" w:hAnsi="Times New Roman" w:cs="Times New Roman"/>
-          <w:color w:val="595959" w:themeColor="text1" w:themeTint="A6"/>
-          <w:sz w:val="28"/>
-          <w:szCs w:val="28"/>
-        </w:rPr>
-        <w:tab/>
-      </w:r>
-      <w:r>
-        <w:rPr>
-          <w:rFonts w:ascii="Times New Roman" w:eastAsia="Times New Roman" w:hAnsi="Times New Roman" w:cs="Times New Roman"/>
-          <w:color w:val="595959" w:themeColor="text1" w:themeTint="A6"/>
-          <w:sz w:val="28"/>
-          <w:szCs w:val="28"/>
-        </w:rPr>
-        <w:tab/>
-        <w:t xml:space="preserve"># </w:t>
-      </w:r>
-      <w:r>
-        <w:rPr>
-          <w:rFonts w:ascii="Times New Roman" w:eastAsia="Times New Roman" w:hAnsi="Times New Roman" w:cs="Times New Roman"/>
-          <w:color w:val="595959" w:themeColor="text1" w:themeTint="A6"/>
-          <w:sz w:val="22"/>
-          <w:szCs w:val="22"/>
-        </w:rPr>
-        <w:t>Open the default editor to type long message</w:t>
-      </w:r>
-    </w:p>
-    <w:p>
-      <w:pPr>
-        <w:spacing w:line="360" w:lineRule="auto"/>
+        <w:t>Viewing</w:t>
+      </w:r>
+      <w:r>
         <w:rPr>
           <w:rFonts w:ascii="Times New Roman" w:eastAsia="Times New Roman" w:hAnsi="Times New Roman" w:cs="Times New Roman"/>
           <w:b/>
@@ -1861,6 +1926,179 @@
           <w:sz w:val="36"/>
           <w:szCs w:val="36"/>
         </w:rPr>
+        <w:t xml:space="preserve"> the Status</w:t>
+      </w:r>
+    </w:p>
+    <w:p>
+      <w:pPr>
+        <w:spacing w:line="360" w:lineRule="auto"/>
+        <w:rPr>
+          <w:rFonts w:ascii="Times New Roman" w:eastAsia="Times New Roman" w:hAnsi="Times New Roman" w:cs="Times New Roman"/>
+          <w:color w:val="595959" w:themeColor="text1" w:themeTint="A6"/>
+          <w:sz w:val="32"/>
+          <w:szCs w:val="32"/>
+        </w:rPr>
+      </w:pPr>
+      <w:r>
+        <w:rPr>
+          <w:rFonts w:ascii="Times New Roman" w:eastAsia="Times New Roman" w:hAnsi="Times New Roman" w:cs="Times New Roman"/>
+          <w:color w:val="595959" w:themeColor="text1" w:themeTint="A6"/>
+          <w:sz w:val="32"/>
+          <w:szCs w:val="32"/>
+        </w:rPr>
+        <w:t xml:space="preserve">git </w:t>
+      </w:r>
+      <w:r>
+        <w:rPr>
+          <w:rFonts w:ascii="Times New Roman" w:eastAsia="Times New Roman" w:hAnsi="Times New Roman" w:cs="Times New Roman"/>
+          <w:color w:val="595959" w:themeColor="text1" w:themeTint="A6"/>
+          <w:sz w:val="32"/>
+          <w:szCs w:val="32"/>
+        </w:rPr>
+        <w:t>status</w:t>
+      </w:r>
+      <w:r>
+        <w:rPr>
+          <w:rFonts w:ascii="Times New Roman" w:eastAsia="Times New Roman" w:hAnsi="Times New Roman" w:cs="Times New Roman"/>
+          <w:color w:val="595959" w:themeColor="text1" w:themeTint="A6"/>
+          <w:sz w:val="32"/>
+          <w:szCs w:val="32"/>
+        </w:rPr>
+        <w:tab/>
+      </w:r>
+      <w:r>
+        <w:rPr>
+          <w:rFonts w:ascii="Times New Roman" w:eastAsia="Times New Roman" w:hAnsi="Times New Roman" w:cs="Times New Roman"/>
+          <w:color w:val="595959" w:themeColor="text1" w:themeTint="A6"/>
+          <w:sz w:val="32"/>
+          <w:szCs w:val="32"/>
+        </w:rPr>
+        <w:tab/>
+      </w:r>
+      <w:r>
+        <w:rPr>
+          <w:rFonts w:ascii="Times New Roman" w:eastAsia="Times New Roman" w:hAnsi="Times New Roman" w:cs="Times New Roman"/>
+          <w:color w:val="595959" w:themeColor="text1" w:themeTint="A6"/>
+          <w:sz w:val="32"/>
+          <w:szCs w:val="32"/>
+        </w:rPr>
+        <w:tab/>
+      </w:r>
+      <w:r>
+        <w:rPr>
+          <w:rFonts w:ascii="Times New Roman" w:eastAsia="Times New Roman" w:hAnsi="Times New Roman" w:cs="Times New Roman"/>
+          <w:color w:val="595959" w:themeColor="text1" w:themeTint="A6"/>
+          <w:sz w:val="32"/>
+          <w:szCs w:val="32"/>
+        </w:rPr>
+        <w:tab/>
+      </w:r>
+      <w:r>
+        <w:rPr>
+          <w:rFonts w:ascii="Times New Roman" w:eastAsia="Times New Roman" w:hAnsi="Times New Roman" w:cs="Times New Roman"/>
+          <w:color w:val="595959" w:themeColor="text1" w:themeTint="A6"/>
+          <w:sz w:val="32"/>
+          <w:szCs w:val="32"/>
+        </w:rPr>
+        <w:tab/>
+      </w:r>
+      <w:r>
+        <w:rPr>
+          <w:rFonts w:ascii="Times New Roman" w:eastAsia="Times New Roman" w:hAnsi="Times New Roman" w:cs="Times New Roman"/>
+          <w:color w:val="595959" w:themeColor="text1" w:themeTint="A6"/>
+          <w:sz w:val="32"/>
+          <w:szCs w:val="32"/>
+        </w:rPr>
+        <w:tab/>
+        <w:t># View the full status</w:t>
+      </w:r>
+    </w:p>
+    <w:p>
+      <w:pPr>
+        <w:spacing w:line="360" w:lineRule="auto"/>
+        <w:rPr>
+          <w:rFonts w:ascii="Times New Roman" w:eastAsia="Times New Roman" w:hAnsi="Times New Roman" w:cs="Times New Roman"/>
+          <w:color w:val="595959" w:themeColor="text1" w:themeTint="A6"/>
+          <w:sz w:val="32"/>
+          <w:szCs w:val="32"/>
+        </w:rPr>
+      </w:pPr>
+      <w:r>
+        <w:rPr>
+          <w:rFonts w:ascii="Times New Roman" w:eastAsia="Times New Roman" w:hAnsi="Times New Roman" w:cs="Times New Roman"/>
+          <w:color w:val="595959" w:themeColor="text1" w:themeTint="A6"/>
+          <w:sz w:val="32"/>
+          <w:szCs w:val="32"/>
+        </w:rPr>
+        <w:t>git status -s</w:t>
+      </w:r>
+      <w:r>
+        <w:rPr>
+          <w:rFonts w:ascii="Times New Roman" w:eastAsia="Times New Roman" w:hAnsi="Times New Roman" w:cs="Times New Roman"/>
+          <w:color w:val="595959" w:themeColor="text1" w:themeTint="A6"/>
+          <w:sz w:val="32"/>
+          <w:szCs w:val="32"/>
+        </w:rPr>
+        <w:tab/>
+      </w:r>
+      <w:r>
+        <w:rPr>
+          <w:rFonts w:ascii="Times New Roman" w:eastAsia="Times New Roman" w:hAnsi="Times New Roman" w:cs="Times New Roman"/>
+          <w:color w:val="595959" w:themeColor="text1" w:themeTint="A6"/>
+          <w:sz w:val="32"/>
+          <w:szCs w:val="32"/>
+        </w:rPr>
+        <w:tab/>
+      </w:r>
+      <w:r>
+        <w:rPr>
+          <w:rFonts w:ascii="Times New Roman" w:eastAsia="Times New Roman" w:hAnsi="Times New Roman" w:cs="Times New Roman"/>
+          <w:color w:val="595959" w:themeColor="text1" w:themeTint="A6"/>
+          <w:sz w:val="32"/>
+          <w:szCs w:val="32"/>
+        </w:rPr>
+        <w:tab/>
+      </w:r>
+      <w:r>
+        <w:rPr>
+          <w:rFonts w:ascii="Times New Roman" w:eastAsia="Times New Roman" w:hAnsi="Times New Roman" w:cs="Times New Roman"/>
+          <w:color w:val="595959" w:themeColor="text1" w:themeTint="A6"/>
+          <w:sz w:val="32"/>
+          <w:szCs w:val="32"/>
+        </w:rPr>
+        <w:tab/>
+      </w:r>
+      <w:r>
+        <w:rPr>
+          <w:rFonts w:ascii="Times New Roman" w:eastAsia="Times New Roman" w:hAnsi="Times New Roman" w:cs="Times New Roman"/>
+          <w:color w:val="595959" w:themeColor="text1" w:themeTint="A6"/>
+          <w:sz w:val="32"/>
+          <w:szCs w:val="32"/>
+        </w:rPr>
+        <w:tab/>
+        <w:t># View the short status</w:t>
+      </w:r>
+    </w:p>
+    <w:p>
+      <w:pPr>
+        <w:spacing w:line="360" w:lineRule="auto"/>
+        <w:rPr>
+          <w:rFonts w:ascii="Times New Roman" w:eastAsia="Times New Roman" w:hAnsi="Times New Roman" w:cs="Times New Roman"/>
+          <w:color w:val="595959" w:themeColor="text1" w:themeTint="A6"/>
+          <w:sz w:val="32"/>
+          <w:szCs w:val="32"/>
+        </w:rPr>
+      </w:pPr>
+    </w:p>
+    <w:p>
+      <w:pPr>
+        <w:spacing w:line="360" w:lineRule="auto"/>
+        <w:rPr>
+          <w:rFonts w:ascii="Times New Roman" w:eastAsia="Times New Roman" w:hAnsi="Times New Roman" w:cs="Times New Roman"/>
+          <w:color w:val="595959" w:themeColor="text1" w:themeTint="A6"/>
+          <w:sz w:val="32"/>
+          <w:szCs w:val="32"/>
+        </w:rPr>
       </w:pPr>
     </w:p>
     <w:p>
@@ -1875,21 +2113,7 @@
           <w:szCs w:val="36"/>
         </w:rPr>
       </w:pPr>
-    </w:p>
-    <w:p>
-      <w:pPr>
-        <w:spacing w:line="360" w:lineRule="auto"/>
-        <w:rPr>
-          <w:rFonts w:ascii="Times New Roman" w:eastAsia="Times New Roman" w:hAnsi="Times New Roman" w:cs="Times New Roman"/>
-          <w:color w:val="595959" w:themeColor="text1" w:themeTint="A6"/>
-          <w:sz w:val="28"/>
-          <w:szCs w:val="28"/>
-        </w:rPr>
-      </w:pPr>
-    </w:p>
-    <w:p>
-      <w:pPr>
-        <w:spacing w:line="360" w:lineRule="auto"/>
+      <w:r>
         <w:rPr>
           <w:rFonts w:ascii="Times New Roman" w:eastAsia="Times New Roman" w:hAnsi="Times New Roman" w:cs="Times New Roman"/>
           <w:b/>
@@ -1898,7 +2122,151 @@
           <w:sz w:val="36"/>
           <w:szCs w:val="36"/>
         </w:rPr>
-      </w:pPr>
+        <w:t>Committing the staged files</w:t>
+      </w:r>
+    </w:p>
+    <w:p>
+      <w:pPr>
+        <w:spacing w:line="360" w:lineRule="auto"/>
+        <w:rPr>
+          <w:rFonts w:ascii="Times New Roman" w:eastAsia="Times New Roman" w:hAnsi="Times New Roman" w:cs="Times New Roman"/>
+          <w:color w:val="595959" w:themeColor="text1" w:themeTint="A6"/>
+          <w:sz w:val="28"/>
+          <w:szCs w:val="28"/>
+        </w:rPr>
+      </w:pPr>
+      <w:r>
+        <w:rPr>
+          <w:rFonts w:ascii="Times New Roman" w:eastAsia="Times New Roman" w:hAnsi="Times New Roman" w:cs="Times New Roman"/>
+          <w:color w:val="595959" w:themeColor="text1" w:themeTint="A6"/>
+          <w:sz w:val="32"/>
+          <w:szCs w:val="32"/>
+        </w:rPr>
+        <w:t xml:space="preserve">git </w:t>
+      </w:r>
+      <w:r>
+        <w:rPr>
+          <w:rFonts w:ascii="Times New Roman" w:eastAsia="Times New Roman" w:hAnsi="Times New Roman" w:cs="Times New Roman"/>
+          <w:color w:val="595959" w:themeColor="text1" w:themeTint="A6"/>
+          <w:sz w:val="32"/>
+          <w:szCs w:val="32"/>
+        </w:rPr>
+        <w:t>commit -m “Your Message”</w:t>
+      </w:r>
+      <w:r>
+        <w:rPr>
+          <w:rFonts w:ascii="Times New Roman" w:eastAsia="Times New Roman" w:hAnsi="Times New Roman" w:cs="Times New Roman"/>
+          <w:color w:val="595959" w:themeColor="text1" w:themeTint="A6"/>
+          <w:sz w:val="32"/>
+          <w:szCs w:val="32"/>
+        </w:rPr>
+        <w:tab/>
+      </w:r>
+      <w:r>
+        <w:rPr>
+          <w:rFonts w:ascii="Times New Roman" w:eastAsia="Times New Roman" w:hAnsi="Times New Roman" w:cs="Times New Roman"/>
+          <w:color w:val="595959" w:themeColor="text1" w:themeTint="A6"/>
+          <w:sz w:val="32"/>
+          <w:szCs w:val="32"/>
+        </w:rPr>
+        <w:tab/>
+        <w:t xml:space="preserve"># </w:t>
+      </w:r>
+      <w:r>
+        <w:rPr>
+          <w:rFonts w:ascii="Times New Roman" w:eastAsia="Times New Roman" w:hAnsi="Times New Roman" w:cs="Times New Roman"/>
+          <w:color w:val="595959" w:themeColor="text1" w:themeTint="A6"/>
+          <w:sz w:val="28"/>
+          <w:szCs w:val="28"/>
+        </w:rPr>
+        <w:t>Commits with one line of message</w:t>
+      </w:r>
+    </w:p>
+    <w:p>
+      <w:pPr>
+        <w:spacing w:line="360" w:lineRule="auto"/>
+        <w:rPr>
+          <w:rFonts w:ascii="Times New Roman" w:eastAsia="Times New Roman" w:hAnsi="Times New Roman" w:cs="Times New Roman"/>
+          <w:b/>
+          <w:bCs/>
+          <w:color w:val="000000" w:themeColor="text1"/>
+          <w:sz w:val="32"/>
+          <w:szCs w:val="32"/>
+        </w:rPr>
+      </w:pPr>
+      <w:r>
+        <w:rPr>
+          <w:rFonts w:ascii="Times New Roman" w:eastAsia="Times New Roman" w:hAnsi="Times New Roman" w:cs="Times New Roman"/>
+          <w:color w:val="595959" w:themeColor="text1" w:themeTint="A6"/>
+          <w:sz w:val="28"/>
+          <w:szCs w:val="28"/>
+        </w:rPr>
+        <w:t>git commit</w:t>
+      </w:r>
+      <w:r>
+        <w:rPr>
+          <w:rFonts w:ascii="Times New Roman" w:eastAsia="Times New Roman" w:hAnsi="Times New Roman" w:cs="Times New Roman"/>
+          <w:color w:val="595959" w:themeColor="text1" w:themeTint="A6"/>
+          <w:sz w:val="28"/>
+          <w:szCs w:val="28"/>
+        </w:rPr>
+        <w:tab/>
+      </w:r>
+      <w:r>
+        <w:rPr>
+          <w:rFonts w:ascii="Times New Roman" w:eastAsia="Times New Roman" w:hAnsi="Times New Roman" w:cs="Times New Roman"/>
+          <w:color w:val="595959" w:themeColor="text1" w:themeTint="A6"/>
+          <w:sz w:val="28"/>
+          <w:szCs w:val="28"/>
+        </w:rPr>
+        <w:tab/>
+      </w:r>
+      <w:r>
+        <w:rPr>
+          <w:rFonts w:ascii="Times New Roman" w:eastAsia="Times New Roman" w:hAnsi="Times New Roman" w:cs="Times New Roman"/>
+          <w:color w:val="595959" w:themeColor="text1" w:themeTint="A6"/>
+          <w:sz w:val="28"/>
+          <w:szCs w:val="28"/>
+        </w:rPr>
+        <w:tab/>
+      </w:r>
+      <w:r>
+        <w:rPr>
+          <w:rFonts w:ascii="Times New Roman" w:eastAsia="Times New Roman" w:hAnsi="Times New Roman" w:cs="Times New Roman"/>
+          <w:color w:val="595959" w:themeColor="text1" w:themeTint="A6"/>
+          <w:sz w:val="28"/>
+          <w:szCs w:val="28"/>
+        </w:rPr>
+        <w:tab/>
+      </w:r>
+      <w:r>
+        <w:rPr>
+          <w:rFonts w:ascii="Times New Roman" w:eastAsia="Times New Roman" w:hAnsi="Times New Roman" w:cs="Times New Roman"/>
+          <w:color w:val="595959" w:themeColor="text1" w:themeTint="A6"/>
+          <w:sz w:val="28"/>
+          <w:szCs w:val="28"/>
+        </w:rPr>
+        <w:tab/>
+      </w:r>
+      <w:r>
+        <w:rPr>
+          <w:rFonts w:ascii="Times New Roman" w:eastAsia="Times New Roman" w:hAnsi="Times New Roman" w:cs="Times New Roman"/>
+          <w:color w:val="595959" w:themeColor="text1" w:themeTint="A6"/>
+          <w:sz w:val="28"/>
+          <w:szCs w:val="28"/>
+        </w:rPr>
+        <w:tab/>
+        <w:t xml:space="preserve"># </w:t>
+      </w:r>
+      <w:r>
+        <w:rPr>
+          <w:rFonts w:ascii="Times New Roman" w:eastAsia="Times New Roman" w:hAnsi="Times New Roman" w:cs="Times New Roman"/>
+          <w:color w:val="595959" w:themeColor="text1" w:themeTint="A6"/>
+          <w:sz w:val="22"/>
+          <w:szCs w:val="22"/>
+        </w:rPr>
+        <w:t>Open the default editor to type long message</w:t>
+      </w:r>
     </w:p>
     <w:p>
       <w:pPr>
@@ -1912,7 +2280,10 @@
           <w:szCs w:val="36"/>
         </w:rPr>
       </w:pPr>
-      <w:r>
+    </w:p>
+    <w:p>
+      <w:pPr>
+        <w:spacing w:line="360" w:lineRule="auto"/>
         <w:rPr>
           <w:rFonts w:ascii="Times New Roman" w:eastAsia="Times New Roman" w:hAnsi="Times New Roman" w:cs="Times New Roman"/>
           <w:b/>
@@ -1921,6 +2292,16 @@
           <w:sz w:val="36"/>
           <w:szCs w:val="36"/>
         </w:rPr>
+      </w:pPr>
+      <w:r>
+        <w:rPr>
+          <w:rFonts w:ascii="Times New Roman" w:eastAsia="Times New Roman" w:hAnsi="Times New Roman" w:cs="Times New Roman"/>
+          <w:b/>
+          <w:bCs/>
+          <w:color w:val="000000" w:themeColor="text1"/>
+          <w:sz w:val="36"/>
+          <w:szCs w:val="36"/>
+        </w:rPr>
         <w:t>Skipping the staging area</w:t>
       </w:r>
     </w:p>
@@ -1951,6 +2332,33 @@
           <w:szCs w:val="32"/>
         </w:rPr>
         <w:t>commit -am “Message”</w:t>
+      </w:r>
+      <w:r>
+        <w:rPr>
+          <w:rFonts w:ascii="Times New Roman" w:eastAsia="Times New Roman" w:hAnsi="Times New Roman" w:cs="Times New Roman"/>
+          <w:color w:val="595959" w:themeColor="text1" w:themeTint="A6"/>
+          <w:sz w:val="32"/>
+          <w:szCs w:val="32"/>
+        </w:rPr>
+        <w:tab/>
+      </w:r>
+      <w:r>
+        <w:rPr>
+          <w:rFonts w:ascii="Times New Roman" w:eastAsia="Times New Roman" w:hAnsi="Times New Roman" w:cs="Times New Roman"/>
+          <w:color w:val="595959" w:themeColor="text1" w:themeTint="A6"/>
+          <w:sz w:val="32"/>
+          <w:szCs w:val="32"/>
+        </w:rPr>
+        <w:tab/>
+      </w:r>
+      <w:r>
+        <w:rPr>
+          <w:rFonts w:ascii="Times New Roman" w:eastAsia="Times New Roman" w:hAnsi="Times New Roman" w:cs="Times New Roman"/>
+          <w:color w:val="595959" w:themeColor="text1" w:themeTint="A6"/>
+          <w:sz w:val="32"/>
+          <w:szCs w:val="32"/>
+        </w:rPr>
+        <w:tab/>
       </w:r>
     </w:p>
     <w:p>
@@ -2445,8 +2853,240 @@
       </w:pPr>
     </w:lvl>
   </w:abstractNum>
+  <w:abstractNum w:abstractNumId="1" w15:restartNumberingAfterBreak="0">
+    <w:nsid w:val="4F04127E"/>
+    <w:multiLevelType w:val="hybridMultilevel"/>
+    <w:tmpl w:val="2A962CC6"/>
+    <w:lvl w:ilvl="0" w:tplc="04090001">
+      <w:start w:val="1"/>
+      <w:numFmt w:val="bullet"/>
+      <w:lvlText w:val=""/>
+      <w:lvlJc w:val="left"/>
+      <w:pPr>
+        <w:ind w:left="720" w:hanging="360"/>
+      </w:pPr>
+      <w:rPr>
+        <w:rFonts w:ascii="Symbol" w:hAnsi="Symbol" w:hint="default"/>
+      </w:rPr>
+    </w:lvl>
+    <w:lvl w:ilvl="1" w:tplc="04090003" w:tentative="1">
+      <w:start w:val="1"/>
+      <w:numFmt w:val="bullet"/>
+      <w:lvlText w:val="o"/>
+      <w:lvlJc w:val="left"/>
+      <w:pPr>
+        <w:ind w:left="1440" w:hanging="360"/>
+      </w:pPr>
+      <w:rPr>
+        <w:rFonts w:ascii="Courier New" w:hAnsi="Courier New" w:hint="default"/>
+      </w:rPr>
+    </w:lvl>
+    <w:lvl w:ilvl="2" w:tplc="04090005" w:tentative="1">
+      <w:start w:val="1"/>
+      <w:numFmt w:val="bullet"/>
+      <w:lvlText w:val=""/>
+      <w:lvlJc w:val="left"/>
+      <w:pPr>
+        <w:ind w:left="2160" w:hanging="360"/>
+      </w:pPr>
+      <w:rPr>
+        <w:rFonts w:ascii="Wingdings" w:hAnsi="Wingdings" w:hint="default"/>
+      </w:rPr>
+    </w:lvl>
+    <w:lvl w:ilvl="3" w:tplc="04090001" w:tentative="1">
+      <w:start w:val="1"/>
+      <w:numFmt w:val="bullet"/>
+      <w:lvlText w:val=""/>
+      <w:lvlJc w:val="left"/>
+      <w:pPr>
+        <w:ind w:left="2880" w:hanging="360"/>
+      </w:pPr>
+      <w:rPr>
+        <w:rFonts w:ascii="Symbol" w:hAnsi="Symbol" w:hint="default"/>
+      </w:rPr>
+    </w:lvl>
+    <w:lvl w:ilvl="4" w:tplc="04090003" w:tentative="1">
+      <w:start w:val="1"/>
+      <w:numFmt w:val="bullet"/>
+      <w:lvlText w:val="o"/>
+      <w:lvlJc w:val="left"/>
+      <w:pPr>
+        <w:ind w:left="3600" w:hanging="360"/>
+      </w:pPr>
+      <w:rPr>
+        <w:rFonts w:ascii="Courier New" w:hAnsi="Courier New" w:hint="default"/>
+      </w:rPr>
+    </w:lvl>
+    <w:lvl w:ilvl="5" w:tplc="04090005" w:tentative="1">
+      <w:start w:val="1"/>
+      <w:numFmt w:val="bullet"/>
+      <w:lvlText w:val=""/>
+      <w:lvlJc w:val="left"/>
+      <w:pPr>
+        <w:ind w:left="4320" w:hanging="360"/>
+      </w:pPr>
+      <w:rPr>
+        <w:rFonts w:ascii="Wingdings" w:hAnsi="Wingdings" w:hint="default"/>
+      </w:rPr>
+    </w:lvl>
+    <w:lvl w:ilvl="6" w:tplc="04090001" w:tentative="1">
+      <w:start w:val="1"/>
+      <w:numFmt w:val="bullet"/>
+      <w:lvlText w:val=""/>
+      <w:lvlJc w:val="left"/>
+      <w:pPr>
+        <w:ind w:left="5040" w:hanging="360"/>
+      </w:pPr>
+      <w:rPr>
+        <w:rFonts w:ascii="Symbol" w:hAnsi="Symbol" w:hint="default"/>
+      </w:rPr>
+    </w:lvl>
+    <w:lvl w:ilvl="7" w:tplc="04090003" w:tentative="1">
+      <w:start w:val="1"/>
+      <w:numFmt w:val="bullet"/>
+      <w:lvlText w:val="o"/>
+      <w:lvlJc w:val="left"/>
+      <w:pPr>
+        <w:ind w:left="5760" w:hanging="360"/>
+      </w:pPr>
+      <w:rPr>
+        <w:rFonts w:ascii="Courier New" w:hAnsi="Courier New" w:hint="default"/>
+      </w:rPr>
+    </w:lvl>
+    <w:lvl w:ilvl="8" w:tplc="04090005" w:tentative="1">
+      <w:start w:val="1"/>
+      <w:numFmt w:val="bullet"/>
+      <w:lvlText w:val=""/>
+      <w:lvlJc w:val="left"/>
+      <w:pPr>
+        <w:ind w:left="6480" w:hanging="360"/>
+      </w:pPr>
+      <w:rPr>
+        <w:rFonts w:ascii="Wingdings" w:hAnsi="Wingdings" w:hint="default"/>
+      </w:rPr>
+    </w:lvl>
+  </w:abstractNum>
+  <w:abstractNum w:abstractNumId="2" w15:restartNumberingAfterBreak="0">
+    <w:nsid w:val="72DE0CA0"/>
+    <w:multiLevelType w:val="hybridMultilevel"/>
+    <w:tmpl w:val="10061150"/>
+    <w:lvl w:ilvl="0" w:tplc="04090001">
+      <w:start w:val="1"/>
+      <w:numFmt w:val="bullet"/>
+      <w:lvlText w:val=""/>
+      <w:lvlJc w:val="left"/>
+      <w:pPr>
+        <w:ind w:left="720" w:hanging="360"/>
+      </w:pPr>
+      <w:rPr>
+        <w:rFonts w:ascii="Symbol" w:hAnsi="Symbol" w:hint="default"/>
+      </w:rPr>
+    </w:lvl>
+    <w:lvl w:ilvl="1" w:tplc="04090003" w:tentative="1">
+      <w:start w:val="1"/>
+      <w:numFmt w:val="bullet"/>
+      <w:lvlText w:val="o"/>
+      <w:lvlJc w:val="left"/>
+      <w:pPr>
+        <w:ind w:left="1440" w:hanging="360"/>
+      </w:pPr>
+      <w:rPr>
+        <w:rFonts w:ascii="Courier New" w:hAnsi="Courier New" w:hint="default"/>
+      </w:rPr>
+    </w:lvl>
+    <w:lvl w:ilvl="2" w:tplc="04090005" w:tentative="1">
+      <w:start w:val="1"/>
+      <w:numFmt w:val="bullet"/>
+      <w:lvlText w:val=""/>
+      <w:lvlJc w:val="left"/>
+      <w:pPr>
+        <w:ind w:left="2160" w:hanging="360"/>
+      </w:pPr>
+      <w:rPr>
+        <w:rFonts w:ascii="Wingdings" w:hAnsi="Wingdings" w:hint="default"/>
+      </w:rPr>
+    </w:lvl>
+    <w:lvl w:ilvl="3" w:tplc="04090001" w:tentative="1">
+      <w:start w:val="1"/>
+      <w:numFmt w:val="bullet"/>
+      <w:lvlText w:val=""/>
+      <w:lvlJc w:val="left"/>
+      <w:pPr>
+        <w:ind w:left="2880" w:hanging="360"/>
+      </w:pPr>
+      <w:rPr>
+        <w:rFonts w:ascii="Symbol" w:hAnsi="Symbol" w:hint="default"/>
+      </w:rPr>
+    </w:lvl>
+    <w:lvl w:ilvl="4" w:tplc="04090003" w:tentative="1">
+      <w:start w:val="1"/>
+      <w:numFmt w:val="bullet"/>
+      <w:lvlText w:val="o"/>
+      <w:lvlJc w:val="left"/>
+      <w:pPr>
+        <w:ind w:left="3600" w:hanging="360"/>
+      </w:pPr>
+      <w:rPr>
+        <w:rFonts w:ascii="Courier New" w:hAnsi="Courier New" w:hint="default"/>
+      </w:rPr>
+    </w:lvl>
+    <w:lvl w:ilvl="5" w:tplc="04090005" w:tentative="1">
+      <w:start w:val="1"/>
+      <w:numFmt w:val="bullet"/>
+      <w:lvlText w:val=""/>
+      <w:lvlJc w:val="left"/>
+      <w:pPr>
+        <w:ind w:left="4320" w:hanging="360"/>
+      </w:pPr>
+      <w:rPr>
+        <w:rFonts w:ascii="Wingdings" w:hAnsi="Wingdings" w:hint="default"/>
+      </w:rPr>
+    </w:lvl>
+    <w:lvl w:ilvl="6" w:tplc="04090001" w:tentative="1">
+      <w:start w:val="1"/>
+      <w:numFmt w:val="bullet"/>
+      <w:lvlText w:val=""/>
+      <w:lvlJc w:val="left"/>
+      <w:pPr>
+        <w:ind w:left="5040" w:hanging="360"/>
+      </w:pPr>
+      <w:rPr>
+        <w:rFonts w:ascii="Symbol" w:hAnsi="Symbol" w:hint="default"/>
+      </w:rPr>
+    </w:lvl>
+    <w:lvl w:ilvl="7" w:tplc="04090003" w:tentative="1">
+      <w:start w:val="1"/>
+      <w:numFmt w:val="bullet"/>
+      <w:lvlText w:val="o"/>
+      <w:lvlJc w:val="left"/>
+      <w:pPr>
+        <w:ind w:left="5760" w:hanging="360"/>
+      </w:pPr>
+      <w:rPr>
+        <w:rFonts w:ascii="Courier New" w:hAnsi="Courier New" w:hint="default"/>
+      </w:rPr>
+    </w:lvl>
+    <w:lvl w:ilvl="8" w:tplc="04090005" w:tentative="1">
+      <w:start w:val="1"/>
+      <w:numFmt w:val="bullet"/>
+      <w:lvlText w:val=""/>
+      <w:lvlJc w:val="left"/>
+      <w:pPr>
+        <w:ind w:left="6480" w:hanging="360"/>
+      </w:pPr>
+      <w:rPr>
+        <w:rFonts w:ascii="Wingdings" w:hAnsi="Wingdings" w:hint="default"/>
+      </w:rPr>
+    </w:lvl>
+  </w:abstractNum>
   <w:num w:numId="1">
     <w:abstractNumId w:val="0"/>
+  </w:num>
+  <w:num w:numId="2">
+    <w:abstractNumId w:val="1"/>
+  </w:num>
+  <w:num w:numId="3">
+    <w:abstractNumId w:val="2"/>
   </w:num>
 </w:numbering>
 </file>

</xml_diff>

<commit_message>
Added some initial information about git
</commit_message>
<xml_diff>
--- a/CHEAT SHEET - GIT.docx
+++ b/CHEAT SHEET - GIT.docx
@@ -694,8 +694,29 @@
           <w:sz w:val="32"/>
           <w:szCs w:val="32"/>
         </w:rPr>
-        <w:t>Version control, also known as source control, is the practice of tracking and managing changes to software code. Version control systems are software tools that help software teams manage changes to source code over time.</w:t>
-      </w:r>
+        <w:t xml:space="preserve">Version control, also known as source control, is the practice of tracking and managing changes to software code. Version control systems are software tools that help software teams manage changes to source code over </w:t>
+      </w:r>
+      <w:proofErr w:type="spellStart"/>
+      <w:r>
+        <w:rPr>
+          <w:rFonts w:ascii="Times New Roman" w:eastAsia="Times New Roman" w:hAnsi="Times New Roman" w:cs="Times New Roman"/>
+          <w:color w:val="000000" w:themeColor="text1"/>
+          <w:sz w:val="32"/>
+          <w:szCs w:val="32"/>
+        </w:rPr>
+        <w:t>time.</w:t>
+      </w:r>
+      <w:r>
+        <w:rPr>
+          <w:rFonts w:ascii="Times New Roman" w:eastAsia="Times New Roman" w:hAnsi="Times New Roman" w:cs="Times New Roman"/>
+          <w:color w:val="0070C0"/>
+          <w:sz w:val="32"/>
+          <w:szCs w:val="32"/>
+          <w:vertAlign w:val="superscript"/>
+        </w:rPr>
+        <w:t>a</w:t>
+      </w:r>
+      <w:proofErr w:type="spellEnd"/>
     </w:p>
     <w:p>
       <w:pPr>
@@ -729,62 +750,7 @@
           <w:sz w:val="36"/>
           <w:szCs w:val="36"/>
         </w:rPr>
-        <w:t>2 Types of</w:t>
-      </w:r>
-      <w:r>
-        <w:rPr>
-          <w:rFonts w:ascii="Times New Roman" w:eastAsia="Times New Roman" w:hAnsi="Times New Roman" w:cs="Times New Roman"/>
-          <w:b/>
-          <w:bCs/>
-          <w:color w:val="000000" w:themeColor="text1"/>
-          <w:sz w:val="36"/>
-          <w:szCs w:val="36"/>
-        </w:rPr>
-        <w:t xml:space="preserve"> </w:t>
-      </w:r>
-      <w:r>
-        <w:rPr>
-          <w:rFonts w:ascii="Times New Roman" w:eastAsia="Times New Roman" w:hAnsi="Times New Roman" w:cs="Times New Roman"/>
-          <w:b/>
-          <w:bCs/>
-          <w:color w:val="000000" w:themeColor="text1"/>
-          <w:sz w:val="36"/>
-          <w:szCs w:val="36"/>
-        </w:rPr>
-        <w:t>version c</w:t>
-      </w:r>
-      <w:r>
-        <w:rPr>
-          <w:rFonts w:ascii="Times New Roman" w:eastAsia="Times New Roman" w:hAnsi="Times New Roman" w:cs="Times New Roman"/>
-          <w:b/>
-          <w:bCs/>
-          <w:color w:val="000000" w:themeColor="text1"/>
-          <w:sz w:val="36"/>
-          <w:szCs w:val="36"/>
-        </w:rPr>
-        <w:t>ontrol</w:t>
-      </w:r>
-      <w:r>
-        <w:rPr>
-          <w:rFonts w:ascii="Times New Roman" w:eastAsia="Times New Roman" w:hAnsi="Times New Roman" w:cs="Times New Roman"/>
-          <w:b/>
-          <w:bCs/>
-          <w:color w:val="000000" w:themeColor="text1"/>
-          <w:sz w:val="36"/>
-          <w:szCs w:val="36"/>
-        </w:rPr>
-        <w:t xml:space="preserve"> system</w:t>
-      </w:r>
-      <w:r>
-        <w:rPr>
-          <w:rFonts w:ascii="Times New Roman" w:eastAsia="Times New Roman" w:hAnsi="Times New Roman" w:cs="Times New Roman"/>
-          <w:b/>
-          <w:bCs/>
-          <w:color w:val="000000" w:themeColor="text1"/>
-          <w:sz w:val="36"/>
-          <w:szCs w:val="36"/>
-        </w:rPr>
-        <w:t>?</w:t>
+        <w:t>2 Types of version control system?</w:t>
       </w:r>
     </w:p>
     <w:p>
@@ -1047,184 +1013,6 @@
     </w:p>
     <w:p>
       <w:pPr>
-        <w:jc w:val="center"/>
-        <w:rPr>
-          <w:rFonts w:ascii="Times New Roman" w:eastAsia="Times New Roman" w:hAnsi="Times New Roman" w:cs="Times New Roman"/>
-          <w:b/>
-          <w:bCs/>
-          <w:sz w:val="32"/>
-          <w:szCs w:val="32"/>
-        </w:rPr>
-      </w:pPr>
-    </w:p>
-    <w:p>
-      <w:pPr>
-        <w:jc w:val="center"/>
-        <w:rPr>
-          <w:rFonts w:ascii="Times New Roman" w:eastAsia="Times New Roman" w:hAnsi="Times New Roman" w:cs="Times New Roman"/>
-          <w:b/>
-          <w:bCs/>
-          <w:sz w:val="32"/>
-          <w:szCs w:val="32"/>
-        </w:rPr>
-      </w:pPr>
-    </w:p>
-    <w:p>
-      <w:pPr>
-        <w:jc w:val="center"/>
-        <w:rPr>
-          <w:rFonts w:ascii="Times New Roman" w:eastAsia="Times New Roman" w:hAnsi="Times New Roman" w:cs="Times New Roman"/>
-          <w:b/>
-          <w:bCs/>
-          <w:sz w:val="32"/>
-          <w:szCs w:val="32"/>
-        </w:rPr>
-      </w:pPr>
-    </w:p>
-    <w:p>
-      <w:pPr>
-        <w:jc w:val="center"/>
-        <w:rPr>
-          <w:rFonts w:ascii="Times New Roman" w:eastAsia="Times New Roman" w:hAnsi="Times New Roman" w:cs="Times New Roman"/>
-          <w:b/>
-          <w:bCs/>
-          <w:sz w:val="32"/>
-          <w:szCs w:val="32"/>
-        </w:rPr>
-      </w:pPr>
-    </w:p>
-    <w:p>
-      <w:pPr>
-        <w:jc w:val="center"/>
-        <w:rPr>
-          <w:rFonts w:ascii="Times New Roman" w:eastAsia="Times New Roman" w:hAnsi="Times New Roman" w:cs="Times New Roman"/>
-          <w:b/>
-          <w:bCs/>
-          <w:sz w:val="32"/>
-          <w:szCs w:val="32"/>
-        </w:rPr>
-      </w:pPr>
-    </w:p>
-    <w:p>
-      <w:pPr>
-        <w:jc w:val="center"/>
-        <w:rPr>
-          <w:rFonts w:ascii="Times New Roman" w:eastAsia="Times New Roman" w:hAnsi="Times New Roman" w:cs="Times New Roman"/>
-          <w:b/>
-          <w:bCs/>
-          <w:sz w:val="32"/>
-          <w:szCs w:val="32"/>
-        </w:rPr>
-      </w:pPr>
-    </w:p>
-    <w:p>
-      <w:pPr>
-        <w:jc w:val="center"/>
-        <w:rPr>
-          <w:rFonts w:ascii="Times New Roman" w:eastAsia="Times New Roman" w:hAnsi="Times New Roman" w:cs="Times New Roman"/>
-          <w:b/>
-          <w:bCs/>
-          <w:sz w:val="32"/>
-          <w:szCs w:val="32"/>
-        </w:rPr>
-      </w:pPr>
-    </w:p>
-    <w:p>
-      <w:pPr>
-        <w:jc w:val="center"/>
-        <w:rPr>
-          <w:rFonts w:ascii="Times New Roman" w:eastAsia="Times New Roman" w:hAnsi="Times New Roman" w:cs="Times New Roman"/>
-          <w:b/>
-          <w:bCs/>
-          <w:sz w:val="32"/>
-          <w:szCs w:val="32"/>
-        </w:rPr>
-      </w:pPr>
-    </w:p>
-    <w:p>
-      <w:pPr>
-        <w:jc w:val="center"/>
-        <w:rPr>
-          <w:rFonts w:ascii="Times New Roman" w:eastAsia="Times New Roman" w:hAnsi="Times New Roman" w:cs="Times New Roman"/>
-          <w:b/>
-          <w:bCs/>
-          <w:sz w:val="32"/>
-          <w:szCs w:val="32"/>
-        </w:rPr>
-      </w:pPr>
-    </w:p>
-    <w:p>
-      <w:pPr>
-        <w:jc w:val="center"/>
-        <w:rPr>
-          <w:rFonts w:ascii="Times New Roman" w:eastAsia="Times New Roman" w:hAnsi="Times New Roman" w:cs="Times New Roman"/>
-          <w:b/>
-          <w:bCs/>
-          <w:sz w:val="32"/>
-          <w:szCs w:val="32"/>
-        </w:rPr>
-      </w:pPr>
-    </w:p>
-    <w:p>
-      <w:pPr>
-        <w:jc w:val="center"/>
-        <w:rPr>
-          <w:rFonts w:ascii="Times New Roman" w:eastAsia="Times New Roman" w:hAnsi="Times New Roman" w:cs="Times New Roman"/>
-          <w:b/>
-          <w:bCs/>
-          <w:sz w:val="32"/>
-          <w:szCs w:val="32"/>
-        </w:rPr>
-      </w:pPr>
-    </w:p>
-    <w:p>
-      <w:pPr>
-        <w:jc w:val="center"/>
-        <w:rPr>
-          <w:rFonts w:ascii="Times New Roman" w:eastAsia="Times New Roman" w:hAnsi="Times New Roman" w:cs="Times New Roman"/>
-          <w:b/>
-          <w:bCs/>
-          <w:sz w:val="32"/>
-          <w:szCs w:val="32"/>
-        </w:rPr>
-      </w:pPr>
-    </w:p>
-    <w:p>
-      <w:pPr>
-        <w:rPr>
-          <w:rFonts w:ascii="Times New Roman" w:eastAsia="Times New Roman" w:hAnsi="Times New Roman" w:cs="Times New Roman"/>
-          <w:b/>
-          <w:bCs/>
-          <w:sz w:val="32"/>
-          <w:szCs w:val="32"/>
-        </w:rPr>
-      </w:pPr>
-    </w:p>
-    <w:p>
-      <w:pPr>
-        <w:rPr>
-          <w:rFonts w:ascii="Times New Roman" w:eastAsia="Times New Roman" w:hAnsi="Times New Roman" w:cs="Times New Roman"/>
-          <w:b/>
-          <w:bCs/>
-          <w:sz w:val="32"/>
-          <w:szCs w:val="32"/>
-        </w:rPr>
-      </w:pPr>
-    </w:p>
-    <w:p>
-      <w:pPr>
-        <w:rPr>
-          <w:rFonts w:ascii="Times New Roman" w:eastAsia="Times New Roman" w:hAnsi="Times New Roman" w:cs="Times New Roman"/>
-          <w:b/>
-          <w:bCs/>
-          <w:color w:val="FF0000"/>
-          <w:sz w:val="44"/>
-          <w:szCs w:val="44"/>
-        </w:rPr>
-      </w:pPr>
-    </w:p>
-    <w:p>
-      <w:pPr>
         <w:rPr>
           <w:rFonts w:ascii="Times New Roman" w:eastAsia="Times New Roman" w:hAnsi="Times New Roman" w:cs="Times New Roman"/>
           <w:b/>
@@ -1245,12 +1033,12 @@
           <w:szCs w:val="44"/>
           <w:u w:val="single"/>
         </w:rPr>
-        <w:t>Creating Snapshots</w:t>
-      </w:r>
-    </w:p>
-    <w:p>
-      <w:pPr>
-        <w:ind w:firstLine="720"/>
+        <w:lastRenderedPageBreak/>
+        <w:t>What is Git?</w:t>
+      </w:r>
+    </w:p>
+    <w:p>
+      <w:pPr>
         <w:rPr>
           <w:rFonts w:ascii="Times New Roman" w:eastAsia="Times New Roman" w:hAnsi="Times New Roman" w:cs="Times New Roman"/>
           <w:b/>
@@ -1267,23 +1055,30 @@
         <w:spacing w:line="360" w:lineRule="auto"/>
         <w:rPr>
           <w:rFonts w:ascii="Times New Roman" w:eastAsia="Times New Roman" w:hAnsi="Times New Roman" w:cs="Times New Roman"/>
-          <w:b/>
-          <w:bCs/>
-          <w:color w:val="000000" w:themeColor="text1"/>
-          <w:sz w:val="36"/>
-          <w:szCs w:val="36"/>
-        </w:rPr>
-      </w:pPr>
-      <w:r>
-        <w:rPr>
-          <w:rFonts w:ascii="Times New Roman" w:eastAsia="Times New Roman" w:hAnsi="Times New Roman" w:cs="Times New Roman"/>
-          <w:b/>
-          <w:bCs/>
-          <w:color w:val="000000" w:themeColor="text1"/>
-          <w:sz w:val="36"/>
-          <w:szCs w:val="36"/>
-        </w:rPr>
-        <w:t>Helpful Message</w:t>
+          <w:color w:val="595959" w:themeColor="text1" w:themeTint="A6"/>
+          <w:sz w:val="32"/>
+          <w:szCs w:val="32"/>
+        </w:rPr>
+      </w:pPr>
+      <w:r>
+        <w:rPr>
+          <w:rFonts w:ascii="Times New Roman" w:eastAsia="Times New Roman" w:hAnsi="Times New Roman" w:cs="Times New Roman"/>
+          <w:b/>
+          <w:bCs/>
+          <w:color w:val="595959" w:themeColor="text1" w:themeTint="A6"/>
+          <w:sz w:val="32"/>
+          <w:szCs w:val="32"/>
+        </w:rPr>
+        <w:t>Git</w:t>
+      </w:r>
+      <w:r>
+        <w:rPr>
+          <w:rFonts w:ascii="Times New Roman" w:eastAsia="Times New Roman" w:hAnsi="Times New Roman" w:cs="Times New Roman"/>
+          <w:color w:val="595959" w:themeColor="text1" w:themeTint="A6"/>
+          <w:sz w:val="32"/>
+          <w:szCs w:val="32"/>
+        </w:rPr>
+        <w:t> is the most commonly used version control system. </w:t>
       </w:r>
     </w:p>
     <w:p>
@@ -1299,101 +1094,22 @@
       <w:r>
         <w:rPr>
           <w:rFonts w:ascii="Times New Roman" w:eastAsia="Times New Roman" w:hAnsi="Times New Roman" w:cs="Times New Roman"/>
-          <w:color w:val="595959" w:themeColor="text1" w:themeTint="A6"/>
-          <w:sz w:val="32"/>
-          <w:szCs w:val="32"/>
-        </w:rPr>
-        <w:t>gi</w:t>
-      </w:r>
-      <w:r>
-        <w:rPr>
-          <w:rFonts w:ascii="Times New Roman" w:eastAsia="Times New Roman" w:hAnsi="Times New Roman" w:cs="Times New Roman"/>
-          <w:color w:val="595959" w:themeColor="text1" w:themeTint="A6"/>
-          <w:sz w:val="32"/>
-          <w:szCs w:val="32"/>
-        </w:rPr>
-        <w:t>t</w:t>
-      </w:r>
-      <w:r>
-        <w:rPr>
-          <w:rFonts w:ascii="Times New Roman" w:eastAsia="Times New Roman" w:hAnsi="Times New Roman" w:cs="Times New Roman"/>
-          <w:color w:val="595959" w:themeColor="text1" w:themeTint="A6"/>
-          <w:sz w:val="32"/>
-          <w:szCs w:val="32"/>
-        </w:rPr>
-        <w:t xml:space="preserve"> –help</w:t>
-      </w:r>
-      <w:r>
-        <w:rPr>
-          <w:rFonts w:ascii="Times New Roman" w:eastAsia="Times New Roman" w:hAnsi="Times New Roman" w:cs="Times New Roman"/>
-          <w:color w:val="595959" w:themeColor="text1" w:themeTint="A6"/>
-          <w:sz w:val="32"/>
-          <w:szCs w:val="32"/>
-        </w:rPr>
-        <w:tab/>
-      </w:r>
-      <w:r>
-        <w:rPr>
-          <w:rFonts w:ascii="Times New Roman" w:eastAsia="Times New Roman" w:hAnsi="Times New Roman" w:cs="Times New Roman"/>
-          <w:color w:val="595959" w:themeColor="text1" w:themeTint="A6"/>
-          <w:sz w:val="32"/>
-          <w:szCs w:val="32"/>
-        </w:rPr>
-        <w:tab/>
-      </w:r>
-      <w:r>
-        <w:rPr>
-          <w:rFonts w:ascii="Times New Roman" w:eastAsia="Times New Roman" w:hAnsi="Times New Roman" w:cs="Times New Roman"/>
-          <w:color w:val="595959" w:themeColor="text1" w:themeTint="A6"/>
-          <w:sz w:val="32"/>
-          <w:szCs w:val="32"/>
-        </w:rPr>
-        <w:tab/>
-      </w:r>
-      <w:r>
-        <w:rPr>
-          <w:rFonts w:ascii="Times New Roman" w:eastAsia="Times New Roman" w:hAnsi="Times New Roman" w:cs="Times New Roman"/>
-          <w:color w:val="595959" w:themeColor="text1" w:themeTint="A6"/>
-          <w:sz w:val="32"/>
-          <w:szCs w:val="32"/>
-        </w:rPr>
-        <w:tab/>
-      </w:r>
-      <w:r>
-        <w:rPr>
-          <w:rFonts w:ascii="Times New Roman" w:eastAsia="Times New Roman" w:hAnsi="Times New Roman" w:cs="Times New Roman"/>
-          <w:color w:val="595959" w:themeColor="text1" w:themeTint="A6"/>
-          <w:sz w:val="32"/>
-          <w:szCs w:val="32"/>
-        </w:rPr>
-        <w:tab/>
-      </w:r>
-      <w:r>
-        <w:rPr>
-          <w:rFonts w:ascii="Times New Roman" w:eastAsia="Times New Roman" w:hAnsi="Times New Roman" w:cs="Times New Roman"/>
-          <w:color w:val="595959" w:themeColor="text1" w:themeTint="A6"/>
-          <w:sz w:val="32"/>
-          <w:szCs w:val="32"/>
-        </w:rPr>
-        <w:tab/>
-      </w:r>
-      <w:r>
-        <w:rPr>
-          <w:rFonts w:ascii="Times New Roman" w:eastAsia="Times New Roman" w:hAnsi="Times New Roman" w:cs="Times New Roman"/>
-          <w:color w:val="595959" w:themeColor="text1" w:themeTint="A6"/>
-          <w:sz w:val="32"/>
-          <w:szCs w:val="32"/>
-        </w:rPr>
-        <w:t xml:space="preserve"># </w:t>
-      </w:r>
-      <w:r>
-        <w:rPr>
-          <w:rFonts w:ascii="Times New Roman" w:eastAsia="Times New Roman" w:hAnsi="Times New Roman" w:cs="Times New Roman"/>
-          <w:color w:val="595959" w:themeColor="text1" w:themeTint="A6"/>
-          <w:sz w:val="32"/>
-          <w:szCs w:val="32"/>
-        </w:rPr>
-        <w:t>Display help in full version</w:t>
+          <w:b/>
+          <w:bCs/>
+          <w:color w:val="595959" w:themeColor="text1" w:themeTint="A6"/>
+          <w:sz w:val="32"/>
+          <w:szCs w:val="32"/>
+        </w:rPr>
+        <w:t>Git</w:t>
+      </w:r>
+      <w:r>
+        <w:rPr>
+          <w:rFonts w:ascii="Times New Roman" w:eastAsia="Times New Roman" w:hAnsi="Times New Roman" w:cs="Times New Roman"/>
+          <w:color w:val="595959" w:themeColor="text1" w:themeTint="A6"/>
+          <w:sz w:val="32"/>
+          <w:szCs w:val="32"/>
+        </w:rPr>
+        <w:t> tracks the changes you make to files, so you have a record of what has been done, and you can revert to specific versions should you ever need to.</w:t>
       </w:r>
     </w:p>
     <w:p>
@@ -1401,94 +1117,42 @@
         <w:spacing w:line="360" w:lineRule="auto"/>
         <w:rPr>
           <w:rFonts w:ascii="Times New Roman" w:eastAsia="Times New Roman" w:hAnsi="Times New Roman" w:cs="Times New Roman"/>
-          <w:b/>
-          <w:bCs/>
-          <w:color w:val="000000" w:themeColor="text1"/>
-          <w:sz w:val="36"/>
-          <w:szCs w:val="36"/>
-        </w:rPr>
-      </w:pPr>
-      <w:r>
-        <w:rPr>
-          <w:rFonts w:ascii="Times New Roman" w:eastAsia="Times New Roman" w:hAnsi="Times New Roman" w:cs="Times New Roman"/>
-          <w:color w:val="595959" w:themeColor="text1" w:themeTint="A6"/>
-          <w:sz w:val="32"/>
-          <w:szCs w:val="32"/>
-        </w:rPr>
-        <w:t>git -h</w:t>
-      </w:r>
-      <w:r>
-        <w:rPr>
-          <w:rFonts w:ascii="Times New Roman" w:eastAsia="Times New Roman" w:hAnsi="Times New Roman" w:cs="Times New Roman"/>
-          <w:color w:val="595959" w:themeColor="text1" w:themeTint="A6"/>
-          <w:sz w:val="32"/>
-          <w:szCs w:val="32"/>
-        </w:rPr>
-        <w:tab/>
-      </w:r>
-      <w:r>
-        <w:rPr>
-          <w:rFonts w:ascii="Times New Roman" w:eastAsia="Times New Roman" w:hAnsi="Times New Roman" w:cs="Times New Roman"/>
-          <w:color w:val="595959" w:themeColor="text1" w:themeTint="A6"/>
-          <w:sz w:val="32"/>
-          <w:szCs w:val="32"/>
-        </w:rPr>
-        <w:tab/>
-      </w:r>
-      <w:r>
-        <w:rPr>
-          <w:rFonts w:ascii="Times New Roman" w:eastAsia="Times New Roman" w:hAnsi="Times New Roman" w:cs="Times New Roman"/>
-          <w:color w:val="595959" w:themeColor="text1" w:themeTint="A6"/>
-          <w:sz w:val="32"/>
-          <w:szCs w:val="32"/>
-        </w:rPr>
-        <w:tab/>
-      </w:r>
-      <w:r>
-        <w:rPr>
-          <w:rFonts w:ascii="Times New Roman" w:eastAsia="Times New Roman" w:hAnsi="Times New Roman" w:cs="Times New Roman"/>
-          <w:color w:val="595959" w:themeColor="text1" w:themeTint="A6"/>
-          <w:sz w:val="32"/>
-          <w:szCs w:val="32"/>
-        </w:rPr>
-        <w:tab/>
-      </w:r>
-      <w:r>
-        <w:rPr>
-          <w:rFonts w:ascii="Times New Roman" w:eastAsia="Times New Roman" w:hAnsi="Times New Roman" w:cs="Times New Roman"/>
-          <w:color w:val="595959" w:themeColor="text1" w:themeTint="A6"/>
-          <w:sz w:val="32"/>
-          <w:szCs w:val="32"/>
-        </w:rPr>
-        <w:tab/>
-      </w:r>
-      <w:r>
-        <w:rPr>
-          <w:rFonts w:ascii="Times New Roman" w:eastAsia="Times New Roman" w:hAnsi="Times New Roman" w:cs="Times New Roman"/>
-          <w:color w:val="595959" w:themeColor="text1" w:themeTint="A6"/>
-          <w:sz w:val="32"/>
-          <w:szCs w:val="32"/>
-        </w:rPr>
-        <w:tab/>
-      </w:r>
-      <w:r>
-        <w:rPr>
-          <w:rFonts w:ascii="Times New Roman" w:eastAsia="Times New Roman" w:hAnsi="Times New Roman" w:cs="Times New Roman"/>
-          <w:color w:val="595959" w:themeColor="text1" w:themeTint="A6"/>
-          <w:sz w:val="32"/>
-          <w:szCs w:val="32"/>
-        </w:rPr>
-        <w:tab/>
-      </w:r>
-      <w:r>
-        <w:rPr>
-          <w:rFonts w:ascii="Times New Roman" w:eastAsia="Times New Roman" w:hAnsi="Times New Roman" w:cs="Times New Roman"/>
-          <w:color w:val="595959" w:themeColor="text1" w:themeTint="A6"/>
-          <w:sz w:val="32"/>
-          <w:szCs w:val="32"/>
-        </w:rPr>
-        <w:t># Display help in shorter version</w:t>
-      </w:r>
+          <w:color w:val="595959" w:themeColor="text1" w:themeTint="A6"/>
+          <w:sz w:val="32"/>
+          <w:szCs w:val="32"/>
+        </w:rPr>
+      </w:pPr>
+      <w:r>
+        <w:rPr>
+          <w:rFonts w:ascii="Times New Roman" w:eastAsia="Times New Roman" w:hAnsi="Times New Roman" w:cs="Times New Roman"/>
+          <w:b/>
+          <w:bCs/>
+          <w:color w:val="595959" w:themeColor="text1" w:themeTint="A6"/>
+          <w:sz w:val="32"/>
+          <w:szCs w:val="32"/>
+        </w:rPr>
+        <w:t>Git</w:t>
+      </w:r>
+      <w:r>
+        <w:rPr>
+          <w:rFonts w:ascii="Times New Roman" w:eastAsia="Times New Roman" w:hAnsi="Times New Roman" w:cs="Times New Roman"/>
+          <w:color w:val="595959" w:themeColor="text1" w:themeTint="A6"/>
+          <w:sz w:val="32"/>
+          <w:szCs w:val="32"/>
+        </w:rPr>
+        <w:t> also makes collaboration easier, allowing changes by multiple people to all be merged into one source.</w:t>
+      </w:r>
+    </w:p>
+    <w:p>
+      <w:pPr>
+        <w:rPr>
+          <w:rFonts w:ascii="Times New Roman" w:eastAsia="Times New Roman" w:hAnsi="Times New Roman" w:cs="Times New Roman"/>
+          <w:b/>
+          <w:bCs/>
+          <w:sz w:val="32"/>
+          <w:szCs w:val="32"/>
+        </w:rPr>
+      </w:pPr>
     </w:p>
     <w:p>
       <w:pPr>
@@ -1502,9 +1166,7 @@
           <w:u w:val="single"/>
         </w:rPr>
       </w:pPr>
-    </w:p>
-    <w:p>
-      <w:pPr>
+      <w:r>
         <w:rPr>
           <w:rFonts w:ascii="Times New Roman" w:eastAsia="Times New Roman" w:hAnsi="Times New Roman" w:cs="Times New Roman"/>
           <w:b/>
@@ -1512,6 +1174,1050 @@
           <w:color w:val="FF0000"/>
           <w:sz w:val="44"/>
           <w:szCs w:val="44"/>
+          <w:u w:val="single"/>
+        </w:rPr>
+        <w:t>Wh</w:t>
+      </w:r>
+      <w:r>
+        <w:rPr>
+          <w:rFonts w:ascii="Times New Roman" w:eastAsia="Times New Roman" w:hAnsi="Times New Roman" w:cs="Times New Roman"/>
+          <w:b/>
+          <w:bCs/>
+          <w:color w:val="FF0000"/>
+          <w:sz w:val="44"/>
+          <w:szCs w:val="44"/>
+          <w:u w:val="single"/>
+        </w:rPr>
+        <w:t>y</w:t>
+      </w:r>
+      <w:r>
+        <w:rPr>
+          <w:rFonts w:ascii="Times New Roman" w:eastAsia="Times New Roman" w:hAnsi="Times New Roman" w:cs="Times New Roman"/>
+          <w:b/>
+          <w:bCs/>
+          <w:color w:val="FF0000"/>
+          <w:sz w:val="44"/>
+          <w:szCs w:val="44"/>
+          <w:u w:val="single"/>
+        </w:rPr>
+        <w:t xml:space="preserve"> Git?</w:t>
+      </w:r>
+    </w:p>
+    <w:p>
+      <w:pPr>
+        <w:rPr>
+          <w:rFonts w:ascii="Times New Roman" w:eastAsia="Times New Roman" w:hAnsi="Times New Roman" w:cs="Times New Roman"/>
+          <w:b/>
+          <w:bCs/>
+          <w:sz w:val="32"/>
+          <w:szCs w:val="32"/>
+        </w:rPr>
+      </w:pPr>
+    </w:p>
+    <w:p>
+      <w:pPr>
+        <w:numPr>
+          <w:ilvl w:val="0"/>
+          <w:numId w:val="4"/>
+        </w:numPr>
+        <w:spacing w:line="360" w:lineRule="auto"/>
+        <w:rPr>
+          <w:rFonts w:ascii="Times New Roman" w:eastAsia="Times New Roman" w:hAnsi="Times New Roman" w:cs="Times New Roman"/>
+          <w:b/>
+          <w:bCs/>
+          <w:color w:val="595959" w:themeColor="text1" w:themeTint="A6"/>
+          <w:sz w:val="32"/>
+          <w:szCs w:val="32"/>
+        </w:rPr>
+      </w:pPr>
+      <w:r>
+        <w:rPr>
+          <w:rFonts w:ascii="Times New Roman" w:eastAsia="Times New Roman" w:hAnsi="Times New Roman" w:cs="Times New Roman"/>
+          <w:b/>
+          <w:bCs/>
+          <w:color w:val="595959" w:themeColor="text1" w:themeTint="A6"/>
+          <w:sz w:val="32"/>
+          <w:szCs w:val="32"/>
+          <w:lang w:val="en-US"/>
+        </w:rPr>
+        <w:t>F</w:t>
+      </w:r>
+      <w:r>
+        <w:rPr>
+          <w:rFonts w:ascii="Times New Roman" w:eastAsia="Times New Roman" w:hAnsi="Times New Roman" w:cs="Times New Roman"/>
+          <w:b/>
+          <w:bCs/>
+          <w:color w:val="595959" w:themeColor="text1" w:themeTint="A6"/>
+          <w:sz w:val="32"/>
+          <w:szCs w:val="32"/>
+          <w:lang w:val="en-US"/>
+        </w:rPr>
+        <w:t>ree</w:t>
+      </w:r>
+    </w:p>
+    <w:p>
+      <w:pPr>
+        <w:numPr>
+          <w:ilvl w:val="0"/>
+          <w:numId w:val="4"/>
+        </w:numPr>
+        <w:spacing w:line="360" w:lineRule="auto"/>
+        <w:rPr>
+          <w:rFonts w:ascii="Times New Roman" w:eastAsia="Times New Roman" w:hAnsi="Times New Roman" w:cs="Times New Roman"/>
+          <w:b/>
+          <w:bCs/>
+          <w:color w:val="595959" w:themeColor="text1" w:themeTint="A6"/>
+          <w:sz w:val="32"/>
+          <w:szCs w:val="32"/>
+        </w:rPr>
+      </w:pPr>
+      <w:r>
+        <w:rPr>
+          <w:rFonts w:ascii="Times New Roman" w:eastAsia="Times New Roman" w:hAnsi="Times New Roman" w:cs="Times New Roman"/>
+          <w:b/>
+          <w:bCs/>
+          <w:color w:val="595959" w:themeColor="text1" w:themeTint="A6"/>
+          <w:sz w:val="32"/>
+          <w:szCs w:val="32"/>
+          <w:lang w:val="en-US"/>
+        </w:rPr>
+        <w:t>O</w:t>
+      </w:r>
+      <w:r>
+        <w:rPr>
+          <w:rFonts w:ascii="Times New Roman" w:eastAsia="Times New Roman" w:hAnsi="Times New Roman" w:cs="Times New Roman"/>
+          <w:b/>
+          <w:bCs/>
+          <w:color w:val="595959" w:themeColor="text1" w:themeTint="A6"/>
+          <w:sz w:val="32"/>
+          <w:szCs w:val="32"/>
+          <w:lang w:val="en-US"/>
+        </w:rPr>
+        <w:t>pen source</w:t>
+      </w:r>
+    </w:p>
+    <w:p>
+      <w:pPr>
+        <w:numPr>
+          <w:ilvl w:val="0"/>
+          <w:numId w:val="4"/>
+        </w:numPr>
+        <w:spacing w:line="360" w:lineRule="auto"/>
+        <w:rPr>
+          <w:rFonts w:ascii="Times New Roman" w:eastAsia="Times New Roman" w:hAnsi="Times New Roman" w:cs="Times New Roman"/>
+          <w:b/>
+          <w:bCs/>
+          <w:color w:val="595959" w:themeColor="text1" w:themeTint="A6"/>
+          <w:sz w:val="32"/>
+          <w:szCs w:val="32"/>
+        </w:rPr>
+      </w:pPr>
+      <w:r>
+        <w:rPr>
+          <w:rFonts w:ascii="Times New Roman" w:eastAsia="Times New Roman" w:hAnsi="Times New Roman" w:cs="Times New Roman"/>
+          <w:b/>
+          <w:bCs/>
+          <w:color w:val="595959" w:themeColor="text1" w:themeTint="A6"/>
+          <w:sz w:val="32"/>
+          <w:szCs w:val="32"/>
+          <w:lang w:val="en-US"/>
+        </w:rPr>
+        <w:t>S</w:t>
+      </w:r>
+      <w:r>
+        <w:rPr>
+          <w:rFonts w:ascii="Times New Roman" w:eastAsia="Times New Roman" w:hAnsi="Times New Roman" w:cs="Times New Roman"/>
+          <w:b/>
+          <w:bCs/>
+          <w:color w:val="595959" w:themeColor="text1" w:themeTint="A6"/>
+          <w:sz w:val="32"/>
+          <w:szCs w:val="32"/>
+          <w:lang w:val="en-US"/>
+        </w:rPr>
+        <w:t>uper-fast</w:t>
+      </w:r>
+    </w:p>
+    <w:p>
+      <w:pPr>
+        <w:numPr>
+          <w:ilvl w:val="0"/>
+          <w:numId w:val="4"/>
+        </w:numPr>
+        <w:spacing w:line="360" w:lineRule="auto"/>
+        <w:rPr>
+          <w:rFonts w:ascii="Times New Roman" w:eastAsia="Times New Roman" w:hAnsi="Times New Roman" w:cs="Times New Roman"/>
+          <w:b/>
+          <w:bCs/>
+          <w:color w:val="595959" w:themeColor="text1" w:themeTint="A6"/>
+          <w:sz w:val="32"/>
+          <w:szCs w:val="32"/>
+        </w:rPr>
+      </w:pPr>
+      <w:r>
+        <w:rPr>
+          <w:rFonts w:ascii="Times New Roman" w:eastAsia="Times New Roman" w:hAnsi="Times New Roman" w:cs="Times New Roman"/>
+          <w:b/>
+          <w:bCs/>
+          <w:color w:val="595959" w:themeColor="text1" w:themeTint="A6"/>
+          <w:sz w:val="32"/>
+          <w:szCs w:val="32"/>
+          <w:lang w:val="en-US"/>
+        </w:rPr>
+        <w:t>Scalable</w:t>
+      </w:r>
+    </w:p>
+    <w:p>
+      <w:pPr>
+        <w:numPr>
+          <w:ilvl w:val="0"/>
+          <w:numId w:val="4"/>
+        </w:numPr>
+        <w:spacing w:line="360" w:lineRule="auto"/>
+        <w:rPr>
+          <w:rFonts w:ascii="Times New Roman" w:eastAsia="Times New Roman" w:hAnsi="Times New Roman" w:cs="Times New Roman"/>
+          <w:b/>
+          <w:bCs/>
+          <w:color w:val="595959" w:themeColor="text1" w:themeTint="A6"/>
+          <w:sz w:val="32"/>
+          <w:szCs w:val="32"/>
+        </w:rPr>
+      </w:pPr>
+      <w:r>
+        <w:rPr>
+          <w:rFonts w:ascii="Times New Roman" w:eastAsia="Times New Roman" w:hAnsi="Times New Roman" w:cs="Times New Roman"/>
+          <w:b/>
+          <w:bCs/>
+          <w:color w:val="595959" w:themeColor="text1" w:themeTint="A6"/>
+          <w:sz w:val="32"/>
+          <w:szCs w:val="32"/>
+          <w:lang w:val="en-US"/>
+        </w:rPr>
+        <w:t>C</w:t>
+      </w:r>
+      <w:r>
+        <w:rPr>
+          <w:rFonts w:ascii="Times New Roman" w:eastAsia="Times New Roman" w:hAnsi="Times New Roman" w:cs="Times New Roman"/>
+          <w:b/>
+          <w:bCs/>
+          <w:color w:val="595959" w:themeColor="text1" w:themeTint="A6"/>
+          <w:sz w:val="32"/>
+          <w:szCs w:val="32"/>
+          <w:lang w:val="en-US"/>
+        </w:rPr>
+        <w:t>heap branching/ Merging</w:t>
+      </w:r>
+    </w:p>
+    <w:p>
+      <w:pPr>
+        <w:spacing w:line="360" w:lineRule="auto"/>
+        <w:rPr>
+          <w:rFonts w:ascii="Times New Roman" w:eastAsia="Times New Roman" w:hAnsi="Times New Roman" w:cs="Times New Roman"/>
+          <w:b/>
+          <w:bCs/>
+          <w:color w:val="595959" w:themeColor="text1" w:themeTint="A6"/>
+          <w:sz w:val="32"/>
+          <w:szCs w:val="32"/>
+          <w:lang w:val="en-US"/>
+        </w:rPr>
+      </w:pPr>
+    </w:p>
+    <w:p>
+      <w:pPr>
+        <w:spacing w:line="360" w:lineRule="auto"/>
+        <w:rPr>
+          <w:rFonts w:ascii="Times New Roman" w:eastAsia="Times New Roman" w:hAnsi="Times New Roman" w:cs="Times New Roman"/>
+          <w:b/>
+          <w:bCs/>
+          <w:color w:val="595959" w:themeColor="text1" w:themeTint="A6"/>
+          <w:sz w:val="32"/>
+          <w:szCs w:val="32"/>
+          <w:lang w:val="en-US"/>
+        </w:rPr>
+      </w:pPr>
+    </w:p>
+    <w:p>
+      <w:pPr>
+        <w:spacing w:line="360" w:lineRule="auto"/>
+        <w:rPr>
+          <w:rFonts w:ascii="Times New Roman" w:eastAsia="Times New Roman" w:hAnsi="Times New Roman" w:cs="Times New Roman"/>
+          <w:b/>
+          <w:bCs/>
+          <w:color w:val="595959" w:themeColor="text1" w:themeTint="A6"/>
+          <w:sz w:val="32"/>
+          <w:szCs w:val="32"/>
+          <w:lang w:val="en-US"/>
+        </w:rPr>
+      </w:pPr>
+    </w:p>
+    <w:p>
+      <w:pPr>
+        <w:spacing w:line="360" w:lineRule="auto"/>
+        <w:rPr>
+          <w:rFonts w:ascii="Times New Roman" w:eastAsia="Times New Roman" w:hAnsi="Times New Roman" w:cs="Times New Roman"/>
+          <w:b/>
+          <w:bCs/>
+          <w:color w:val="595959" w:themeColor="text1" w:themeTint="A6"/>
+          <w:sz w:val="32"/>
+          <w:szCs w:val="32"/>
+          <w:lang w:val="en-US"/>
+        </w:rPr>
+      </w:pPr>
+    </w:p>
+    <w:p>
+      <w:pPr>
+        <w:spacing w:line="360" w:lineRule="auto"/>
+        <w:rPr>
+          <w:rFonts w:ascii="Times New Roman" w:eastAsia="Times New Roman" w:hAnsi="Times New Roman" w:cs="Times New Roman"/>
+          <w:b/>
+          <w:bCs/>
+          <w:color w:val="595959" w:themeColor="text1" w:themeTint="A6"/>
+          <w:sz w:val="32"/>
+          <w:szCs w:val="32"/>
+          <w:lang w:val="en-US"/>
+        </w:rPr>
+      </w:pPr>
+    </w:p>
+    <w:p>
+      <w:pPr>
+        <w:spacing w:line="360" w:lineRule="auto"/>
+        <w:rPr>
+          <w:rFonts w:ascii="Times New Roman" w:eastAsia="Times New Roman" w:hAnsi="Times New Roman" w:cs="Times New Roman"/>
+          <w:b/>
+          <w:bCs/>
+          <w:color w:val="595959" w:themeColor="text1" w:themeTint="A6"/>
+          <w:sz w:val="32"/>
+          <w:szCs w:val="32"/>
+          <w:lang w:val="en-US"/>
+        </w:rPr>
+      </w:pPr>
+    </w:p>
+    <w:p>
+      <w:pPr>
+        <w:spacing w:line="360" w:lineRule="auto"/>
+        <w:rPr>
+          <w:rFonts w:ascii="Times New Roman" w:eastAsia="Times New Roman" w:hAnsi="Times New Roman" w:cs="Times New Roman"/>
+          <w:b/>
+          <w:bCs/>
+          <w:color w:val="595959" w:themeColor="text1" w:themeTint="A6"/>
+          <w:sz w:val="32"/>
+          <w:szCs w:val="32"/>
+          <w:lang w:val="en-US"/>
+        </w:rPr>
+      </w:pPr>
+    </w:p>
+    <w:p>
+      <w:pPr>
+        <w:spacing w:line="360" w:lineRule="auto"/>
+        <w:rPr>
+          <w:rFonts w:ascii="Times New Roman" w:eastAsia="Times New Roman" w:hAnsi="Times New Roman" w:cs="Times New Roman"/>
+          <w:b/>
+          <w:bCs/>
+          <w:color w:val="595959" w:themeColor="text1" w:themeTint="A6"/>
+          <w:sz w:val="32"/>
+          <w:szCs w:val="32"/>
+          <w:lang w:val="en-US"/>
+        </w:rPr>
+      </w:pPr>
+    </w:p>
+    <w:p>
+      <w:pPr>
+        <w:rPr>
+          <w:rFonts w:ascii="Times New Roman" w:eastAsia="Times New Roman" w:hAnsi="Times New Roman" w:cs="Times New Roman"/>
+          <w:b/>
+          <w:bCs/>
+          <w:color w:val="FF0000"/>
+          <w:sz w:val="44"/>
+          <w:szCs w:val="44"/>
+          <w:u w:val="single"/>
+        </w:rPr>
+      </w:pPr>
+      <w:r>
+        <w:rPr>
+          <w:rFonts w:ascii="Times New Roman" w:eastAsia="Times New Roman" w:hAnsi="Times New Roman" w:cs="Times New Roman"/>
+          <w:b/>
+          <w:bCs/>
+          <w:color w:val="FF0000"/>
+          <w:sz w:val="44"/>
+          <w:szCs w:val="44"/>
+          <w:u w:val="single"/>
+        </w:rPr>
+        <w:t>Git</w:t>
+      </w:r>
+      <w:r>
+        <w:rPr>
+          <w:rFonts w:ascii="Times New Roman" w:eastAsia="Times New Roman" w:hAnsi="Times New Roman" w:cs="Times New Roman"/>
+          <w:b/>
+          <w:bCs/>
+          <w:color w:val="FF0000"/>
+          <w:sz w:val="44"/>
+          <w:szCs w:val="44"/>
+          <w:u w:val="single"/>
+        </w:rPr>
+        <w:t xml:space="preserve"> workflow</w:t>
+      </w:r>
+    </w:p>
+    <w:p>
+      <w:pPr>
+        <w:rPr>
+          <w:rFonts w:ascii="Times New Roman" w:eastAsia="Times New Roman" w:hAnsi="Times New Roman" w:cs="Times New Roman"/>
+          <w:b/>
+          <w:bCs/>
+          <w:color w:val="FF0000"/>
+          <w:sz w:val="44"/>
+          <w:szCs w:val="44"/>
+          <w:u w:val="single"/>
+        </w:rPr>
+      </w:pPr>
+    </w:p>
+    <w:p>
+      <w:pPr>
+        <w:rPr>
+          <w:rFonts w:ascii="Times New Roman" w:eastAsia="Times New Roman" w:hAnsi="Times New Roman" w:cs="Times New Roman"/>
+          <w:b/>
+          <w:bCs/>
+          <w:color w:val="FF0000"/>
+          <w:sz w:val="44"/>
+          <w:szCs w:val="44"/>
+          <w:u w:val="single"/>
+        </w:rPr>
+      </w:pPr>
+    </w:p>
+    <w:p>
+      <w:pPr>
+        <w:rPr>
+          <w:rFonts w:ascii="Times New Roman" w:eastAsia="Times New Roman" w:hAnsi="Times New Roman" w:cs="Times New Roman"/>
+          <w:b/>
+          <w:bCs/>
+          <w:color w:val="FF0000"/>
+          <w:sz w:val="44"/>
+          <w:szCs w:val="44"/>
+          <w:u w:val="single"/>
+        </w:rPr>
+      </w:pPr>
+      <w:r>
+        <w:rPr>
+          <w:rFonts w:ascii="Times New Roman" w:eastAsia="Times New Roman" w:hAnsi="Times New Roman" w:cs="Times New Roman"/>
+          <w:b/>
+          <w:bCs/>
+          <w:sz w:val="32"/>
+          <w:szCs w:val="32"/>
+        </w:rPr>
+        <w:drawing>
+          <wp:anchor distT="0" distB="0" distL="114300" distR="114300" simplePos="0" relativeHeight="251661312" behindDoc="0" locked="0" layoutInCell="1" allowOverlap="1" wp14:anchorId="73FBBCFA" wp14:editId="4832F351">
+            <wp:simplePos x="0" y="0"/>
+            <wp:positionH relativeFrom="column">
+              <wp:posOffset>2178423</wp:posOffset>
+            </wp:positionH>
+            <wp:positionV relativeFrom="paragraph">
+              <wp:posOffset>262890</wp:posOffset>
+            </wp:positionV>
+            <wp:extent cx="1120775" cy="1122680"/>
+            <wp:effectExtent l="0" t="0" r="0" b="0"/>
+            <wp:wrapThrough wrapText="bothSides">
+              <wp:wrapPolygon edited="0">
+                <wp:start x="7832" y="0"/>
+                <wp:lineTo x="5385" y="977"/>
+                <wp:lineTo x="1713" y="3421"/>
+                <wp:lineTo x="0" y="7575"/>
+                <wp:lineTo x="0" y="13439"/>
+                <wp:lineTo x="734" y="15882"/>
+                <wp:lineTo x="3916" y="19548"/>
+                <wp:lineTo x="7343" y="21258"/>
+                <wp:lineTo x="7832" y="21258"/>
+                <wp:lineTo x="13462" y="21258"/>
+                <wp:lineTo x="13951" y="21258"/>
+                <wp:lineTo x="17133" y="19792"/>
+                <wp:lineTo x="20560" y="15882"/>
+                <wp:lineTo x="21294" y="13439"/>
+                <wp:lineTo x="21294" y="7575"/>
+                <wp:lineTo x="19825" y="3421"/>
+                <wp:lineTo x="15909" y="977"/>
+                <wp:lineTo x="13462" y="0"/>
+                <wp:lineTo x="7832" y="0"/>
+              </wp:wrapPolygon>
+            </wp:wrapThrough>
+            <wp:docPr id="3086" name="Picture 14">
+              <a:extLst xmlns:a="http://schemas.openxmlformats.org/drawingml/2006/main">
+                <a:ext uri="{FF2B5EF4-FFF2-40B4-BE49-F238E27FC236}">
+                  <a16:creationId xmlns:a16="http://schemas.microsoft.com/office/drawing/2014/main" id="{D50510A5-FB21-AD46-AED4-4E797818F989}"/>
+                </a:ext>
+              </a:extLst>
+            </wp:docPr>
+            <wp:cNvGraphicFramePr>
+              <a:graphicFrameLocks xmlns:a="http://schemas.openxmlformats.org/drawingml/2006/main" noChangeAspect="1"/>
+            </wp:cNvGraphicFramePr>
+            <a:graphic xmlns:a="http://schemas.openxmlformats.org/drawingml/2006/main">
+              <a:graphicData uri="http://schemas.openxmlformats.org/drawingml/2006/picture">
+                <pic:pic xmlns:pic="http://schemas.openxmlformats.org/drawingml/2006/picture">
+                  <pic:nvPicPr>
+                    <pic:cNvPr id="3086" name="Picture 14">
+                      <a:extLst>
+                        <a:ext uri="{FF2B5EF4-FFF2-40B4-BE49-F238E27FC236}">
+                          <a16:creationId xmlns:a16="http://schemas.microsoft.com/office/drawing/2014/main" id="{D50510A5-FB21-AD46-AED4-4E797818F989}"/>
+                        </a:ext>
+                      </a:extLst>
+                    </pic:cNvPr>
+                    <pic:cNvPicPr>
+                      <a:picLocks noChangeAspect="1" noChangeArrowheads="1"/>
+                    </pic:cNvPicPr>
+                  </pic:nvPicPr>
+                  <pic:blipFill>
+                    <a:blip r:embed="rId8" cstate="print">
+                      <a:extLst>
+                        <a:ext uri="{28A0092B-C50C-407E-A947-70E740481C1C}">
+                          <a14:useLocalDpi xmlns:a14="http://schemas.microsoft.com/office/drawing/2010/main" val="0"/>
+                        </a:ext>
+                      </a:extLst>
+                    </a:blip>
+                    <a:srcRect/>
+                    <a:stretch>
+                      <a:fillRect/>
+                    </a:stretch>
+                  </pic:blipFill>
+                  <pic:spPr bwMode="auto">
+                    <a:xfrm>
+                      <a:off x="0" y="0"/>
+                      <a:ext cx="1120775" cy="1122680"/>
+                    </a:xfrm>
+                    <a:prstGeom prst="rect">
+                      <a:avLst/>
+                    </a:prstGeom>
+                    <a:noFill/>
+                  </pic:spPr>
+                </pic:pic>
+              </a:graphicData>
+            </a:graphic>
+            <wp14:sizeRelH relativeFrom="margin">
+              <wp14:pctWidth>0</wp14:pctWidth>
+            </wp14:sizeRelH>
+            <wp14:sizeRelV relativeFrom="margin">
+              <wp14:pctHeight>0</wp14:pctHeight>
+            </wp14:sizeRelV>
+          </wp:anchor>
+        </w:drawing>
+      </w:r>
+      <w:r>
+        <w:rPr>
+          <w:rFonts w:ascii="Times New Roman" w:eastAsia="Times New Roman" w:hAnsi="Times New Roman" w:cs="Times New Roman"/>
+          <w:b/>
+          <w:bCs/>
+          <w:sz w:val="32"/>
+          <w:szCs w:val="32"/>
+        </w:rPr>
+        <w:drawing>
+          <wp:anchor distT="0" distB="0" distL="114300" distR="114300" simplePos="0" relativeHeight="251660288" behindDoc="0" locked="0" layoutInCell="1" allowOverlap="1" wp14:anchorId="57D5F354" wp14:editId="64A775C9">
+            <wp:simplePos x="0" y="0"/>
+            <wp:positionH relativeFrom="column">
+              <wp:posOffset>4508687</wp:posOffset>
+            </wp:positionH>
+            <wp:positionV relativeFrom="paragraph">
+              <wp:posOffset>224133</wp:posOffset>
+            </wp:positionV>
+            <wp:extent cx="1039294" cy="1254821"/>
+            <wp:effectExtent l="0" t="0" r="2540" b="2540"/>
+            <wp:wrapNone/>
+            <wp:docPr id="3084" name="Picture 12" descr="Download Database Png HQ PNG Image | FreePNGImg">
+              <a:extLst xmlns:a="http://schemas.openxmlformats.org/drawingml/2006/main">
+                <a:ext uri="{FF2B5EF4-FFF2-40B4-BE49-F238E27FC236}">
+                  <a16:creationId xmlns:a16="http://schemas.microsoft.com/office/drawing/2014/main" id="{50D362D1-FAED-0842-A78B-D11F04E72F17}"/>
+                </a:ext>
+              </a:extLst>
+            </wp:docPr>
+            <wp:cNvGraphicFramePr>
+              <a:graphicFrameLocks xmlns:a="http://schemas.openxmlformats.org/drawingml/2006/main" noChangeAspect="1"/>
+            </wp:cNvGraphicFramePr>
+            <a:graphic xmlns:a="http://schemas.openxmlformats.org/drawingml/2006/main">
+              <a:graphicData uri="http://schemas.openxmlformats.org/drawingml/2006/picture">
+                <pic:pic xmlns:pic="http://schemas.openxmlformats.org/drawingml/2006/picture">
+                  <pic:nvPicPr>
+                    <pic:cNvPr id="3084" name="Picture 12" descr="Download Database Png HQ PNG Image | FreePNGImg">
+                      <a:extLst>
+                        <a:ext uri="{FF2B5EF4-FFF2-40B4-BE49-F238E27FC236}">
+                          <a16:creationId xmlns:a16="http://schemas.microsoft.com/office/drawing/2014/main" id="{50D362D1-FAED-0842-A78B-D11F04E72F17}"/>
+                        </a:ext>
+                      </a:extLst>
+                    </pic:cNvPr>
+                    <pic:cNvPicPr>
+                      <a:picLocks noChangeAspect="1" noChangeArrowheads="1"/>
+                    </pic:cNvPicPr>
+                  </pic:nvPicPr>
+                  <pic:blipFill>
+                    <a:blip r:embed="rId9" cstate="print">
+                      <a:extLst>
+                        <a:ext uri="{28A0092B-C50C-407E-A947-70E740481C1C}">
+                          <a14:useLocalDpi xmlns:a14="http://schemas.microsoft.com/office/drawing/2010/main" val="0"/>
+                        </a:ext>
+                      </a:extLst>
+                    </a:blip>
+                    <a:srcRect/>
+                    <a:stretch>
+                      <a:fillRect/>
+                    </a:stretch>
+                  </pic:blipFill>
+                  <pic:spPr bwMode="auto">
+                    <a:xfrm>
+                      <a:off x="0" y="0"/>
+                      <a:ext cx="1039294" cy="1254821"/>
+                    </a:xfrm>
+                    <a:prstGeom prst="rect">
+                      <a:avLst/>
+                    </a:prstGeom>
+                    <a:noFill/>
+                  </pic:spPr>
+                </pic:pic>
+              </a:graphicData>
+            </a:graphic>
+            <wp14:sizeRelH relativeFrom="margin">
+              <wp14:pctWidth>0</wp14:pctWidth>
+            </wp14:sizeRelH>
+            <wp14:sizeRelV relativeFrom="margin">
+              <wp14:pctHeight>0</wp14:pctHeight>
+            </wp14:sizeRelV>
+          </wp:anchor>
+        </w:drawing>
+      </w:r>
+    </w:p>
+    <w:p>
+      <w:pPr>
+        <w:rPr>
+          <w:rFonts w:ascii="Times New Roman" w:eastAsia="Times New Roman" w:hAnsi="Times New Roman" w:cs="Times New Roman"/>
+          <w:b/>
+          <w:bCs/>
+          <w:color w:val="FF0000"/>
+          <w:sz w:val="44"/>
+          <w:szCs w:val="44"/>
+          <w:u w:val="single"/>
+        </w:rPr>
+      </w:pPr>
+      <w:r>
+        <w:rPr>
+          <w:rFonts w:ascii="Times New Roman" w:eastAsia="Times New Roman" w:hAnsi="Times New Roman" w:cs="Times New Roman"/>
+          <w:b/>
+          <w:bCs/>
+          <w:color w:val="FF0000"/>
+          <w:sz w:val="44"/>
+          <w:szCs w:val="44"/>
+        </w:rPr>
+        <w:drawing>
+          <wp:inline distT="0" distB="0" distL="0" distR="0" wp14:anchorId="0345C9FD" wp14:editId="2762A130">
+            <wp:extent cx="1156447" cy="1156447"/>
+            <wp:effectExtent l="0" t="0" r="0" b="0"/>
+            <wp:docPr id="3078" name="Picture 6" descr="Folder Icon | Flatastic 1 Iconset | Custom Icon Design">
+              <a:extLst xmlns:a="http://schemas.openxmlformats.org/drawingml/2006/main">
+                <a:ext uri="{FF2B5EF4-FFF2-40B4-BE49-F238E27FC236}">
+                  <a16:creationId xmlns:a16="http://schemas.microsoft.com/office/drawing/2014/main" id="{CB79B431-7D64-1847-AA51-3DDB71F33FAD}"/>
+                </a:ext>
+              </a:extLst>
+            </wp:docPr>
+            <wp:cNvGraphicFramePr>
+              <a:graphicFrameLocks xmlns:a="http://schemas.openxmlformats.org/drawingml/2006/main" noChangeAspect="1"/>
+            </wp:cNvGraphicFramePr>
+            <a:graphic xmlns:a="http://schemas.openxmlformats.org/drawingml/2006/main">
+              <a:graphicData uri="http://schemas.openxmlformats.org/drawingml/2006/picture">
+                <pic:pic xmlns:pic="http://schemas.openxmlformats.org/drawingml/2006/picture">
+                  <pic:nvPicPr>
+                    <pic:cNvPr id="3078" name="Picture 6" descr="Folder Icon | Flatastic 1 Iconset | Custom Icon Design">
+                      <a:extLst>
+                        <a:ext uri="{FF2B5EF4-FFF2-40B4-BE49-F238E27FC236}">
+                          <a16:creationId xmlns:a16="http://schemas.microsoft.com/office/drawing/2014/main" id="{CB79B431-7D64-1847-AA51-3DDB71F33FAD}"/>
+                        </a:ext>
+                      </a:extLst>
+                    </pic:cNvPr>
+                    <pic:cNvPicPr>
+                      <a:picLocks noChangeAspect="1" noChangeArrowheads="1"/>
+                    </pic:cNvPicPr>
+                  </pic:nvPicPr>
+                  <pic:blipFill>
+                    <a:blip r:embed="rId10" cstate="print">
+                      <a:extLst>
+                        <a:ext uri="{28A0092B-C50C-407E-A947-70E740481C1C}">
+                          <a14:useLocalDpi xmlns:a14="http://schemas.microsoft.com/office/drawing/2010/main" val="0"/>
+                        </a:ext>
+                      </a:extLst>
+                    </a:blip>
+                    <a:srcRect/>
+                    <a:stretch>
+                      <a:fillRect/>
+                    </a:stretch>
+                  </pic:blipFill>
+                  <pic:spPr bwMode="auto">
+                    <a:xfrm>
+                      <a:off x="0" y="0"/>
+                      <a:ext cx="1161794" cy="1161794"/>
+                    </a:xfrm>
+                    <a:prstGeom prst="rect">
+                      <a:avLst/>
+                    </a:prstGeom>
+                    <a:noFill/>
+                  </pic:spPr>
+                </pic:pic>
+              </a:graphicData>
+            </a:graphic>
+          </wp:inline>
+        </w:drawing>
+      </w:r>
+    </w:p>
+    <w:p>
+      <w:pPr>
+        <w:rPr>
+          <w:rFonts w:ascii="Times New Roman" w:eastAsia="Times New Roman" w:hAnsi="Times New Roman" w:cs="Times New Roman"/>
+          <w:b/>
+          <w:bCs/>
+          <w:color w:val="595959" w:themeColor="text1" w:themeTint="A6"/>
+          <w:sz w:val="32"/>
+          <w:szCs w:val="32"/>
+        </w:rPr>
+      </w:pPr>
+      <w:r>
+        <w:rPr>
+          <w:rFonts w:ascii="Times New Roman" w:eastAsia="Times New Roman" w:hAnsi="Times New Roman" w:cs="Times New Roman"/>
+          <w:b/>
+          <w:bCs/>
+          <w:color w:val="595959" w:themeColor="text1" w:themeTint="A6"/>
+          <w:sz w:val="32"/>
+          <w:szCs w:val="32"/>
+        </w:rPr>
+        <w:t>Directory</w:t>
+      </w:r>
+      <w:r>
+        <w:rPr>
+          <w:rFonts w:ascii="Times New Roman" w:eastAsia="Times New Roman" w:hAnsi="Times New Roman" w:cs="Times New Roman"/>
+          <w:b/>
+          <w:bCs/>
+          <w:color w:val="595959" w:themeColor="text1" w:themeTint="A6"/>
+          <w:sz w:val="32"/>
+          <w:szCs w:val="32"/>
+        </w:rPr>
+        <w:tab/>
+        <w:t xml:space="preserve">          </w:t>
+      </w:r>
+      <w:r>
+        <w:rPr>
+          <w:rFonts w:ascii="Times New Roman" w:eastAsia="Times New Roman" w:hAnsi="Times New Roman" w:cs="Times New Roman"/>
+          <w:b/>
+          <w:bCs/>
+          <w:color w:val="595959" w:themeColor="text1" w:themeTint="A6"/>
+          <w:sz w:val="32"/>
+          <w:szCs w:val="32"/>
+        </w:rPr>
+        <w:tab/>
+        <w:t xml:space="preserve">     Staging Area</w:t>
+      </w:r>
+      <w:r>
+        <w:rPr>
+          <w:rFonts w:ascii="Times New Roman" w:eastAsia="Times New Roman" w:hAnsi="Times New Roman" w:cs="Times New Roman"/>
+          <w:b/>
+          <w:bCs/>
+          <w:color w:val="595959" w:themeColor="text1" w:themeTint="A6"/>
+          <w:sz w:val="32"/>
+          <w:szCs w:val="32"/>
+        </w:rPr>
+        <w:tab/>
+        <w:t xml:space="preserve">                 </w:t>
+      </w:r>
+      <w:r>
+        <w:rPr>
+          <w:rFonts w:ascii="Times New Roman" w:eastAsia="Times New Roman" w:hAnsi="Times New Roman" w:cs="Times New Roman"/>
+          <w:b/>
+          <w:bCs/>
+          <w:color w:val="595959" w:themeColor="text1" w:themeTint="A6"/>
+          <w:sz w:val="32"/>
+          <w:szCs w:val="32"/>
+        </w:rPr>
+        <w:tab/>
+        <w:t>Repository</w:t>
+      </w:r>
+      <w:r>
+        <w:rPr>
+          <w:rFonts w:ascii="Times New Roman" w:eastAsia="Times New Roman" w:hAnsi="Times New Roman" w:cs="Times New Roman"/>
+          <w:b/>
+          <w:bCs/>
+          <w:color w:val="595959" w:themeColor="text1" w:themeTint="A6"/>
+          <w:sz w:val="32"/>
+          <w:szCs w:val="32"/>
+        </w:rPr>
+        <w:tab/>
+      </w:r>
+    </w:p>
+    <w:p>
+      <w:pPr>
+        <w:rPr>
+          <w:rFonts w:ascii="Times New Roman" w:eastAsia="Times New Roman" w:hAnsi="Times New Roman" w:cs="Times New Roman"/>
+          <w:b/>
+          <w:bCs/>
+          <w:i/>
+          <w:iCs/>
+          <w:color w:val="595959" w:themeColor="text1" w:themeTint="A6"/>
+          <w:sz w:val="32"/>
+          <w:szCs w:val="32"/>
+          <w:u w:val="single"/>
+        </w:rPr>
+      </w:pPr>
+    </w:p>
+    <w:p>
+      <w:pPr>
+        <w:rPr>
+          <w:rFonts w:ascii="Times New Roman" w:eastAsia="Times New Roman" w:hAnsi="Times New Roman" w:cs="Times New Roman"/>
+          <w:b/>
+          <w:bCs/>
+          <w:color w:val="FF0000"/>
+          <w:sz w:val="44"/>
+          <w:szCs w:val="44"/>
+          <w:u w:val="single"/>
+        </w:rPr>
+      </w:pPr>
+    </w:p>
+    <w:p>
+      <w:pPr>
+        <w:rPr>
+          <w:rFonts w:ascii="Times New Roman" w:eastAsia="Times New Roman" w:hAnsi="Times New Roman" w:cs="Times New Roman"/>
+          <w:b/>
+          <w:bCs/>
+          <w:color w:val="FF0000"/>
+          <w:sz w:val="44"/>
+          <w:szCs w:val="44"/>
+          <w:u w:val="single"/>
+        </w:rPr>
+      </w:pPr>
+    </w:p>
+    <w:p>
+      <w:pPr>
+        <w:spacing w:line="360" w:lineRule="auto"/>
+        <w:rPr>
+          <w:rFonts w:ascii="Times New Roman" w:eastAsia="Times New Roman" w:hAnsi="Times New Roman" w:cs="Times New Roman"/>
+          <w:b/>
+          <w:bCs/>
+          <w:color w:val="595959" w:themeColor="text1" w:themeTint="A6"/>
+          <w:sz w:val="32"/>
+          <w:szCs w:val="32"/>
+        </w:rPr>
+      </w:pPr>
+    </w:p>
+    <w:p>
+      <w:pPr>
+        <w:rPr>
+          <w:rFonts w:ascii="Times New Roman" w:eastAsia="Times New Roman" w:hAnsi="Times New Roman" w:cs="Times New Roman"/>
+          <w:b/>
+          <w:bCs/>
+          <w:sz w:val="32"/>
+          <w:szCs w:val="32"/>
+        </w:rPr>
+      </w:pPr>
+    </w:p>
+    <w:p>
+      <w:pPr>
+        <w:jc w:val="center"/>
+        <w:rPr>
+          <w:rFonts w:ascii="Times New Roman" w:eastAsia="Times New Roman" w:hAnsi="Times New Roman" w:cs="Times New Roman"/>
+          <w:b/>
+          <w:bCs/>
+          <w:sz w:val="32"/>
+          <w:szCs w:val="32"/>
+        </w:rPr>
+      </w:pPr>
+    </w:p>
+    <w:p>
+      <w:pPr>
+        <w:jc w:val="center"/>
+        <w:rPr>
+          <w:rFonts w:ascii="Times New Roman" w:eastAsia="Times New Roman" w:hAnsi="Times New Roman" w:cs="Times New Roman"/>
+          <w:b/>
+          <w:bCs/>
+          <w:sz w:val="32"/>
+          <w:szCs w:val="32"/>
+        </w:rPr>
+      </w:pPr>
+    </w:p>
+    <w:p>
+      <w:pPr>
+        <w:jc w:val="center"/>
+        <w:rPr>
+          <w:rFonts w:ascii="Times New Roman" w:eastAsia="Times New Roman" w:hAnsi="Times New Roman" w:cs="Times New Roman"/>
+          <w:b/>
+          <w:bCs/>
+          <w:sz w:val="32"/>
+          <w:szCs w:val="32"/>
+        </w:rPr>
+      </w:pPr>
+    </w:p>
+    <w:p>
+      <w:pPr>
+        <w:jc w:val="center"/>
+        <w:rPr>
+          <w:rFonts w:ascii="Times New Roman" w:eastAsia="Times New Roman" w:hAnsi="Times New Roman" w:cs="Times New Roman"/>
+          <w:b/>
+          <w:bCs/>
+          <w:sz w:val="32"/>
+          <w:szCs w:val="32"/>
+        </w:rPr>
+      </w:pPr>
+    </w:p>
+    <w:p>
+      <w:pPr>
+        <w:jc w:val="center"/>
+        <w:rPr>
+          <w:rFonts w:ascii="Times New Roman" w:eastAsia="Times New Roman" w:hAnsi="Times New Roman" w:cs="Times New Roman"/>
+          <w:b/>
+          <w:bCs/>
+          <w:sz w:val="32"/>
+          <w:szCs w:val="32"/>
+        </w:rPr>
+      </w:pPr>
+    </w:p>
+    <w:p>
+      <w:pPr>
+        <w:jc w:val="center"/>
+        <w:rPr>
+          <w:rFonts w:ascii="Times New Roman" w:eastAsia="Times New Roman" w:hAnsi="Times New Roman" w:cs="Times New Roman"/>
+          <w:b/>
+          <w:bCs/>
+          <w:sz w:val="32"/>
+          <w:szCs w:val="32"/>
+        </w:rPr>
+      </w:pPr>
+    </w:p>
+    <w:p>
+      <w:pPr>
+        <w:jc w:val="center"/>
+        <w:rPr>
+          <w:rFonts w:ascii="Times New Roman" w:eastAsia="Times New Roman" w:hAnsi="Times New Roman" w:cs="Times New Roman"/>
+          <w:b/>
+          <w:bCs/>
+          <w:sz w:val="32"/>
+          <w:szCs w:val="32"/>
+        </w:rPr>
+      </w:pPr>
+    </w:p>
+    <w:p>
+      <w:pPr>
+        <w:jc w:val="center"/>
+        <w:rPr>
+          <w:rFonts w:ascii="Times New Roman" w:eastAsia="Times New Roman" w:hAnsi="Times New Roman" w:cs="Times New Roman"/>
+          <w:b/>
+          <w:bCs/>
+          <w:sz w:val="32"/>
+          <w:szCs w:val="32"/>
+        </w:rPr>
+      </w:pPr>
+    </w:p>
+    <w:p>
+      <w:pPr>
+        <w:jc w:val="center"/>
+        <w:rPr>
+          <w:rFonts w:ascii="Times New Roman" w:eastAsia="Times New Roman" w:hAnsi="Times New Roman" w:cs="Times New Roman"/>
+          <w:b/>
+          <w:bCs/>
+          <w:sz w:val="32"/>
+          <w:szCs w:val="32"/>
+        </w:rPr>
+      </w:pPr>
+    </w:p>
+    <w:p>
+      <w:pPr>
+        <w:jc w:val="center"/>
+        <w:rPr>
+          <w:rFonts w:ascii="Times New Roman" w:eastAsia="Times New Roman" w:hAnsi="Times New Roman" w:cs="Times New Roman"/>
+          <w:b/>
+          <w:bCs/>
+          <w:sz w:val="32"/>
+          <w:szCs w:val="32"/>
+        </w:rPr>
+      </w:pPr>
+    </w:p>
+    <w:p>
+      <w:pPr>
+        <w:jc w:val="center"/>
+        <w:rPr>
+          <w:rFonts w:ascii="Times New Roman" w:eastAsia="Times New Roman" w:hAnsi="Times New Roman" w:cs="Times New Roman"/>
+          <w:b/>
+          <w:bCs/>
+          <w:sz w:val="32"/>
+          <w:szCs w:val="32"/>
+        </w:rPr>
+      </w:pPr>
+    </w:p>
+    <w:p>
+      <w:pPr>
+        <w:jc w:val="center"/>
+        <w:rPr>
+          <w:rFonts w:ascii="Times New Roman" w:eastAsia="Times New Roman" w:hAnsi="Times New Roman" w:cs="Times New Roman"/>
+          <w:b/>
+          <w:bCs/>
+          <w:sz w:val="32"/>
+          <w:szCs w:val="32"/>
+        </w:rPr>
+      </w:pPr>
+    </w:p>
+    <w:p>
+      <w:pPr>
+        <w:rPr>
+          <w:rFonts w:ascii="Times New Roman" w:eastAsia="Times New Roman" w:hAnsi="Times New Roman" w:cs="Times New Roman"/>
+          <w:b/>
+          <w:bCs/>
+          <w:sz w:val="32"/>
+          <w:szCs w:val="32"/>
+        </w:rPr>
+      </w:pPr>
+    </w:p>
+    <w:p>
+      <w:pPr>
+        <w:rPr>
+          <w:rFonts w:ascii="Times New Roman" w:eastAsia="Times New Roman" w:hAnsi="Times New Roman" w:cs="Times New Roman"/>
+          <w:b/>
+          <w:bCs/>
+          <w:sz w:val="32"/>
+          <w:szCs w:val="32"/>
+        </w:rPr>
+      </w:pPr>
+    </w:p>
+    <w:p>
+      <w:pPr>
+        <w:rPr>
+          <w:rFonts w:ascii="Times New Roman" w:eastAsia="Times New Roman" w:hAnsi="Times New Roman" w:cs="Times New Roman"/>
+          <w:b/>
+          <w:bCs/>
+          <w:color w:val="FF0000"/>
+          <w:sz w:val="44"/>
+          <w:szCs w:val="44"/>
+        </w:rPr>
+      </w:pPr>
+    </w:p>
+    <w:p>
+      <w:pPr>
+        <w:rPr>
+          <w:rFonts w:ascii="Times New Roman" w:eastAsia="Times New Roman" w:hAnsi="Times New Roman" w:cs="Times New Roman"/>
+          <w:b/>
+          <w:bCs/>
+          <w:color w:val="FF0000"/>
+          <w:sz w:val="44"/>
+          <w:szCs w:val="44"/>
+          <w:u w:val="single"/>
+        </w:rPr>
+      </w:pPr>
+      <w:r>
+        <w:rPr>
+          <w:rFonts w:ascii="Times New Roman" w:eastAsia="Times New Roman" w:hAnsi="Times New Roman" w:cs="Times New Roman"/>
+          <w:b/>
+          <w:bCs/>
+          <w:color w:val="FF0000"/>
+          <w:sz w:val="44"/>
+          <w:szCs w:val="44"/>
+          <w:u w:val="single"/>
+        </w:rPr>
+        <w:t>Creating Snapshots</w:t>
+      </w:r>
+    </w:p>
+    <w:p>
+      <w:pPr>
+        <w:ind w:firstLine="720"/>
+        <w:rPr>
+          <w:rFonts w:ascii="Times New Roman" w:eastAsia="Times New Roman" w:hAnsi="Times New Roman" w:cs="Times New Roman"/>
+          <w:b/>
+          <w:bCs/>
+          <w:color w:val="FF0000"/>
+          <w:sz w:val="44"/>
+          <w:szCs w:val="44"/>
+          <w:u w:val="single"/>
         </w:rPr>
       </w:pPr>
     </w:p>
@@ -1536,7 +2242,7 @@
           <w:sz w:val="36"/>
           <w:szCs w:val="36"/>
         </w:rPr>
-        <w:t>Initializing a repository</w:t>
+        <w:t>Helpful Message</w:t>
       </w:r>
     </w:p>
     <w:p>
@@ -1556,19 +2262,89 @@
           <w:sz w:val="32"/>
           <w:szCs w:val="32"/>
         </w:rPr>
-        <w:t>git init</w:t>
-      </w:r>
-    </w:p>
-    <w:p>
-      <w:pPr>
-        <w:spacing w:line="360" w:lineRule="auto"/>
-        <w:rPr>
-          <w:rFonts w:ascii="Times New Roman" w:eastAsia="Times New Roman" w:hAnsi="Times New Roman" w:cs="Times New Roman"/>
-          <w:color w:val="595959" w:themeColor="text1" w:themeTint="A6"/>
-          <w:sz w:val="32"/>
-          <w:szCs w:val="32"/>
-        </w:rPr>
-      </w:pPr>
+        <w:t>gi</w:t>
+      </w:r>
+      <w:r>
+        <w:rPr>
+          <w:rFonts w:ascii="Times New Roman" w:eastAsia="Times New Roman" w:hAnsi="Times New Roman" w:cs="Times New Roman"/>
+          <w:color w:val="595959" w:themeColor="text1" w:themeTint="A6"/>
+          <w:sz w:val="32"/>
+          <w:szCs w:val="32"/>
+        </w:rPr>
+        <w:t>t</w:t>
+      </w:r>
+      <w:r>
+        <w:rPr>
+          <w:rFonts w:ascii="Times New Roman" w:eastAsia="Times New Roman" w:hAnsi="Times New Roman" w:cs="Times New Roman"/>
+          <w:color w:val="595959" w:themeColor="text1" w:themeTint="A6"/>
+          <w:sz w:val="32"/>
+          <w:szCs w:val="32"/>
+        </w:rPr>
+        <w:t xml:space="preserve"> –help</w:t>
+      </w:r>
+      <w:r>
+        <w:rPr>
+          <w:rFonts w:ascii="Times New Roman" w:eastAsia="Times New Roman" w:hAnsi="Times New Roman" w:cs="Times New Roman"/>
+          <w:color w:val="595959" w:themeColor="text1" w:themeTint="A6"/>
+          <w:sz w:val="32"/>
+          <w:szCs w:val="32"/>
+        </w:rPr>
+        <w:tab/>
+      </w:r>
+      <w:r>
+        <w:rPr>
+          <w:rFonts w:ascii="Times New Roman" w:eastAsia="Times New Roman" w:hAnsi="Times New Roman" w:cs="Times New Roman"/>
+          <w:color w:val="595959" w:themeColor="text1" w:themeTint="A6"/>
+          <w:sz w:val="32"/>
+          <w:szCs w:val="32"/>
+        </w:rPr>
+        <w:tab/>
+      </w:r>
+      <w:r>
+        <w:rPr>
+          <w:rFonts w:ascii="Times New Roman" w:eastAsia="Times New Roman" w:hAnsi="Times New Roman" w:cs="Times New Roman"/>
+          <w:color w:val="595959" w:themeColor="text1" w:themeTint="A6"/>
+          <w:sz w:val="32"/>
+          <w:szCs w:val="32"/>
+        </w:rPr>
+        <w:tab/>
+      </w:r>
+      <w:r>
+        <w:rPr>
+          <w:rFonts w:ascii="Times New Roman" w:eastAsia="Times New Roman" w:hAnsi="Times New Roman" w:cs="Times New Roman"/>
+          <w:color w:val="595959" w:themeColor="text1" w:themeTint="A6"/>
+          <w:sz w:val="32"/>
+          <w:szCs w:val="32"/>
+        </w:rPr>
+        <w:tab/>
+      </w:r>
+      <w:r>
+        <w:rPr>
+          <w:rFonts w:ascii="Times New Roman" w:eastAsia="Times New Roman" w:hAnsi="Times New Roman" w:cs="Times New Roman"/>
+          <w:color w:val="595959" w:themeColor="text1" w:themeTint="A6"/>
+          <w:sz w:val="32"/>
+          <w:szCs w:val="32"/>
+        </w:rPr>
+        <w:tab/>
+      </w:r>
+      <w:r>
+        <w:rPr>
+          <w:rFonts w:ascii="Times New Roman" w:eastAsia="Times New Roman" w:hAnsi="Times New Roman" w:cs="Times New Roman"/>
+          <w:color w:val="595959" w:themeColor="text1" w:themeTint="A6"/>
+          <w:sz w:val="32"/>
+          <w:szCs w:val="32"/>
+        </w:rPr>
+        <w:tab/>
+      </w:r>
+      <w:r>
+        <w:rPr>
+          <w:rFonts w:ascii="Times New Roman" w:eastAsia="Times New Roman" w:hAnsi="Times New Roman" w:cs="Times New Roman"/>
+          <w:color w:val="595959" w:themeColor="text1" w:themeTint="A6"/>
+          <w:sz w:val="32"/>
+          <w:szCs w:val="32"/>
+        </w:rPr>
+        <w:t># Display help in full version</w:t>
+      </w:r>
     </w:p>
     <w:p>
       <w:pPr>
@@ -1585,318 +2361,123 @@
       <w:r>
         <w:rPr>
           <w:rFonts w:ascii="Times New Roman" w:eastAsia="Times New Roman" w:hAnsi="Times New Roman" w:cs="Times New Roman"/>
+          <w:color w:val="595959" w:themeColor="text1" w:themeTint="A6"/>
+          <w:sz w:val="32"/>
+          <w:szCs w:val="32"/>
+        </w:rPr>
+        <w:t>git -h</w:t>
+      </w:r>
+      <w:r>
+        <w:rPr>
+          <w:rFonts w:ascii="Times New Roman" w:eastAsia="Times New Roman" w:hAnsi="Times New Roman" w:cs="Times New Roman"/>
+          <w:color w:val="595959" w:themeColor="text1" w:themeTint="A6"/>
+          <w:sz w:val="32"/>
+          <w:szCs w:val="32"/>
+        </w:rPr>
+        <w:tab/>
+      </w:r>
+      <w:r>
+        <w:rPr>
+          <w:rFonts w:ascii="Times New Roman" w:eastAsia="Times New Roman" w:hAnsi="Times New Roman" w:cs="Times New Roman"/>
+          <w:color w:val="595959" w:themeColor="text1" w:themeTint="A6"/>
+          <w:sz w:val="32"/>
+          <w:szCs w:val="32"/>
+        </w:rPr>
+        <w:tab/>
+      </w:r>
+      <w:r>
+        <w:rPr>
+          <w:rFonts w:ascii="Times New Roman" w:eastAsia="Times New Roman" w:hAnsi="Times New Roman" w:cs="Times New Roman"/>
+          <w:color w:val="595959" w:themeColor="text1" w:themeTint="A6"/>
+          <w:sz w:val="32"/>
+          <w:szCs w:val="32"/>
+        </w:rPr>
+        <w:tab/>
+      </w:r>
+      <w:r>
+        <w:rPr>
+          <w:rFonts w:ascii="Times New Roman" w:eastAsia="Times New Roman" w:hAnsi="Times New Roman" w:cs="Times New Roman"/>
+          <w:color w:val="595959" w:themeColor="text1" w:themeTint="A6"/>
+          <w:sz w:val="32"/>
+          <w:szCs w:val="32"/>
+        </w:rPr>
+        <w:tab/>
+      </w:r>
+      <w:r>
+        <w:rPr>
+          <w:rFonts w:ascii="Times New Roman" w:eastAsia="Times New Roman" w:hAnsi="Times New Roman" w:cs="Times New Roman"/>
+          <w:color w:val="595959" w:themeColor="text1" w:themeTint="A6"/>
+          <w:sz w:val="32"/>
+          <w:szCs w:val="32"/>
+        </w:rPr>
+        <w:tab/>
+      </w:r>
+      <w:r>
+        <w:rPr>
+          <w:rFonts w:ascii="Times New Roman" w:eastAsia="Times New Roman" w:hAnsi="Times New Roman" w:cs="Times New Roman"/>
+          <w:color w:val="595959" w:themeColor="text1" w:themeTint="A6"/>
+          <w:sz w:val="32"/>
+          <w:szCs w:val="32"/>
+        </w:rPr>
+        <w:tab/>
+      </w:r>
+      <w:r>
+        <w:rPr>
+          <w:rFonts w:ascii="Times New Roman" w:eastAsia="Times New Roman" w:hAnsi="Times New Roman" w:cs="Times New Roman"/>
+          <w:color w:val="595959" w:themeColor="text1" w:themeTint="A6"/>
+          <w:sz w:val="32"/>
+          <w:szCs w:val="32"/>
+        </w:rPr>
+        <w:tab/>
+      </w:r>
+      <w:r>
+        <w:rPr>
+          <w:rFonts w:ascii="Times New Roman" w:eastAsia="Times New Roman" w:hAnsi="Times New Roman" w:cs="Times New Roman"/>
+          <w:color w:val="595959" w:themeColor="text1" w:themeTint="A6"/>
+          <w:sz w:val="32"/>
+          <w:szCs w:val="32"/>
+        </w:rPr>
+        <w:t># Display help in shorter version</w:t>
+      </w:r>
+    </w:p>
+    <w:p>
+      <w:pPr>
+        <w:rPr>
+          <w:rFonts w:ascii="Times New Roman" w:eastAsia="Times New Roman" w:hAnsi="Times New Roman" w:cs="Times New Roman"/>
+          <w:b/>
+          <w:bCs/>
+          <w:color w:val="FF0000"/>
+          <w:sz w:val="44"/>
+          <w:szCs w:val="44"/>
+          <w:u w:val="single"/>
+        </w:rPr>
+      </w:pPr>
+    </w:p>
+    <w:p>
+      <w:pPr>
+        <w:rPr>
+          <w:rFonts w:ascii="Times New Roman" w:eastAsia="Times New Roman" w:hAnsi="Times New Roman" w:cs="Times New Roman"/>
+          <w:b/>
+          <w:bCs/>
+          <w:color w:val="FF0000"/>
+          <w:sz w:val="44"/>
+          <w:szCs w:val="44"/>
+        </w:rPr>
+      </w:pPr>
+    </w:p>
+    <w:p>
+      <w:pPr>
+        <w:spacing w:line="360" w:lineRule="auto"/>
+        <w:rPr>
+          <w:rFonts w:ascii="Times New Roman" w:eastAsia="Times New Roman" w:hAnsi="Times New Roman" w:cs="Times New Roman"/>
           <w:b/>
           <w:bCs/>
           <w:color w:val="000000" w:themeColor="text1"/>
           <w:sz w:val="36"/>
           <w:szCs w:val="36"/>
         </w:rPr>
-        <w:t>Staging files</w:t>
-      </w:r>
-    </w:p>
-    <w:p>
-      <w:pPr>
-        <w:spacing w:line="360" w:lineRule="auto"/>
-        <w:rPr>
-          <w:rFonts w:ascii="Times New Roman" w:eastAsia="Times New Roman" w:hAnsi="Times New Roman" w:cs="Times New Roman"/>
-          <w:color w:val="595959" w:themeColor="text1" w:themeTint="A6"/>
-          <w:sz w:val="32"/>
-          <w:szCs w:val="32"/>
-        </w:rPr>
-      </w:pPr>
-      <w:r>
-        <w:rPr>
-          <w:rFonts w:ascii="Times New Roman" w:eastAsia="Times New Roman" w:hAnsi="Times New Roman" w:cs="Times New Roman"/>
-          <w:color w:val="595959" w:themeColor="text1" w:themeTint="A6"/>
-          <w:sz w:val="32"/>
-          <w:szCs w:val="32"/>
-        </w:rPr>
-        <w:t xml:space="preserve">git </w:t>
-      </w:r>
-      <w:r>
-        <w:rPr>
-          <w:rFonts w:ascii="Times New Roman" w:eastAsia="Times New Roman" w:hAnsi="Times New Roman" w:cs="Times New Roman"/>
-          <w:color w:val="595959" w:themeColor="text1" w:themeTint="A6"/>
-          <w:sz w:val="32"/>
-          <w:szCs w:val="32"/>
-        </w:rPr>
-        <w:t xml:space="preserve">add </w:t>
-      </w:r>
-      <w:r>
-        <w:rPr>
-          <w:rFonts w:ascii="Times New Roman" w:eastAsia="Times New Roman" w:hAnsi="Times New Roman" w:cs="Times New Roman"/>
-          <w:color w:val="595959" w:themeColor="text1" w:themeTint="A6"/>
-          <w:sz w:val="32"/>
-          <w:szCs w:val="32"/>
-        </w:rPr>
-        <w:t>sample</w:t>
-      </w:r>
-      <w:r>
-        <w:rPr>
-          <w:rFonts w:ascii="Times New Roman" w:eastAsia="Times New Roman" w:hAnsi="Times New Roman" w:cs="Times New Roman"/>
-          <w:color w:val="595959" w:themeColor="text1" w:themeTint="A6"/>
-          <w:sz w:val="32"/>
-          <w:szCs w:val="32"/>
-        </w:rPr>
-        <w:t>.</w:t>
-      </w:r>
-      <w:r>
-        <w:rPr>
-          <w:rFonts w:ascii="Times New Roman" w:eastAsia="Times New Roman" w:hAnsi="Times New Roman" w:cs="Times New Roman"/>
-          <w:color w:val="595959" w:themeColor="text1" w:themeTint="A6"/>
-          <w:sz w:val="32"/>
-          <w:szCs w:val="32"/>
-        </w:rPr>
-        <w:t>html</w:t>
-      </w:r>
-      <w:r>
-        <w:rPr>
-          <w:rFonts w:ascii="Times New Roman" w:eastAsia="Times New Roman" w:hAnsi="Times New Roman" w:cs="Times New Roman"/>
-          <w:color w:val="595959" w:themeColor="text1" w:themeTint="A6"/>
-          <w:sz w:val="32"/>
-          <w:szCs w:val="32"/>
-        </w:rPr>
-        <w:tab/>
-      </w:r>
-      <w:r>
-        <w:rPr>
-          <w:rFonts w:ascii="Times New Roman" w:eastAsia="Times New Roman" w:hAnsi="Times New Roman" w:cs="Times New Roman"/>
-          <w:color w:val="595959" w:themeColor="text1" w:themeTint="A6"/>
-          <w:sz w:val="32"/>
-          <w:szCs w:val="32"/>
-        </w:rPr>
-        <w:tab/>
-      </w:r>
-      <w:r>
-        <w:rPr>
-          <w:rFonts w:ascii="Times New Roman" w:eastAsia="Times New Roman" w:hAnsi="Times New Roman" w:cs="Times New Roman"/>
-          <w:color w:val="595959" w:themeColor="text1" w:themeTint="A6"/>
-          <w:sz w:val="32"/>
-          <w:szCs w:val="32"/>
-        </w:rPr>
-        <w:tab/>
-      </w:r>
-      <w:r>
-        <w:rPr>
-          <w:rFonts w:ascii="Times New Roman" w:eastAsia="Times New Roman" w:hAnsi="Times New Roman" w:cs="Times New Roman"/>
-          <w:color w:val="595959" w:themeColor="text1" w:themeTint="A6"/>
-          <w:sz w:val="32"/>
-          <w:szCs w:val="32"/>
-        </w:rPr>
-        <w:tab/>
-        <w:t># Stages a single file</w:t>
-      </w:r>
-    </w:p>
-    <w:p>
-      <w:pPr>
-        <w:spacing w:line="360" w:lineRule="auto"/>
-        <w:rPr>
-          <w:rFonts w:ascii="Times New Roman" w:eastAsia="Times New Roman" w:hAnsi="Times New Roman" w:cs="Times New Roman"/>
-          <w:color w:val="595959" w:themeColor="text1" w:themeTint="A6"/>
-          <w:sz w:val="32"/>
-          <w:szCs w:val="32"/>
-        </w:rPr>
-      </w:pPr>
-      <w:r>
-        <w:rPr>
-          <w:rFonts w:ascii="Times New Roman" w:eastAsia="Times New Roman" w:hAnsi="Times New Roman" w:cs="Times New Roman"/>
-          <w:color w:val="595959" w:themeColor="text1" w:themeTint="A6"/>
-          <w:sz w:val="32"/>
-          <w:szCs w:val="32"/>
-        </w:rPr>
-        <w:lastRenderedPageBreak/>
-        <w:t>git add</w:t>
-      </w:r>
-      <w:r>
-        <w:rPr>
-          <w:rFonts w:ascii="Times New Roman" w:eastAsia="Times New Roman" w:hAnsi="Times New Roman" w:cs="Times New Roman"/>
-          <w:color w:val="595959" w:themeColor="text1" w:themeTint="A6"/>
-          <w:sz w:val="32"/>
-          <w:szCs w:val="32"/>
-        </w:rPr>
-        <w:t xml:space="preserve"> sample.html sample2.html</w:t>
-      </w:r>
-      <w:r>
-        <w:rPr>
-          <w:rFonts w:ascii="Times New Roman" w:eastAsia="Times New Roman" w:hAnsi="Times New Roman" w:cs="Times New Roman"/>
-          <w:color w:val="595959" w:themeColor="text1" w:themeTint="A6"/>
-          <w:sz w:val="32"/>
-          <w:szCs w:val="32"/>
-        </w:rPr>
-        <w:tab/>
-        <w:t># Stages multiple files</w:t>
-      </w:r>
-      <w:r>
-        <w:rPr>
-          <w:rFonts w:ascii="Times New Roman" w:eastAsia="Times New Roman" w:hAnsi="Times New Roman" w:cs="Times New Roman"/>
-          <w:color w:val="595959" w:themeColor="text1" w:themeTint="A6"/>
-          <w:sz w:val="32"/>
-          <w:szCs w:val="32"/>
-        </w:rPr>
-        <w:tab/>
-      </w:r>
-      <w:r>
-        <w:rPr>
-          <w:rFonts w:ascii="Times New Roman" w:eastAsia="Times New Roman" w:hAnsi="Times New Roman" w:cs="Times New Roman"/>
-          <w:color w:val="595959" w:themeColor="text1" w:themeTint="A6"/>
-          <w:sz w:val="32"/>
-          <w:szCs w:val="32"/>
-        </w:rPr>
-        <w:tab/>
-      </w:r>
-    </w:p>
-    <w:p>
-      <w:pPr>
-        <w:spacing w:line="360" w:lineRule="auto"/>
-        <w:rPr>
-          <w:rFonts w:ascii="Times New Roman" w:eastAsia="Times New Roman" w:hAnsi="Times New Roman" w:cs="Times New Roman"/>
-          <w:color w:val="595959" w:themeColor="text1" w:themeTint="A6"/>
-          <w:sz w:val="32"/>
-          <w:szCs w:val="32"/>
-        </w:rPr>
-      </w:pPr>
-      <w:r>
-        <w:rPr>
-          <w:rFonts w:ascii="Times New Roman" w:eastAsia="Times New Roman" w:hAnsi="Times New Roman" w:cs="Times New Roman"/>
-          <w:color w:val="595959" w:themeColor="text1" w:themeTint="A6"/>
-          <w:sz w:val="32"/>
-          <w:szCs w:val="32"/>
-        </w:rPr>
-        <w:t>git add *.</w:t>
-      </w:r>
-      <w:r>
-        <w:rPr>
-          <w:rFonts w:ascii="Times New Roman" w:eastAsia="Times New Roman" w:hAnsi="Times New Roman" w:cs="Times New Roman"/>
-          <w:color w:val="595959" w:themeColor="text1" w:themeTint="A6"/>
-          <w:sz w:val="32"/>
-          <w:szCs w:val="32"/>
-        </w:rPr>
-        <w:t>html</w:t>
-      </w:r>
-      <w:r>
-        <w:rPr>
-          <w:rFonts w:ascii="Times New Roman" w:eastAsia="Times New Roman" w:hAnsi="Times New Roman" w:cs="Times New Roman"/>
-          <w:color w:val="595959" w:themeColor="text1" w:themeTint="A6"/>
-          <w:sz w:val="32"/>
-          <w:szCs w:val="32"/>
-        </w:rPr>
-        <w:tab/>
-      </w:r>
-      <w:r>
-        <w:rPr>
-          <w:rFonts w:ascii="Times New Roman" w:eastAsia="Times New Roman" w:hAnsi="Times New Roman" w:cs="Times New Roman"/>
-          <w:color w:val="595959" w:themeColor="text1" w:themeTint="A6"/>
-          <w:sz w:val="32"/>
-          <w:szCs w:val="32"/>
-        </w:rPr>
-        <w:tab/>
-      </w:r>
-      <w:r>
-        <w:rPr>
-          <w:rFonts w:ascii="Times New Roman" w:eastAsia="Times New Roman" w:hAnsi="Times New Roman" w:cs="Times New Roman"/>
-          <w:color w:val="595959" w:themeColor="text1" w:themeTint="A6"/>
-          <w:sz w:val="32"/>
-          <w:szCs w:val="32"/>
-        </w:rPr>
-        <w:tab/>
-      </w:r>
-      <w:r>
-        <w:rPr>
-          <w:rFonts w:ascii="Times New Roman" w:eastAsia="Times New Roman" w:hAnsi="Times New Roman" w:cs="Times New Roman"/>
-          <w:color w:val="595959" w:themeColor="text1" w:themeTint="A6"/>
-          <w:sz w:val="32"/>
-          <w:szCs w:val="32"/>
-        </w:rPr>
-        <w:tab/>
-      </w:r>
-      <w:r>
-        <w:rPr>
-          <w:rFonts w:ascii="Times New Roman" w:eastAsia="Times New Roman" w:hAnsi="Times New Roman" w:cs="Times New Roman"/>
-          <w:color w:val="595959" w:themeColor="text1" w:themeTint="A6"/>
-          <w:sz w:val="32"/>
-          <w:szCs w:val="32"/>
-        </w:rPr>
-        <w:tab/>
-      </w:r>
-      <w:r>
-        <w:rPr>
-          <w:rFonts w:ascii="Times New Roman" w:eastAsia="Times New Roman" w:hAnsi="Times New Roman" w:cs="Times New Roman"/>
-          <w:color w:val="595959" w:themeColor="text1" w:themeTint="A6"/>
-          <w:sz w:val="32"/>
-          <w:szCs w:val="32"/>
-        </w:rPr>
-        <w:t># Stages with a pattern</w:t>
-      </w:r>
-    </w:p>
-    <w:p>
-      <w:pPr>
-        <w:spacing w:line="360" w:lineRule="auto"/>
-        <w:ind w:left="5103" w:hanging="5040"/>
-        <w:rPr>
-          <w:rFonts w:ascii="Times New Roman" w:eastAsia="Times New Roman" w:hAnsi="Times New Roman" w:cs="Times New Roman"/>
-          <w:color w:val="595959" w:themeColor="text1" w:themeTint="A6"/>
-          <w:sz w:val="28"/>
-          <w:szCs w:val="28"/>
-        </w:rPr>
-      </w:pPr>
-      <w:r>
-        <w:rPr>
-          <w:rFonts w:ascii="Times New Roman" w:eastAsia="Times New Roman" w:hAnsi="Times New Roman" w:cs="Times New Roman"/>
-          <w:color w:val="595959" w:themeColor="text1" w:themeTint="A6"/>
-          <w:sz w:val="32"/>
-          <w:szCs w:val="32"/>
-        </w:rPr>
-        <w:t>git add .</w:t>
-      </w:r>
-      <w:r>
-        <w:rPr>
-          <w:rFonts w:ascii="Times New Roman" w:eastAsia="Times New Roman" w:hAnsi="Times New Roman" w:cs="Times New Roman"/>
-          <w:color w:val="595959" w:themeColor="text1" w:themeTint="A6"/>
-          <w:sz w:val="32"/>
-          <w:szCs w:val="32"/>
-        </w:rPr>
-        <w:tab/>
-        <w:t xml:space="preserve"># </w:t>
-      </w:r>
-      <w:r>
-        <w:rPr>
-          <w:rFonts w:ascii="Times New Roman" w:eastAsia="Times New Roman" w:hAnsi="Times New Roman" w:cs="Times New Roman"/>
-          <w:color w:val="595959" w:themeColor="text1" w:themeTint="A6"/>
-        </w:rPr>
-        <w:t xml:space="preserve">Stages </w:t>
-      </w:r>
-      <w:r>
-        <w:rPr>
-          <w:rFonts w:ascii="Times New Roman" w:eastAsia="Times New Roman" w:hAnsi="Times New Roman" w:cs="Times New Roman"/>
-          <w:color w:val="595959" w:themeColor="text1" w:themeTint="A6"/>
-        </w:rPr>
-        <w:t>all the content of your current dir</w:t>
-      </w:r>
-    </w:p>
-    <w:p>
-      <w:pPr>
-        <w:spacing w:line="360" w:lineRule="auto"/>
-        <w:ind w:left="5103" w:hanging="5040"/>
-        <w:rPr>
-          <w:rFonts w:ascii="Times New Roman" w:eastAsia="Times New Roman" w:hAnsi="Times New Roman" w:cs="Times New Roman"/>
-          <w:color w:val="595959" w:themeColor="text1" w:themeTint="A6"/>
-          <w:sz w:val="28"/>
-          <w:szCs w:val="28"/>
-        </w:rPr>
-      </w:pPr>
-      <w:r>
-        <w:rPr>
-          <w:rFonts w:ascii="Times New Roman" w:eastAsia="Times New Roman" w:hAnsi="Times New Roman" w:cs="Times New Roman"/>
-          <w:color w:val="595959" w:themeColor="text1" w:themeTint="A6"/>
-          <w:sz w:val="28"/>
-          <w:szCs w:val="28"/>
-        </w:rPr>
-        <w:tab/>
-      </w:r>
-    </w:p>
-    <w:p>
-      <w:pPr>
-        <w:spacing w:line="360" w:lineRule="auto"/>
+      </w:pPr>
+      <w:r>
         <w:rPr>
           <w:rFonts w:ascii="Times New Roman" w:eastAsia="Times New Roman" w:hAnsi="Times New Roman" w:cs="Times New Roman"/>
           <w:b/>
@@ -1905,8 +2486,43 @@
           <w:sz w:val="36"/>
           <w:szCs w:val="36"/>
         </w:rPr>
-      </w:pPr>
-      <w:r>
+        <w:t>Initializing a repository</w:t>
+      </w:r>
+    </w:p>
+    <w:p>
+      <w:pPr>
+        <w:spacing w:line="360" w:lineRule="auto"/>
+        <w:rPr>
+          <w:rFonts w:ascii="Times New Roman" w:eastAsia="Times New Roman" w:hAnsi="Times New Roman" w:cs="Times New Roman"/>
+          <w:color w:val="595959" w:themeColor="text1" w:themeTint="A6"/>
+          <w:sz w:val="32"/>
+          <w:szCs w:val="32"/>
+        </w:rPr>
+      </w:pPr>
+      <w:r>
+        <w:rPr>
+          <w:rFonts w:ascii="Times New Roman" w:eastAsia="Times New Roman" w:hAnsi="Times New Roman" w:cs="Times New Roman"/>
+          <w:color w:val="595959" w:themeColor="text1" w:themeTint="A6"/>
+          <w:sz w:val="32"/>
+          <w:szCs w:val="32"/>
+        </w:rPr>
+        <w:t>git init</w:t>
+      </w:r>
+    </w:p>
+    <w:p>
+      <w:pPr>
+        <w:spacing w:line="360" w:lineRule="auto"/>
+        <w:rPr>
+          <w:rFonts w:ascii="Times New Roman" w:eastAsia="Times New Roman" w:hAnsi="Times New Roman" w:cs="Times New Roman"/>
+          <w:color w:val="595959" w:themeColor="text1" w:themeTint="A6"/>
+          <w:sz w:val="32"/>
+          <w:szCs w:val="32"/>
+        </w:rPr>
+      </w:pPr>
+    </w:p>
+    <w:p>
+      <w:pPr>
+        <w:spacing w:line="360" w:lineRule="auto"/>
         <w:rPr>
           <w:rFonts w:ascii="Times New Roman" w:eastAsia="Times New Roman" w:hAnsi="Times New Roman" w:cs="Times New Roman"/>
           <w:b/>
@@ -1915,8 +2531,7 @@
           <w:sz w:val="36"/>
           <w:szCs w:val="36"/>
         </w:rPr>
-        <w:t>Viewing</w:t>
-      </w:r>
+      </w:pPr>
       <w:r>
         <w:rPr>
           <w:rFonts w:ascii="Times New Roman" w:eastAsia="Times New Roman" w:hAnsi="Times New Roman" w:cs="Times New Roman"/>
@@ -1926,7 +2541,7 @@
           <w:sz w:val="36"/>
           <w:szCs w:val="36"/>
         </w:rPr>
-        <w:t xml:space="preserve"> the Status</w:t>
+        <w:t>Staging files</w:t>
       </w:r>
     </w:p>
     <w:p>
@@ -1955,62 +2570,71 @@
           <w:sz w:val="32"/>
           <w:szCs w:val="32"/>
         </w:rPr>
-        <w:t>status</w:t>
-      </w:r>
-      <w:r>
-        <w:rPr>
-          <w:rFonts w:ascii="Times New Roman" w:eastAsia="Times New Roman" w:hAnsi="Times New Roman" w:cs="Times New Roman"/>
-          <w:color w:val="595959" w:themeColor="text1" w:themeTint="A6"/>
-          <w:sz w:val="32"/>
-          <w:szCs w:val="32"/>
-        </w:rPr>
-        <w:tab/>
-      </w:r>
-      <w:r>
-        <w:rPr>
-          <w:rFonts w:ascii="Times New Roman" w:eastAsia="Times New Roman" w:hAnsi="Times New Roman" w:cs="Times New Roman"/>
-          <w:color w:val="595959" w:themeColor="text1" w:themeTint="A6"/>
-          <w:sz w:val="32"/>
-          <w:szCs w:val="32"/>
-        </w:rPr>
-        <w:tab/>
-      </w:r>
-      <w:r>
-        <w:rPr>
-          <w:rFonts w:ascii="Times New Roman" w:eastAsia="Times New Roman" w:hAnsi="Times New Roman" w:cs="Times New Roman"/>
-          <w:color w:val="595959" w:themeColor="text1" w:themeTint="A6"/>
-          <w:sz w:val="32"/>
-          <w:szCs w:val="32"/>
-        </w:rPr>
-        <w:tab/>
-      </w:r>
-      <w:r>
-        <w:rPr>
-          <w:rFonts w:ascii="Times New Roman" w:eastAsia="Times New Roman" w:hAnsi="Times New Roman" w:cs="Times New Roman"/>
-          <w:color w:val="595959" w:themeColor="text1" w:themeTint="A6"/>
-          <w:sz w:val="32"/>
-          <w:szCs w:val="32"/>
-        </w:rPr>
-        <w:tab/>
-      </w:r>
-      <w:r>
-        <w:rPr>
-          <w:rFonts w:ascii="Times New Roman" w:eastAsia="Times New Roman" w:hAnsi="Times New Roman" w:cs="Times New Roman"/>
-          <w:color w:val="595959" w:themeColor="text1" w:themeTint="A6"/>
-          <w:sz w:val="32"/>
-          <w:szCs w:val="32"/>
-        </w:rPr>
-        <w:tab/>
-      </w:r>
-      <w:r>
-        <w:rPr>
-          <w:rFonts w:ascii="Times New Roman" w:eastAsia="Times New Roman" w:hAnsi="Times New Roman" w:cs="Times New Roman"/>
-          <w:color w:val="595959" w:themeColor="text1" w:themeTint="A6"/>
-          <w:sz w:val="32"/>
-          <w:szCs w:val="32"/>
-        </w:rPr>
-        <w:tab/>
-        <w:t># View the full status</w:t>
+        <w:t xml:space="preserve">add </w:t>
+      </w:r>
+      <w:r>
+        <w:rPr>
+          <w:rFonts w:ascii="Times New Roman" w:eastAsia="Times New Roman" w:hAnsi="Times New Roman" w:cs="Times New Roman"/>
+          <w:color w:val="595959" w:themeColor="text1" w:themeTint="A6"/>
+          <w:sz w:val="32"/>
+          <w:szCs w:val="32"/>
+        </w:rPr>
+        <w:t>sample</w:t>
+      </w:r>
+      <w:r>
+        <w:rPr>
+          <w:rFonts w:ascii="Times New Roman" w:eastAsia="Times New Roman" w:hAnsi="Times New Roman" w:cs="Times New Roman"/>
+          <w:color w:val="595959" w:themeColor="text1" w:themeTint="A6"/>
+          <w:sz w:val="32"/>
+          <w:szCs w:val="32"/>
+        </w:rPr>
+        <w:t>.</w:t>
+      </w:r>
+      <w:r>
+        <w:rPr>
+          <w:rFonts w:ascii="Times New Roman" w:eastAsia="Times New Roman" w:hAnsi="Times New Roman" w:cs="Times New Roman"/>
+          <w:color w:val="595959" w:themeColor="text1" w:themeTint="A6"/>
+          <w:sz w:val="32"/>
+          <w:szCs w:val="32"/>
+        </w:rPr>
+        <w:t>html</w:t>
+      </w:r>
+      <w:r>
+        <w:rPr>
+          <w:rFonts w:ascii="Times New Roman" w:eastAsia="Times New Roman" w:hAnsi="Times New Roman" w:cs="Times New Roman"/>
+          <w:color w:val="595959" w:themeColor="text1" w:themeTint="A6"/>
+          <w:sz w:val="32"/>
+          <w:szCs w:val="32"/>
+        </w:rPr>
+        <w:tab/>
+      </w:r>
+      <w:r>
+        <w:rPr>
+          <w:rFonts w:ascii="Times New Roman" w:eastAsia="Times New Roman" w:hAnsi="Times New Roman" w:cs="Times New Roman"/>
+          <w:color w:val="595959" w:themeColor="text1" w:themeTint="A6"/>
+          <w:sz w:val="32"/>
+          <w:szCs w:val="32"/>
+        </w:rPr>
+        <w:tab/>
+      </w:r>
+      <w:r>
+        <w:rPr>
+          <w:rFonts w:ascii="Times New Roman" w:eastAsia="Times New Roman" w:hAnsi="Times New Roman" w:cs="Times New Roman"/>
+          <w:color w:val="595959" w:themeColor="text1" w:themeTint="A6"/>
+          <w:sz w:val="32"/>
+          <w:szCs w:val="32"/>
+        </w:rPr>
+        <w:tab/>
+      </w:r>
+      <w:r>
+        <w:rPr>
+          <w:rFonts w:ascii="Times New Roman" w:eastAsia="Times New Roman" w:hAnsi="Times New Roman" w:cs="Times New Roman"/>
+          <w:color w:val="595959" w:themeColor="text1" w:themeTint="A6"/>
+          <w:sz w:val="32"/>
+          <w:szCs w:val="32"/>
+        </w:rPr>
+        <w:tab/>
+        <w:t># Stages a single file</w:t>
       </w:r>
     </w:p>
     <w:p>
@@ -2030,53 +2654,44 @@
           <w:sz w:val="32"/>
           <w:szCs w:val="32"/>
         </w:rPr>
-        <w:t>git status -s</w:t>
-      </w:r>
-      <w:r>
-        <w:rPr>
-          <w:rFonts w:ascii="Times New Roman" w:eastAsia="Times New Roman" w:hAnsi="Times New Roman" w:cs="Times New Roman"/>
-          <w:color w:val="595959" w:themeColor="text1" w:themeTint="A6"/>
-          <w:sz w:val="32"/>
-          <w:szCs w:val="32"/>
-        </w:rPr>
-        <w:tab/>
-      </w:r>
-      <w:r>
-        <w:rPr>
-          <w:rFonts w:ascii="Times New Roman" w:eastAsia="Times New Roman" w:hAnsi="Times New Roman" w:cs="Times New Roman"/>
-          <w:color w:val="595959" w:themeColor="text1" w:themeTint="A6"/>
-          <w:sz w:val="32"/>
-          <w:szCs w:val="32"/>
-        </w:rPr>
-        <w:tab/>
-      </w:r>
-      <w:r>
-        <w:rPr>
-          <w:rFonts w:ascii="Times New Roman" w:eastAsia="Times New Roman" w:hAnsi="Times New Roman" w:cs="Times New Roman"/>
-          <w:color w:val="595959" w:themeColor="text1" w:themeTint="A6"/>
-          <w:sz w:val="32"/>
-          <w:szCs w:val="32"/>
-        </w:rPr>
-        <w:tab/>
-      </w:r>
-      <w:r>
-        <w:rPr>
-          <w:rFonts w:ascii="Times New Roman" w:eastAsia="Times New Roman" w:hAnsi="Times New Roman" w:cs="Times New Roman"/>
-          <w:color w:val="595959" w:themeColor="text1" w:themeTint="A6"/>
-          <w:sz w:val="32"/>
-          <w:szCs w:val="32"/>
-        </w:rPr>
-        <w:tab/>
-      </w:r>
-      <w:r>
-        <w:rPr>
-          <w:rFonts w:ascii="Times New Roman" w:eastAsia="Times New Roman" w:hAnsi="Times New Roman" w:cs="Times New Roman"/>
-          <w:color w:val="595959" w:themeColor="text1" w:themeTint="A6"/>
-          <w:sz w:val="32"/>
-          <w:szCs w:val="32"/>
-        </w:rPr>
-        <w:tab/>
-        <w:t># View the short status</w:t>
+        <w:t>git add</w:t>
+      </w:r>
+      <w:r>
+        <w:rPr>
+          <w:rFonts w:ascii="Times New Roman" w:eastAsia="Times New Roman" w:hAnsi="Times New Roman" w:cs="Times New Roman"/>
+          <w:color w:val="595959" w:themeColor="text1" w:themeTint="A6"/>
+          <w:sz w:val="32"/>
+          <w:szCs w:val="32"/>
+        </w:rPr>
+        <w:t xml:space="preserve"> sample.html sample2.html</w:t>
+      </w:r>
+      <w:r>
+        <w:rPr>
+          <w:rFonts w:ascii="Times New Roman" w:eastAsia="Times New Roman" w:hAnsi="Times New Roman" w:cs="Times New Roman"/>
+          <w:color w:val="595959" w:themeColor="text1" w:themeTint="A6"/>
+          <w:sz w:val="32"/>
+          <w:szCs w:val="32"/>
+        </w:rPr>
+        <w:tab/>
+        <w:t># Stages multiple files</w:t>
+      </w:r>
+      <w:r>
+        <w:rPr>
+          <w:rFonts w:ascii="Times New Roman" w:eastAsia="Times New Roman" w:hAnsi="Times New Roman" w:cs="Times New Roman"/>
+          <w:color w:val="595959" w:themeColor="text1" w:themeTint="A6"/>
+          <w:sz w:val="32"/>
+          <w:szCs w:val="32"/>
+        </w:rPr>
+        <w:tab/>
+      </w:r>
+      <w:r>
+        <w:rPr>
+          <w:rFonts w:ascii="Times New Roman" w:eastAsia="Times New Roman" w:hAnsi="Times New Roman" w:cs="Times New Roman"/>
+          <w:color w:val="595959" w:themeColor="text1" w:themeTint="A6"/>
+          <w:sz w:val="32"/>
+          <w:szCs w:val="32"/>
+        </w:rPr>
+        <w:tab/>
       </w:r>
     </w:p>
     <w:p>
@@ -2089,17 +2704,144 @@
           <w:szCs w:val="32"/>
         </w:rPr>
       </w:pPr>
+      <w:r>
+        <w:rPr>
+          <w:rFonts w:ascii="Times New Roman" w:eastAsia="Times New Roman" w:hAnsi="Times New Roman" w:cs="Times New Roman"/>
+          <w:color w:val="595959" w:themeColor="text1" w:themeTint="A6"/>
+          <w:sz w:val="32"/>
+          <w:szCs w:val="32"/>
+        </w:rPr>
+        <w:t>git add *.</w:t>
+      </w:r>
+      <w:r>
+        <w:rPr>
+          <w:rFonts w:ascii="Times New Roman" w:eastAsia="Times New Roman" w:hAnsi="Times New Roman" w:cs="Times New Roman"/>
+          <w:color w:val="595959" w:themeColor="text1" w:themeTint="A6"/>
+          <w:sz w:val="32"/>
+          <w:szCs w:val="32"/>
+        </w:rPr>
+        <w:t>html</w:t>
+      </w:r>
+      <w:r>
+        <w:rPr>
+          <w:rFonts w:ascii="Times New Roman" w:eastAsia="Times New Roman" w:hAnsi="Times New Roman" w:cs="Times New Roman"/>
+          <w:color w:val="595959" w:themeColor="text1" w:themeTint="A6"/>
+          <w:sz w:val="32"/>
+          <w:szCs w:val="32"/>
+        </w:rPr>
+        <w:tab/>
+      </w:r>
+      <w:r>
+        <w:rPr>
+          <w:rFonts w:ascii="Times New Roman" w:eastAsia="Times New Roman" w:hAnsi="Times New Roman" w:cs="Times New Roman"/>
+          <w:color w:val="595959" w:themeColor="text1" w:themeTint="A6"/>
+          <w:sz w:val="32"/>
+          <w:szCs w:val="32"/>
+        </w:rPr>
+        <w:tab/>
+      </w:r>
+      <w:r>
+        <w:rPr>
+          <w:rFonts w:ascii="Times New Roman" w:eastAsia="Times New Roman" w:hAnsi="Times New Roman" w:cs="Times New Roman"/>
+          <w:color w:val="595959" w:themeColor="text1" w:themeTint="A6"/>
+          <w:sz w:val="32"/>
+          <w:szCs w:val="32"/>
+        </w:rPr>
+        <w:tab/>
+      </w:r>
+      <w:r>
+        <w:rPr>
+          <w:rFonts w:ascii="Times New Roman" w:eastAsia="Times New Roman" w:hAnsi="Times New Roman" w:cs="Times New Roman"/>
+          <w:color w:val="595959" w:themeColor="text1" w:themeTint="A6"/>
+          <w:sz w:val="32"/>
+          <w:szCs w:val="32"/>
+        </w:rPr>
+        <w:tab/>
+      </w:r>
+      <w:r>
+        <w:rPr>
+          <w:rFonts w:ascii="Times New Roman" w:eastAsia="Times New Roman" w:hAnsi="Times New Roman" w:cs="Times New Roman"/>
+          <w:color w:val="595959" w:themeColor="text1" w:themeTint="A6"/>
+          <w:sz w:val="32"/>
+          <w:szCs w:val="32"/>
+        </w:rPr>
+        <w:tab/>
+      </w:r>
+      <w:r>
+        <w:rPr>
+          <w:rFonts w:ascii="Times New Roman" w:eastAsia="Times New Roman" w:hAnsi="Times New Roman" w:cs="Times New Roman"/>
+          <w:color w:val="595959" w:themeColor="text1" w:themeTint="A6"/>
+          <w:sz w:val="32"/>
+          <w:szCs w:val="32"/>
+        </w:rPr>
+        <w:t># Stages with a pattern</w:t>
+      </w:r>
     </w:p>
     <w:p>
       <w:pPr>
         <w:spacing w:line="360" w:lineRule="auto"/>
-        <w:rPr>
-          <w:rFonts w:ascii="Times New Roman" w:eastAsia="Times New Roman" w:hAnsi="Times New Roman" w:cs="Times New Roman"/>
-          <w:color w:val="595959" w:themeColor="text1" w:themeTint="A6"/>
-          <w:sz w:val="32"/>
-          <w:szCs w:val="32"/>
-        </w:rPr>
-      </w:pPr>
+        <w:ind w:left="5103" w:hanging="5040"/>
+        <w:rPr>
+          <w:rFonts w:ascii="Times New Roman" w:eastAsia="Times New Roman" w:hAnsi="Times New Roman" w:cs="Times New Roman"/>
+          <w:color w:val="595959" w:themeColor="text1" w:themeTint="A6"/>
+          <w:sz w:val="28"/>
+          <w:szCs w:val="28"/>
+        </w:rPr>
+      </w:pPr>
+      <w:r>
+        <w:rPr>
+          <w:rFonts w:ascii="Times New Roman" w:eastAsia="Times New Roman" w:hAnsi="Times New Roman" w:cs="Times New Roman"/>
+          <w:color w:val="595959" w:themeColor="text1" w:themeTint="A6"/>
+          <w:sz w:val="32"/>
+          <w:szCs w:val="32"/>
+        </w:rPr>
+        <w:t>git add .</w:t>
+      </w:r>
+      <w:r>
+        <w:rPr>
+          <w:rFonts w:ascii="Times New Roman" w:eastAsia="Times New Roman" w:hAnsi="Times New Roman" w:cs="Times New Roman"/>
+          <w:color w:val="595959" w:themeColor="text1" w:themeTint="A6"/>
+          <w:sz w:val="32"/>
+          <w:szCs w:val="32"/>
+        </w:rPr>
+        <w:tab/>
+        <w:t xml:space="preserve"># </w:t>
+      </w:r>
+      <w:r>
+        <w:rPr>
+          <w:rFonts w:ascii="Times New Roman" w:eastAsia="Times New Roman" w:hAnsi="Times New Roman" w:cs="Times New Roman"/>
+          <w:color w:val="595959" w:themeColor="text1" w:themeTint="A6"/>
+        </w:rPr>
+        <w:t xml:space="preserve">Stages </w:t>
+      </w:r>
+      <w:r>
+        <w:rPr>
+          <w:rFonts w:ascii="Times New Roman" w:eastAsia="Times New Roman" w:hAnsi="Times New Roman" w:cs="Times New Roman"/>
+          <w:color w:val="595959" w:themeColor="text1" w:themeTint="A6"/>
+        </w:rPr>
+        <w:t>all the content of your current dir</w:t>
+      </w:r>
+    </w:p>
+    <w:p>
+      <w:pPr>
+        <w:spacing w:line="360" w:lineRule="auto"/>
+        <w:ind w:left="5103" w:hanging="5040"/>
+        <w:rPr>
+          <w:rFonts w:ascii="Times New Roman" w:eastAsia="Times New Roman" w:hAnsi="Times New Roman" w:cs="Times New Roman"/>
+          <w:color w:val="595959" w:themeColor="text1" w:themeTint="A6"/>
+          <w:sz w:val="28"/>
+          <w:szCs w:val="28"/>
+        </w:rPr>
+      </w:pPr>
+      <w:r>
+        <w:rPr>
+          <w:rFonts w:ascii="Times New Roman" w:eastAsia="Times New Roman" w:hAnsi="Times New Roman" w:cs="Times New Roman"/>
+          <w:color w:val="595959" w:themeColor="text1" w:themeTint="A6"/>
+          <w:sz w:val="28"/>
+          <w:szCs w:val="28"/>
+        </w:rPr>
+        <w:tab/>
+      </w:r>
     </w:p>
     <w:p>
       <w:pPr>
@@ -2122,155 +2864,9 @@
           <w:sz w:val="36"/>
           <w:szCs w:val="36"/>
         </w:rPr>
-        <w:t>Committing the staged files</w:t>
-      </w:r>
-    </w:p>
-    <w:p>
-      <w:pPr>
-        <w:spacing w:line="360" w:lineRule="auto"/>
-        <w:rPr>
-          <w:rFonts w:ascii="Times New Roman" w:eastAsia="Times New Roman" w:hAnsi="Times New Roman" w:cs="Times New Roman"/>
-          <w:color w:val="595959" w:themeColor="text1" w:themeTint="A6"/>
-          <w:sz w:val="28"/>
-          <w:szCs w:val="28"/>
-        </w:rPr>
-      </w:pPr>
-      <w:r>
-        <w:rPr>
-          <w:rFonts w:ascii="Times New Roman" w:eastAsia="Times New Roman" w:hAnsi="Times New Roman" w:cs="Times New Roman"/>
-          <w:color w:val="595959" w:themeColor="text1" w:themeTint="A6"/>
-          <w:sz w:val="32"/>
-          <w:szCs w:val="32"/>
-        </w:rPr>
-        <w:t xml:space="preserve">git </w:t>
-      </w:r>
-      <w:r>
-        <w:rPr>
-          <w:rFonts w:ascii="Times New Roman" w:eastAsia="Times New Roman" w:hAnsi="Times New Roman" w:cs="Times New Roman"/>
-          <w:color w:val="595959" w:themeColor="text1" w:themeTint="A6"/>
-          <w:sz w:val="32"/>
-          <w:szCs w:val="32"/>
-        </w:rPr>
-        <w:t>commit -m “Your Message”</w:t>
-      </w:r>
-      <w:r>
-        <w:rPr>
-          <w:rFonts w:ascii="Times New Roman" w:eastAsia="Times New Roman" w:hAnsi="Times New Roman" w:cs="Times New Roman"/>
-          <w:color w:val="595959" w:themeColor="text1" w:themeTint="A6"/>
-          <w:sz w:val="32"/>
-          <w:szCs w:val="32"/>
-        </w:rPr>
-        <w:tab/>
-      </w:r>
-      <w:r>
-        <w:rPr>
-          <w:rFonts w:ascii="Times New Roman" w:eastAsia="Times New Roman" w:hAnsi="Times New Roman" w:cs="Times New Roman"/>
-          <w:color w:val="595959" w:themeColor="text1" w:themeTint="A6"/>
-          <w:sz w:val="32"/>
-          <w:szCs w:val="32"/>
-        </w:rPr>
-        <w:tab/>
-        <w:t xml:space="preserve"># </w:t>
-      </w:r>
-      <w:r>
-        <w:rPr>
-          <w:rFonts w:ascii="Times New Roman" w:eastAsia="Times New Roman" w:hAnsi="Times New Roman" w:cs="Times New Roman"/>
-          <w:color w:val="595959" w:themeColor="text1" w:themeTint="A6"/>
-          <w:sz w:val="28"/>
-          <w:szCs w:val="28"/>
-        </w:rPr>
-        <w:t>Commits with one line of message</w:t>
-      </w:r>
-    </w:p>
-    <w:p>
-      <w:pPr>
-        <w:spacing w:line="360" w:lineRule="auto"/>
-        <w:rPr>
-          <w:rFonts w:ascii="Times New Roman" w:eastAsia="Times New Roman" w:hAnsi="Times New Roman" w:cs="Times New Roman"/>
-          <w:b/>
-          <w:bCs/>
-          <w:color w:val="000000" w:themeColor="text1"/>
-          <w:sz w:val="32"/>
-          <w:szCs w:val="32"/>
-        </w:rPr>
-      </w:pPr>
-      <w:r>
-        <w:rPr>
-          <w:rFonts w:ascii="Times New Roman" w:eastAsia="Times New Roman" w:hAnsi="Times New Roman" w:cs="Times New Roman"/>
-          <w:color w:val="595959" w:themeColor="text1" w:themeTint="A6"/>
-          <w:sz w:val="28"/>
-          <w:szCs w:val="28"/>
-        </w:rPr>
-        <w:t>git commit</w:t>
-      </w:r>
-      <w:r>
-        <w:rPr>
-          <w:rFonts w:ascii="Times New Roman" w:eastAsia="Times New Roman" w:hAnsi="Times New Roman" w:cs="Times New Roman"/>
-          <w:color w:val="595959" w:themeColor="text1" w:themeTint="A6"/>
-          <w:sz w:val="28"/>
-          <w:szCs w:val="28"/>
-        </w:rPr>
-        <w:tab/>
-      </w:r>
-      <w:r>
-        <w:rPr>
-          <w:rFonts w:ascii="Times New Roman" w:eastAsia="Times New Roman" w:hAnsi="Times New Roman" w:cs="Times New Roman"/>
-          <w:color w:val="595959" w:themeColor="text1" w:themeTint="A6"/>
-          <w:sz w:val="28"/>
-          <w:szCs w:val="28"/>
-        </w:rPr>
-        <w:tab/>
-      </w:r>
-      <w:r>
-        <w:rPr>
-          <w:rFonts w:ascii="Times New Roman" w:eastAsia="Times New Roman" w:hAnsi="Times New Roman" w:cs="Times New Roman"/>
-          <w:color w:val="595959" w:themeColor="text1" w:themeTint="A6"/>
-          <w:sz w:val="28"/>
-          <w:szCs w:val="28"/>
-        </w:rPr>
-        <w:tab/>
-      </w:r>
-      <w:r>
-        <w:rPr>
-          <w:rFonts w:ascii="Times New Roman" w:eastAsia="Times New Roman" w:hAnsi="Times New Roman" w:cs="Times New Roman"/>
-          <w:color w:val="595959" w:themeColor="text1" w:themeTint="A6"/>
-          <w:sz w:val="28"/>
-          <w:szCs w:val="28"/>
-        </w:rPr>
-        <w:tab/>
-      </w:r>
-      <w:r>
-        <w:rPr>
-          <w:rFonts w:ascii="Times New Roman" w:eastAsia="Times New Roman" w:hAnsi="Times New Roman" w:cs="Times New Roman"/>
-          <w:color w:val="595959" w:themeColor="text1" w:themeTint="A6"/>
-          <w:sz w:val="28"/>
-          <w:szCs w:val="28"/>
-        </w:rPr>
-        <w:tab/>
-      </w:r>
-      <w:r>
-        <w:rPr>
-          <w:rFonts w:ascii="Times New Roman" w:eastAsia="Times New Roman" w:hAnsi="Times New Roman" w:cs="Times New Roman"/>
-          <w:color w:val="595959" w:themeColor="text1" w:themeTint="A6"/>
-          <w:sz w:val="28"/>
-          <w:szCs w:val="28"/>
-        </w:rPr>
-        <w:tab/>
-        <w:t xml:space="preserve"># </w:t>
-      </w:r>
-      <w:r>
-        <w:rPr>
-          <w:rFonts w:ascii="Times New Roman" w:eastAsia="Times New Roman" w:hAnsi="Times New Roman" w:cs="Times New Roman"/>
-          <w:color w:val="595959" w:themeColor="text1" w:themeTint="A6"/>
-          <w:sz w:val="22"/>
-          <w:szCs w:val="22"/>
-        </w:rPr>
-        <w:t>Open the default editor to type long message</w:t>
-      </w:r>
-    </w:p>
-    <w:p>
-      <w:pPr>
-        <w:spacing w:line="360" w:lineRule="auto"/>
+        <w:t>Viewing</w:t>
+      </w:r>
+      <w:r>
         <w:rPr>
           <w:rFonts w:ascii="Times New Roman" w:eastAsia="Times New Roman" w:hAnsi="Times New Roman" w:cs="Times New Roman"/>
           <w:b/>
@@ -2279,6 +2875,179 @@
           <w:sz w:val="36"/>
           <w:szCs w:val="36"/>
         </w:rPr>
+        <w:t xml:space="preserve"> the Status</w:t>
+      </w:r>
+    </w:p>
+    <w:p>
+      <w:pPr>
+        <w:spacing w:line="360" w:lineRule="auto"/>
+        <w:rPr>
+          <w:rFonts w:ascii="Times New Roman" w:eastAsia="Times New Roman" w:hAnsi="Times New Roman" w:cs="Times New Roman"/>
+          <w:color w:val="595959" w:themeColor="text1" w:themeTint="A6"/>
+          <w:sz w:val="32"/>
+          <w:szCs w:val="32"/>
+        </w:rPr>
+      </w:pPr>
+      <w:r>
+        <w:rPr>
+          <w:rFonts w:ascii="Times New Roman" w:eastAsia="Times New Roman" w:hAnsi="Times New Roman" w:cs="Times New Roman"/>
+          <w:color w:val="595959" w:themeColor="text1" w:themeTint="A6"/>
+          <w:sz w:val="32"/>
+          <w:szCs w:val="32"/>
+        </w:rPr>
+        <w:t xml:space="preserve">git </w:t>
+      </w:r>
+      <w:r>
+        <w:rPr>
+          <w:rFonts w:ascii="Times New Roman" w:eastAsia="Times New Roman" w:hAnsi="Times New Roman" w:cs="Times New Roman"/>
+          <w:color w:val="595959" w:themeColor="text1" w:themeTint="A6"/>
+          <w:sz w:val="32"/>
+          <w:szCs w:val="32"/>
+        </w:rPr>
+        <w:t>status</w:t>
+      </w:r>
+      <w:r>
+        <w:rPr>
+          <w:rFonts w:ascii="Times New Roman" w:eastAsia="Times New Roman" w:hAnsi="Times New Roman" w:cs="Times New Roman"/>
+          <w:color w:val="595959" w:themeColor="text1" w:themeTint="A6"/>
+          <w:sz w:val="32"/>
+          <w:szCs w:val="32"/>
+        </w:rPr>
+        <w:tab/>
+      </w:r>
+      <w:r>
+        <w:rPr>
+          <w:rFonts w:ascii="Times New Roman" w:eastAsia="Times New Roman" w:hAnsi="Times New Roman" w:cs="Times New Roman"/>
+          <w:color w:val="595959" w:themeColor="text1" w:themeTint="A6"/>
+          <w:sz w:val="32"/>
+          <w:szCs w:val="32"/>
+        </w:rPr>
+        <w:tab/>
+      </w:r>
+      <w:r>
+        <w:rPr>
+          <w:rFonts w:ascii="Times New Roman" w:eastAsia="Times New Roman" w:hAnsi="Times New Roman" w:cs="Times New Roman"/>
+          <w:color w:val="595959" w:themeColor="text1" w:themeTint="A6"/>
+          <w:sz w:val="32"/>
+          <w:szCs w:val="32"/>
+        </w:rPr>
+        <w:tab/>
+      </w:r>
+      <w:r>
+        <w:rPr>
+          <w:rFonts w:ascii="Times New Roman" w:eastAsia="Times New Roman" w:hAnsi="Times New Roman" w:cs="Times New Roman"/>
+          <w:color w:val="595959" w:themeColor="text1" w:themeTint="A6"/>
+          <w:sz w:val="32"/>
+          <w:szCs w:val="32"/>
+        </w:rPr>
+        <w:tab/>
+      </w:r>
+      <w:r>
+        <w:rPr>
+          <w:rFonts w:ascii="Times New Roman" w:eastAsia="Times New Roman" w:hAnsi="Times New Roman" w:cs="Times New Roman"/>
+          <w:color w:val="595959" w:themeColor="text1" w:themeTint="A6"/>
+          <w:sz w:val="32"/>
+          <w:szCs w:val="32"/>
+        </w:rPr>
+        <w:tab/>
+      </w:r>
+      <w:r>
+        <w:rPr>
+          <w:rFonts w:ascii="Times New Roman" w:eastAsia="Times New Roman" w:hAnsi="Times New Roman" w:cs="Times New Roman"/>
+          <w:color w:val="595959" w:themeColor="text1" w:themeTint="A6"/>
+          <w:sz w:val="32"/>
+          <w:szCs w:val="32"/>
+        </w:rPr>
+        <w:tab/>
+        <w:t># View the full status</w:t>
+      </w:r>
+    </w:p>
+    <w:p>
+      <w:pPr>
+        <w:spacing w:line="360" w:lineRule="auto"/>
+        <w:rPr>
+          <w:rFonts w:ascii="Times New Roman" w:eastAsia="Times New Roman" w:hAnsi="Times New Roman" w:cs="Times New Roman"/>
+          <w:color w:val="595959" w:themeColor="text1" w:themeTint="A6"/>
+          <w:sz w:val="32"/>
+          <w:szCs w:val="32"/>
+        </w:rPr>
+      </w:pPr>
+      <w:r>
+        <w:rPr>
+          <w:rFonts w:ascii="Times New Roman" w:eastAsia="Times New Roman" w:hAnsi="Times New Roman" w:cs="Times New Roman"/>
+          <w:color w:val="595959" w:themeColor="text1" w:themeTint="A6"/>
+          <w:sz w:val="32"/>
+          <w:szCs w:val="32"/>
+        </w:rPr>
+        <w:t>git status -s</w:t>
+      </w:r>
+      <w:r>
+        <w:rPr>
+          <w:rFonts w:ascii="Times New Roman" w:eastAsia="Times New Roman" w:hAnsi="Times New Roman" w:cs="Times New Roman"/>
+          <w:color w:val="595959" w:themeColor="text1" w:themeTint="A6"/>
+          <w:sz w:val="32"/>
+          <w:szCs w:val="32"/>
+        </w:rPr>
+        <w:tab/>
+      </w:r>
+      <w:r>
+        <w:rPr>
+          <w:rFonts w:ascii="Times New Roman" w:eastAsia="Times New Roman" w:hAnsi="Times New Roman" w:cs="Times New Roman"/>
+          <w:color w:val="595959" w:themeColor="text1" w:themeTint="A6"/>
+          <w:sz w:val="32"/>
+          <w:szCs w:val="32"/>
+        </w:rPr>
+        <w:tab/>
+      </w:r>
+      <w:r>
+        <w:rPr>
+          <w:rFonts w:ascii="Times New Roman" w:eastAsia="Times New Roman" w:hAnsi="Times New Roman" w:cs="Times New Roman"/>
+          <w:color w:val="595959" w:themeColor="text1" w:themeTint="A6"/>
+          <w:sz w:val="32"/>
+          <w:szCs w:val="32"/>
+        </w:rPr>
+        <w:tab/>
+      </w:r>
+      <w:r>
+        <w:rPr>
+          <w:rFonts w:ascii="Times New Roman" w:eastAsia="Times New Roman" w:hAnsi="Times New Roman" w:cs="Times New Roman"/>
+          <w:color w:val="595959" w:themeColor="text1" w:themeTint="A6"/>
+          <w:sz w:val="32"/>
+          <w:szCs w:val="32"/>
+        </w:rPr>
+        <w:tab/>
+      </w:r>
+      <w:r>
+        <w:rPr>
+          <w:rFonts w:ascii="Times New Roman" w:eastAsia="Times New Roman" w:hAnsi="Times New Roman" w:cs="Times New Roman"/>
+          <w:color w:val="595959" w:themeColor="text1" w:themeTint="A6"/>
+          <w:sz w:val="32"/>
+          <w:szCs w:val="32"/>
+        </w:rPr>
+        <w:tab/>
+        <w:t># View the short status</w:t>
+      </w:r>
+    </w:p>
+    <w:p>
+      <w:pPr>
+        <w:spacing w:line="360" w:lineRule="auto"/>
+        <w:rPr>
+          <w:rFonts w:ascii="Times New Roman" w:eastAsia="Times New Roman" w:hAnsi="Times New Roman" w:cs="Times New Roman"/>
+          <w:color w:val="595959" w:themeColor="text1" w:themeTint="A6"/>
+          <w:sz w:val="32"/>
+          <w:szCs w:val="32"/>
+        </w:rPr>
+      </w:pPr>
+    </w:p>
+    <w:p>
+      <w:pPr>
+        <w:spacing w:line="360" w:lineRule="auto"/>
+        <w:rPr>
+          <w:rFonts w:ascii="Times New Roman" w:eastAsia="Times New Roman" w:hAnsi="Times New Roman" w:cs="Times New Roman"/>
+          <w:color w:val="595959" w:themeColor="text1" w:themeTint="A6"/>
+          <w:sz w:val="32"/>
+          <w:szCs w:val="32"/>
+        </w:rPr>
       </w:pPr>
     </w:p>
     <w:p>
@@ -2302,6 +3071,187 @@
           <w:sz w:val="36"/>
           <w:szCs w:val="36"/>
         </w:rPr>
+        <w:lastRenderedPageBreak/>
+        <w:t>Committing the staged files</w:t>
+      </w:r>
+    </w:p>
+    <w:p>
+      <w:pPr>
+        <w:spacing w:line="360" w:lineRule="auto"/>
+        <w:rPr>
+          <w:rFonts w:ascii="Times New Roman" w:eastAsia="Times New Roman" w:hAnsi="Times New Roman" w:cs="Times New Roman"/>
+          <w:color w:val="595959" w:themeColor="text1" w:themeTint="A6"/>
+          <w:sz w:val="28"/>
+          <w:szCs w:val="28"/>
+        </w:rPr>
+      </w:pPr>
+      <w:r>
+        <w:rPr>
+          <w:rFonts w:ascii="Times New Roman" w:eastAsia="Times New Roman" w:hAnsi="Times New Roman" w:cs="Times New Roman"/>
+          <w:color w:val="595959" w:themeColor="text1" w:themeTint="A6"/>
+          <w:sz w:val="32"/>
+          <w:szCs w:val="32"/>
+        </w:rPr>
+        <w:t xml:space="preserve">git </w:t>
+      </w:r>
+      <w:r>
+        <w:rPr>
+          <w:rFonts w:ascii="Times New Roman" w:eastAsia="Times New Roman" w:hAnsi="Times New Roman" w:cs="Times New Roman"/>
+          <w:color w:val="595959" w:themeColor="text1" w:themeTint="A6"/>
+          <w:sz w:val="32"/>
+          <w:szCs w:val="32"/>
+        </w:rPr>
+        <w:t>commit -m “Your Message”</w:t>
+      </w:r>
+      <w:r>
+        <w:rPr>
+          <w:rFonts w:ascii="Times New Roman" w:eastAsia="Times New Roman" w:hAnsi="Times New Roman" w:cs="Times New Roman"/>
+          <w:color w:val="595959" w:themeColor="text1" w:themeTint="A6"/>
+          <w:sz w:val="32"/>
+          <w:szCs w:val="32"/>
+        </w:rPr>
+        <w:tab/>
+      </w:r>
+      <w:r>
+        <w:rPr>
+          <w:rFonts w:ascii="Times New Roman" w:eastAsia="Times New Roman" w:hAnsi="Times New Roman" w:cs="Times New Roman"/>
+          <w:color w:val="595959" w:themeColor="text1" w:themeTint="A6"/>
+          <w:sz w:val="32"/>
+          <w:szCs w:val="32"/>
+        </w:rPr>
+        <w:tab/>
+        <w:t xml:space="preserve"># </w:t>
+      </w:r>
+      <w:r>
+        <w:rPr>
+          <w:rFonts w:ascii="Times New Roman" w:eastAsia="Times New Roman" w:hAnsi="Times New Roman" w:cs="Times New Roman"/>
+          <w:color w:val="595959" w:themeColor="text1" w:themeTint="A6"/>
+          <w:sz w:val="28"/>
+          <w:szCs w:val="28"/>
+        </w:rPr>
+        <w:t>Commits with one line of message</w:t>
+      </w:r>
+    </w:p>
+    <w:p>
+      <w:pPr>
+        <w:spacing w:line="360" w:lineRule="auto"/>
+        <w:rPr>
+          <w:rFonts w:ascii="Times New Roman" w:eastAsia="Times New Roman" w:hAnsi="Times New Roman" w:cs="Times New Roman"/>
+          <w:b/>
+          <w:bCs/>
+          <w:color w:val="000000" w:themeColor="text1"/>
+          <w:sz w:val="32"/>
+          <w:szCs w:val="32"/>
+        </w:rPr>
+      </w:pPr>
+      <w:r>
+        <w:rPr>
+          <w:rFonts w:ascii="Times New Roman" w:eastAsia="Times New Roman" w:hAnsi="Times New Roman" w:cs="Times New Roman"/>
+          <w:color w:val="595959" w:themeColor="text1" w:themeTint="A6"/>
+          <w:sz w:val="28"/>
+          <w:szCs w:val="28"/>
+        </w:rPr>
+        <w:t>git commit</w:t>
+      </w:r>
+      <w:r>
+        <w:rPr>
+          <w:rFonts w:ascii="Times New Roman" w:eastAsia="Times New Roman" w:hAnsi="Times New Roman" w:cs="Times New Roman"/>
+          <w:color w:val="595959" w:themeColor="text1" w:themeTint="A6"/>
+          <w:sz w:val="28"/>
+          <w:szCs w:val="28"/>
+        </w:rPr>
+        <w:tab/>
+      </w:r>
+      <w:r>
+        <w:rPr>
+          <w:rFonts w:ascii="Times New Roman" w:eastAsia="Times New Roman" w:hAnsi="Times New Roman" w:cs="Times New Roman"/>
+          <w:color w:val="595959" w:themeColor="text1" w:themeTint="A6"/>
+          <w:sz w:val="28"/>
+          <w:szCs w:val="28"/>
+        </w:rPr>
+        <w:tab/>
+      </w:r>
+      <w:r>
+        <w:rPr>
+          <w:rFonts w:ascii="Times New Roman" w:eastAsia="Times New Roman" w:hAnsi="Times New Roman" w:cs="Times New Roman"/>
+          <w:color w:val="595959" w:themeColor="text1" w:themeTint="A6"/>
+          <w:sz w:val="28"/>
+          <w:szCs w:val="28"/>
+        </w:rPr>
+        <w:tab/>
+      </w:r>
+      <w:r>
+        <w:rPr>
+          <w:rFonts w:ascii="Times New Roman" w:eastAsia="Times New Roman" w:hAnsi="Times New Roman" w:cs="Times New Roman"/>
+          <w:color w:val="595959" w:themeColor="text1" w:themeTint="A6"/>
+          <w:sz w:val="28"/>
+          <w:szCs w:val="28"/>
+        </w:rPr>
+        <w:tab/>
+      </w:r>
+      <w:r>
+        <w:rPr>
+          <w:rFonts w:ascii="Times New Roman" w:eastAsia="Times New Roman" w:hAnsi="Times New Roman" w:cs="Times New Roman"/>
+          <w:color w:val="595959" w:themeColor="text1" w:themeTint="A6"/>
+          <w:sz w:val="28"/>
+          <w:szCs w:val="28"/>
+        </w:rPr>
+        <w:tab/>
+      </w:r>
+      <w:r>
+        <w:rPr>
+          <w:rFonts w:ascii="Times New Roman" w:eastAsia="Times New Roman" w:hAnsi="Times New Roman" w:cs="Times New Roman"/>
+          <w:color w:val="595959" w:themeColor="text1" w:themeTint="A6"/>
+          <w:sz w:val="28"/>
+          <w:szCs w:val="28"/>
+        </w:rPr>
+        <w:tab/>
+        <w:t xml:space="preserve"># </w:t>
+      </w:r>
+      <w:r>
+        <w:rPr>
+          <w:rFonts w:ascii="Times New Roman" w:eastAsia="Times New Roman" w:hAnsi="Times New Roman" w:cs="Times New Roman"/>
+          <w:color w:val="595959" w:themeColor="text1" w:themeTint="A6"/>
+          <w:sz w:val="22"/>
+          <w:szCs w:val="22"/>
+        </w:rPr>
+        <w:t>Open the default editor to type long message</w:t>
+      </w:r>
+    </w:p>
+    <w:p>
+      <w:pPr>
+        <w:spacing w:line="360" w:lineRule="auto"/>
+        <w:rPr>
+          <w:rFonts w:ascii="Times New Roman" w:eastAsia="Times New Roman" w:hAnsi="Times New Roman" w:cs="Times New Roman"/>
+          <w:b/>
+          <w:bCs/>
+          <w:color w:val="000000" w:themeColor="text1"/>
+          <w:sz w:val="36"/>
+          <w:szCs w:val="36"/>
+        </w:rPr>
+      </w:pPr>
+    </w:p>
+    <w:p>
+      <w:pPr>
+        <w:spacing w:line="360" w:lineRule="auto"/>
+        <w:rPr>
+          <w:rFonts w:ascii="Times New Roman" w:eastAsia="Times New Roman" w:hAnsi="Times New Roman" w:cs="Times New Roman"/>
+          <w:b/>
+          <w:bCs/>
+          <w:color w:val="000000" w:themeColor="text1"/>
+          <w:sz w:val="36"/>
+          <w:szCs w:val="36"/>
+        </w:rPr>
+      </w:pPr>
+      <w:r>
+        <w:rPr>
+          <w:rFonts w:ascii="Times New Roman" w:eastAsia="Times New Roman" w:hAnsi="Times New Roman" w:cs="Times New Roman"/>
+          <w:b/>
+          <w:bCs/>
+          <w:color w:val="000000" w:themeColor="text1"/>
+          <w:sz w:val="36"/>
+          <w:szCs w:val="36"/>
+        </w:rPr>
         <w:t>Skipping the staging area</w:t>
       </w:r>
     </w:p>
@@ -2530,12 +3480,12 @@
       </w:r>
     </w:p>
     <w:sectPr>
-      <w:headerReference w:type="even" r:id="rId8"/>
-      <w:headerReference w:type="default" r:id="rId9"/>
-      <w:footerReference w:type="even" r:id="rId10"/>
-      <w:footerReference w:type="default" r:id="rId11"/>
-      <w:headerReference w:type="first" r:id="rId12"/>
-      <w:footerReference w:type="first" r:id="rId13"/>
+      <w:headerReference w:type="even" r:id="rId11"/>
+      <w:headerReference w:type="default" r:id="rId12"/>
+      <w:footerReference w:type="even" r:id="rId13"/>
+      <w:footerReference w:type="default" r:id="rId14"/>
+      <w:headerReference w:type="first" r:id="rId15"/>
+      <w:footerReference w:type="first" r:id="rId16"/>
       <w:pgSz w:w="12240" w:h="15840"/>
       <w:pgMar w:top="1440" w:right="1440" w:bottom="1440" w:left="1440" w:header="709" w:footer="709" w:gutter="0"/>
       <w:cols w:space="708"/>
@@ -2854,6 +3804,146 @@
     </w:lvl>
   </w:abstractNum>
   <w:abstractNum w:abstractNumId="1" w15:restartNumberingAfterBreak="0">
+    <w:nsid w:val="37C131FD"/>
+    <w:multiLevelType w:val="hybridMultilevel"/>
+    <w:tmpl w:val="FEE659BC"/>
+    <w:lvl w:ilvl="0" w:tplc="D254656A">
+      <w:start w:val="1"/>
+      <w:numFmt w:val="bullet"/>
+      <w:lvlText w:val="•"/>
+      <w:lvlJc w:val="left"/>
+      <w:pPr>
+        <w:tabs>
+          <w:tab w:val="num" w:pos="720"/>
+        </w:tabs>
+        <w:ind w:left="720" w:hanging="360"/>
+      </w:pPr>
+      <w:rPr>
+        <w:rFonts w:ascii="Arial" w:hAnsi="Arial" w:hint="default"/>
+      </w:rPr>
+    </w:lvl>
+    <w:lvl w:ilvl="1" w:tplc="2FFAE9D2" w:tentative="1">
+      <w:start w:val="1"/>
+      <w:numFmt w:val="bullet"/>
+      <w:lvlText w:val="•"/>
+      <w:lvlJc w:val="left"/>
+      <w:pPr>
+        <w:tabs>
+          <w:tab w:val="num" w:pos="1440"/>
+        </w:tabs>
+        <w:ind w:left="1440" w:hanging="360"/>
+      </w:pPr>
+      <w:rPr>
+        <w:rFonts w:ascii="Arial" w:hAnsi="Arial" w:hint="default"/>
+      </w:rPr>
+    </w:lvl>
+    <w:lvl w:ilvl="2" w:tplc="D6146920" w:tentative="1">
+      <w:start w:val="1"/>
+      <w:numFmt w:val="bullet"/>
+      <w:lvlText w:val="•"/>
+      <w:lvlJc w:val="left"/>
+      <w:pPr>
+        <w:tabs>
+          <w:tab w:val="num" w:pos="2160"/>
+        </w:tabs>
+        <w:ind w:left="2160" w:hanging="360"/>
+      </w:pPr>
+      <w:rPr>
+        <w:rFonts w:ascii="Arial" w:hAnsi="Arial" w:hint="default"/>
+      </w:rPr>
+    </w:lvl>
+    <w:lvl w:ilvl="3" w:tplc="748C9CB2" w:tentative="1">
+      <w:start w:val="1"/>
+      <w:numFmt w:val="bullet"/>
+      <w:lvlText w:val="•"/>
+      <w:lvlJc w:val="left"/>
+      <w:pPr>
+        <w:tabs>
+          <w:tab w:val="num" w:pos="2880"/>
+        </w:tabs>
+        <w:ind w:left="2880" w:hanging="360"/>
+      </w:pPr>
+      <w:rPr>
+        <w:rFonts w:ascii="Arial" w:hAnsi="Arial" w:hint="default"/>
+      </w:rPr>
+    </w:lvl>
+    <w:lvl w:ilvl="4" w:tplc="D0B8B254" w:tentative="1">
+      <w:start w:val="1"/>
+      <w:numFmt w:val="bullet"/>
+      <w:lvlText w:val="•"/>
+      <w:lvlJc w:val="left"/>
+      <w:pPr>
+        <w:tabs>
+          <w:tab w:val="num" w:pos="3600"/>
+        </w:tabs>
+        <w:ind w:left="3600" w:hanging="360"/>
+      </w:pPr>
+      <w:rPr>
+        <w:rFonts w:ascii="Arial" w:hAnsi="Arial" w:hint="default"/>
+      </w:rPr>
+    </w:lvl>
+    <w:lvl w:ilvl="5" w:tplc="C34CEF52" w:tentative="1">
+      <w:start w:val="1"/>
+      <w:numFmt w:val="bullet"/>
+      <w:lvlText w:val="•"/>
+      <w:lvlJc w:val="left"/>
+      <w:pPr>
+        <w:tabs>
+          <w:tab w:val="num" w:pos="4320"/>
+        </w:tabs>
+        <w:ind w:left="4320" w:hanging="360"/>
+      </w:pPr>
+      <w:rPr>
+        <w:rFonts w:ascii="Arial" w:hAnsi="Arial" w:hint="default"/>
+      </w:rPr>
+    </w:lvl>
+    <w:lvl w:ilvl="6" w:tplc="A8DC7538" w:tentative="1">
+      <w:start w:val="1"/>
+      <w:numFmt w:val="bullet"/>
+      <w:lvlText w:val="•"/>
+      <w:lvlJc w:val="left"/>
+      <w:pPr>
+        <w:tabs>
+          <w:tab w:val="num" w:pos="5040"/>
+        </w:tabs>
+        <w:ind w:left="5040" w:hanging="360"/>
+      </w:pPr>
+      <w:rPr>
+        <w:rFonts w:ascii="Arial" w:hAnsi="Arial" w:hint="default"/>
+      </w:rPr>
+    </w:lvl>
+    <w:lvl w:ilvl="7" w:tplc="6EFC5B9E" w:tentative="1">
+      <w:start w:val="1"/>
+      <w:numFmt w:val="bullet"/>
+      <w:lvlText w:val="•"/>
+      <w:lvlJc w:val="left"/>
+      <w:pPr>
+        <w:tabs>
+          <w:tab w:val="num" w:pos="5760"/>
+        </w:tabs>
+        <w:ind w:left="5760" w:hanging="360"/>
+      </w:pPr>
+      <w:rPr>
+        <w:rFonts w:ascii="Arial" w:hAnsi="Arial" w:hint="default"/>
+      </w:rPr>
+    </w:lvl>
+    <w:lvl w:ilvl="8" w:tplc="3E884F28" w:tentative="1">
+      <w:start w:val="1"/>
+      <w:numFmt w:val="bullet"/>
+      <w:lvlText w:val="•"/>
+      <w:lvlJc w:val="left"/>
+      <w:pPr>
+        <w:tabs>
+          <w:tab w:val="num" w:pos="6480"/>
+        </w:tabs>
+        <w:ind w:left="6480" w:hanging="360"/>
+      </w:pPr>
+      <w:rPr>
+        <w:rFonts w:ascii="Arial" w:hAnsi="Arial" w:hint="default"/>
+      </w:rPr>
+    </w:lvl>
+  </w:abstractNum>
+  <w:abstractNum w:abstractNumId="2" w15:restartNumberingAfterBreak="0">
     <w:nsid w:val="4F04127E"/>
     <w:multiLevelType w:val="hybridMultilevel"/>
     <w:tmpl w:val="2A962CC6"/>
@@ -2966,7 +4056,7 @@
       </w:rPr>
     </w:lvl>
   </w:abstractNum>
-  <w:abstractNum w:abstractNumId="2" w15:restartNumberingAfterBreak="0">
+  <w:abstractNum w:abstractNumId="3" w15:restartNumberingAfterBreak="0">
     <w:nsid w:val="72DE0CA0"/>
     <w:multiLevelType w:val="hybridMultilevel"/>
     <w:tmpl w:val="10061150"/>
@@ -3083,10 +4173,13 @@
     <w:abstractNumId w:val="0"/>
   </w:num>
   <w:num w:numId="2">
-    <w:abstractNumId w:val="1"/>
+    <w:abstractNumId w:val="2"/>
   </w:num>
   <w:num w:numId="3">
-    <w:abstractNumId w:val="2"/>
+    <w:abstractNumId w:val="3"/>
+  </w:num>
+  <w:num w:numId="4">
+    <w:abstractNumId w:val="1"/>
   </w:num>
 </w:numbering>
 </file>
@@ -3485,11 +4578,11 @@
   <w:style w:type="paragraph" w:default="1" w:styleId="Normal">
     <w:name w:val="Normal"/>
     <w:qFormat/>
+    <w:rsid w:val="00963902"/>
   </w:style>
   <w:style w:type="character" w:default="1" w:styleId="DefaultParagraphFont">
     <w:name w:val="Default Paragraph Font"/>
     <w:uiPriority w:val="1"/>
-    <w:semiHidden/>
     <w:unhideWhenUsed/>
   </w:style>
   <w:style w:type="table" w:default="1" w:styleId="TableNormal">

</xml_diff>